<commit_message>
fixed Q4 (Task 2)
</commit_message>
<xml_diff>
--- a/Task 2/Task 2 - Answers.docx
+++ b/Task 2/Task 2 - Answers.docx
@@ -1426,7 +1426,6 @@
       <w:pPr>
         <w:pStyle w:val="a3"/>
         <w:rPr>
-          <w:rFonts w:hint="cs"/>
           <w:rtl/>
         </w:rPr>
       </w:pPr>
@@ -2937,19 +2936,7 @@
           <w:rPr>
             <w:rFonts w:ascii="Cambria Math" w:hAnsi="Cambria Math"/>
           </w:rPr>
-          <m:t>k</m:t>
-        </m:r>
-        <m:r>
-          <w:rPr>
-            <w:rFonts w:ascii="Cambria Math" w:hAnsi="Cambria Math"/>
-          </w:rPr>
-          <m:t>∈</m:t>
-        </m:r>
-        <m:r>
-          <w:rPr>
-            <w:rFonts w:ascii="Cambria Math" w:hAnsi="Cambria Math"/>
-          </w:rPr>
-          <m:t>N</m:t>
+          <m:t>k∈N</m:t>
         </m:r>
       </m:oMath>
       <w:r>
@@ -4055,7 +4042,7 @@
                     <w:rPr>
                       <w:rFonts w:ascii="Cambria Math" w:hAnsi="Cambria Math"/>
                     </w:rPr>
-                    <m:t>i</m:t>
+                    <m:t>j</m:t>
                   </m:r>
                 </m:sub>
               </m:sSub>
@@ -4967,7 +4954,7 @@
       <w:pPr>
         <w:pStyle w:val="a3"/>
         <w:rPr>
-          <w:rFonts w:eastAsiaTheme="minorEastAsia"/>
+          <w:rFonts w:eastAsiaTheme="minorEastAsia" w:hint="cs"/>
           <w:i/>
           <w:rtl/>
         </w:rPr>
@@ -6000,7 +5987,7 @@
                   <w:rPr>
                     <w:rFonts w:ascii="Cambria Math" w:hAnsi="Cambria Math"/>
                   </w:rPr>
-                  <m:t>i</m:t>
+                  <m:t>j</m:t>
                 </m:r>
               </m:sub>
             </m:sSub>
@@ -6222,7 +6209,7 @@
                   <w:rPr>
                     <w:rFonts w:ascii="Cambria Math" w:hAnsi="Cambria Math"/>
                   </w:rPr>
-                  <m:t>i</m:t>
+                  <m:t>j</m:t>
                 </m:r>
               </m:sub>
             </m:sSub>
@@ -6296,15 +6283,7 @@
           <w:i/>
           <w:rtl/>
         </w:rPr>
-        <w:t xml:space="preserve">ומכיוון שהראנו שהטענה מתקיימת עבור כל </w:t>
-      </w:r>
-      <w:r>
-        <w:rPr>
-          <w:rFonts w:eastAsiaTheme="minorEastAsia" w:hint="cs"/>
-          <w:i/>
-          <w:rtl/>
-        </w:rPr>
-        <w:t xml:space="preserve">מספר </w:t>
+        <w:t xml:space="preserve">ומכיוון שהראנו שהטענה מתקיימת עבור כל מספר </w:t>
       </w:r>
       <w:r>
         <w:rPr>
@@ -6319,15 +6298,7 @@
           <w:i/>
           <w:rtl/>
         </w:rPr>
-        <w:t xml:space="preserve"> של נקודות</w:t>
-      </w:r>
-      <w:r>
-        <w:rPr>
-          <w:rFonts w:eastAsiaTheme="minorEastAsia" w:hint="cs"/>
-          <w:i/>
-          <w:rtl/>
-        </w:rPr>
-        <w:t xml:space="preserve">, </w:t>
+        <w:t xml:space="preserve"> של נקודות, </w:t>
       </w:r>
     </w:p>
     <w:p>

</xml_diff>

<commit_message>
fixed Q3 (Task 2)
</commit_message>
<xml_diff>
--- a/Task 2/Task 2 - Answers.docx
+++ b/Task 2/Task 2 - Answers.docx
@@ -390,10 +390,17 @@
       </w:pPr>
       <w:r>
         <w:rPr>
-          <w:rFonts w:hint="cs"/>
-          <w:rtl/>
-        </w:rPr>
-        <w:t>נשים לב כי ע"פ הגדרת החוקים הנ"ל כל חוק כזה הוא הצטלבות של שני חוקים פשוטים.</w:t>
+          <w:rFonts w:cs="Arial" w:hint="cs"/>
+          <w:rtl/>
+        </w:rPr>
+        <w:t xml:space="preserve">כלומר, </w:t>
+      </w:r>
+      <w:r>
+        <w:rPr>
+          <w:rFonts w:cs="Arial"/>
+          <w:rtl/>
+        </w:rPr>
+        <w:t>כדור אחד שבתוכו לבן, וכדור שני שלבן מבחוץ. החיתוך שלהם (חיתוך אזורים הלבנים) הוא ירח לבן.</w:t>
       </w:r>
     </w:p>
     <w:p>
@@ -408,7 +415,64 @@
           <w:rFonts w:hint="cs"/>
           <w:rtl/>
         </w:rPr>
-        <w:t>כל חוק כזה הוא כדור במשטח. כלומר, הוא עיגול וכפי שלמדנו ממד ה-</w:t>
+        <w:t xml:space="preserve">נשים לב כי ע"פ הגדרת החוקים הנ"ל </w:t>
+      </w:r>
+      <w:r>
+        <w:rPr>
+          <w:rFonts w:hint="cs"/>
+          <w:rtl/>
+        </w:rPr>
+        <w:t xml:space="preserve">- כל </w:t>
+      </w:r>
+      <w:r>
+        <w:rPr>
+          <w:rFonts w:hint="cs"/>
+          <w:rtl/>
+        </w:rPr>
+        <w:t>חוק כזה הוא הצטלבות של שני חוקים פשוטים</w:t>
+      </w:r>
+      <w:r>
+        <w:rPr>
+          <w:rFonts w:hint="cs"/>
+          <w:rtl/>
+        </w:rPr>
+        <w:t>:</w:t>
+      </w:r>
+    </w:p>
+    <w:p>
+      <w:pPr>
+        <w:pStyle w:val="a3"/>
+        <w:rPr>
+          <w:rtl/>
+        </w:rPr>
+      </w:pPr>
+      <w:r>
+        <w:rPr>
+          <w:rFonts w:hint="cs"/>
+          <w:rtl/>
+        </w:rPr>
+        <w:t>כדור, ומשלים של כדור</w:t>
+      </w:r>
+      <w:r>
+        <w:rPr>
+          <w:rFonts w:hint="cs"/>
+          <w:rtl/>
+        </w:rPr>
+        <w:t xml:space="preserve">. כלומר, </w:t>
+      </w:r>
+      <w:r>
+        <w:rPr>
+          <w:rFonts w:hint="cs"/>
+          <w:rtl/>
+        </w:rPr>
+        <w:t xml:space="preserve">אחד </w:t>
+      </w:r>
+      <w:r>
+        <w:rPr>
+          <w:rFonts w:hint="cs"/>
+          <w:rtl/>
+        </w:rPr>
+        <w:t>הוא עיגול וכפי שלמדנו ממד ה-</w:t>
       </w:r>
       <w:r>
         <w:rPr>
@@ -423,6 +487,68 @@
         </w:rPr>
         <w:t xml:space="preserve"> של עיגול הוא 3.</w:t>
       </w:r>
+      <w:r>
+        <w:rPr>
+          <w:rFonts w:hint="cs"/>
+          <w:rtl/>
+        </w:rPr>
+        <w:t xml:space="preserve"> והשני הוא המשלים של העיגול ו</w:t>
+      </w:r>
+      <w:r>
+        <w:rPr>
+          <w:rFonts w:hint="cs"/>
+          <w:rtl/>
+        </w:rPr>
+        <w:t>ממד ה-</w:t>
+      </w:r>
+      <w:r>
+        <w:rPr>
+          <w:rFonts w:hint="cs"/>
+        </w:rPr>
+        <w:t>VC</w:t>
+      </w:r>
+      <w:r>
+        <w:rPr>
+          <w:rFonts w:hint="cs"/>
+          <w:rtl/>
+        </w:rPr>
+        <w:t xml:space="preserve"> של</w:t>
+      </w:r>
+      <w:r>
+        <w:rPr>
+          <w:rFonts w:hint="cs"/>
+          <w:rtl/>
+        </w:rPr>
+        <w:t>ו</w:t>
+      </w:r>
+      <w:r>
+        <w:rPr>
+          <w:rFonts w:hint="cs"/>
+          <w:rtl/>
+        </w:rPr>
+        <w:t xml:space="preserve"> הוא</w:t>
+      </w:r>
+      <w:r>
+        <w:rPr>
+          <w:rFonts w:hint="cs"/>
+          <w:rtl/>
+        </w:rPr>
+        <w:t xml:space="preserve"> גם</w:t>
+      </w:r>
+      <w:r>
+        <w:rPr>
+          <w:rFonts w:hint="cs"/>
+          <w:rtl/>
+        </w:rPr>
+        <w:t xml:space="preserve"> 3</w:t>
+      </w:r>
+      <w:r>
+        <w:rPr>
+          <w:rFonts w:hint="cs"/>
+          <w:rtl/>
+        </w:rPr>
+        <w:t xml:space="preserve"> כיוון שכל תיוג אפשרי במשלים של העיגול מבטא את התיוג המשלים בעיגול.</w:t>
+      </w:r>
     </w:p>
     <w:p>
       <w:pPr>
@@ -444,7 +570,6 @@
         <w:pStyle w:val="a3"/>
         <w:rPr>
           <w:i/>
-          <w:rtl/>
         </w:rPr>
       </w:pPr>
       <m:oMathPara>
@@ -476,6 +601,97 @@
               </m:r>
             </m:sup>
           </m:sSup>
+          <m:r>
+            <w:rPr>
+              <w:rFonts w:ascii="Cambria Math" w:hAnsi="Cambria Math"/>
+            </w:rPr>
+            <m:t>={</m:t>
+          </m:r>
+          <m:nary>
+            <m:naryPr>
+              <m:chr m:val="⋂"/>
+              <m:limLoc m:val="undOvr"/>
+              <m:ctrlPr>
+                <w:rPr>
+                  <w:rFonts w:ascii="Cambria Math" w:hAnsi="Cambria Math"/>
+                  <w:i/>
+                  <w:iCs/>
+                </w:rPr>
+              </m:ctrlPr>
+            </m:naryPr>
+            <m:sub>
+              <m:r>
+                <w:rPr>
+                  <w:rFonts w:ascii="Cambria Math" w:hAnsi="Cambria Math"/>
+                </w:rPr>
+                <m:t>i=1</m:t>
+              </m:r>
+            </m:sub>
+            <m:sup>
+              <m:r>
+                <w:rPr>
+                  <w:rFonts w:ascii="Cambria Math" w:hAnsi="Cambria Math"/>
+                </w:rPr>
+                <m:t>s</m:t>
+              </m:r>
+            </m:sup>
+            <m:e>
+              <m:sSub>
+                <m:sSubPr>
+                  <m:ctrlPr>
+                    <w:rPr>
+                      <w:rFonts w:ascii="Cambria Math" w:hAnsi="Cambria Math"/>
+                      <w:i/>
+                      <w:iCs/>
+                    </w:rPr>
+                  </m:ctrlPr>
+                </m:sSubPr>
+                <m:e>
+                  <m:r>
+                    <w:rPr>
+                      <w:rFonts w:ascii="Cambria Math" w:hAnsi="Cambria Math"/>
+                    </w:rPr>
+                    <m:t>h</m:t>
+                  </m:r>
+                </m:e>
+                <m:sub>
+                  <m:sSub>
+                    <m:sSubPr>
+                      <m:ctrlPr>
+                        <w:rPr>
+                          <w:rFonts w:ascii="Cambria Math" w:hAnsi="Cambria Math"/>
+                          <w:i/>
+                          <w:iCs/>
+                        </w:rPr>
+                      </m:ctrlPr>
+                    </m:sSubPr>
+                    <m:e>
+                      <m:r>
+                        <w:rPr>
+                          <w:rFonts w:ascii="Cambria Math" w:hAnsi="Cambria Math"/>
+                        </w:rPr>
+                        <m:t>j</m:t>
+                      </m:r>
+                    </m:e>
+                    <m:sub>
+                      <m:r>
+                        <w:rPr>
+                          <w:rFonts w:ascii="Cambria Math" w:hAnsi="Cambria Math"/>
+                        </w:rPr>
+                        <m:t>i</m:t>
+                      </m:r>
+                    </m:sub>
+                  </m:sSub>
+                </m:sub>
+              </m:sSub>
+            </m:e>
+          </m:nary>
+          <m:r>
+            <w:rPr>
+              <w:rFonts w:ascii="Cambria Math" w:hAnsi="Cambria Math"/>
+            </w:rPr>
+            <m:t>}</m:t>
+          </m:r>
           <m:r>
             <w:rPr>
               <w:rFonts w:ascii="Cambria Math" w:hAnsi="Cambria Math"/>
@@ -4954,7 +5170,7 @@
       <w:pPr>
         <w:pStyle w:val="a3"/>
         <w:rPr>
-          <w:rFonts w:eastAsiaTheme="minorEastAsia" w:hint="cs"/>
+          <w:rFonts w:eastAsiaTheme="minorEastAsia"/>
           <w:i/>
           <w:rtl/>
         </w:rPr>

</xml_diff>

<commit_message>
Rewritten questions (Task 2)
</commit_message>
<xml_diff>
--- a/Task 2/Task 2 - Answers.docx
+++ b/Task 2/Task 2 - Answers.docx
@@ -79,7 +79,23 @@
           <w:rFonts w:hint="cs"/>
           <w:rtl/>
         </w:rPr>
-        <w:t>איתי רפיעי (</w:t>
+        <w:t xml:space="preserve">איתי </w:t>
+      </w:r>
+      <w:proofErr w:type="spellStart"/>
+      <w:r>
+        <w:rPr>
+          <w:rFonts w:hint="cs"/>
+          <w:rtl/>
+        </w:rPr>
+        <w:t>רפיעי</w:t>
+      </w:r>
+      <w:proofErr w:type="spellEnd"/>
+      <w:r>
+        <w:rPr>
+          <w:rFonts w:hint="cs"/>
+          <w:rtl/>
+        </w:rPr>
+        <w:t xml:space="preserve"> (</w:t>
       </w:r>
       <w:r>
         <w:rPr>
@@ -151,62 +167,236 @@
           <w:ilvl w:val="0"/>
           <w:numId w:val="2"/>
         </w:numPr>
-        <w:rPr>
-          <w:rtl/>
-        </w:rPr>
-      </w:pPr>
-    </w:p>
-    <w:p>
-      <w:pPr>
-        <w:rPr>
-          <w:rtl/>
-        </w:rPr>
-      </w:pPr>
-    </w:p>
-    <w:p>
-      <w:pPr>
-        <w:rPr>
-          <w:rtl/>
-        </w:rPr>
-      </w:pPr>
-    </w:p>
-    <w:p>
-      <w:pPr>
-        <w:rPr>
-          <w:rtl/>
-        </w:rPr>
-      </w:pPr>
-    </w:p>
-    <w:p>
-      <w:pPr>
-        <w:rPr>
-          <w:rtl/>
-        </w:rPr>
-      </w:pPr>
-    </w:p>
-    <w:p>
-      <w:pPr>
-        <w:rPr>
-          <w:rtl/>
-        </w:rPr>
-      </w:pPr>
-    </w:p>
-    <w:p>
-      <w:pPr>
-        <w:rPr>
-          <w:rtl/>
-        </w:rPr>
-      </w:pPr>
-    </w:p>
-    <w:p>
-      <w:pPr>
-        <w:rPr>
-          <w:rtl/>
-        </w:rPr>
-      </w:pPr>
-    </w:p>
-    <w:p>
-      <w:pPr>
+      </w:pPr>
+    </w:p>
+    <w:p>
+      <w:pPr>
+        <w:pStyle w:val="a3"/>
+        <w:numPr>
+          <w:ilvl w:val="0"/>
+          <w:numId w:val="3"/>
+        </w:numPr>
+      </w:pPr>
+      <w:r>
+        <w:rPr>
+          <w:rFonts w:cs="Arial"/>
+          <w:rtl/>
+        </w:rPr>
+        <w:t>מהו ממד ה-</w:t>
+      </w:r>
+      <w:r>
+        <w:t>VC</w:t>
+      </w:r>
+      <w:r>
+        <w:rPr>
+          <w:rFonts w:cs="Arial"/>
+          <w:rtl/>
+        </w:rPr>
+        <w:t xml:space="preserve"> של מלבנים</w:t>
+      </w:r>
+      <w:r>
+        <w:rPr>
+          <w:rFonts w:cs="Arial" w:hint="cs"/>
+          <w:rtl/>
+        </w:rPr>
+        <w:t xml:space="preserve"> </w:t>
+      </w:r>
+      <w:r>
+        <w:rPr>
+          <w:rFonts w:cs="Arial"/>
+          <w:rtl/>
+        </w:rPr>
+        <w:t>חד-כיווניים</w:t>
+      </w:r>
+      <w:r>
+        <w:rPr>
+          <w:rFonts w:cs="Arial"/>
+          <w:rtl/>
+        </w:rPr>
+        <w:t xml:space="preserve"> מיושרים</w:t>
+      </w:r>
+      <w:r>
+        <w:rPr>
+          <w:rFonts w:cs="Arial" w:hint="cs"/>
+          <w:rtl/>
+        </w:rPr>
+        <w:t xml:space="preserve"> (בציר)</w:t>
+      </w:r>
+      <w:r>
+        <w:rPr>
+          <w:rFonts w:cs="Arial"/>
+          <w:rtl/>
+        </w:rPr>
+        <w:t xml:space="preserve"> בנקודות </w:t>
+      </w:r>
+      <w:r>
+        <w:rPr>
+          <w:rFonts w:cs="Arial" w:hint="cs"/>
+        </w:rPr>
+        <w:t>D</w:t>
+      </w:r>
+      <w:r>
+        <w:rPr>
+          <w:rFonts w:cs="Arial" w:hint="cs"/>
+          <w:rtl/>
+        </w:rPr>
+        <w:t>-</w:t>
+      </w:r>
+      <w:r>
+        <w:rPr>
+          <w:rFonts w:cs="Arial"/>
+          <w:rtl/>
+        </w:rPr>
+        <w:t>ממדיות (ב</w:t>
+      </w:r>
+      <w:r>
+        <w:rPr>
+          <w:rFonts w:cs="Arial" w:hint="cs"/>
+          <w:rtl/>
+        </w:rPr>
+        <w:t>פנים</w:t>
+      </w:r>
+      <w:r>
+        <w:rPr>
+          <w:rFonts w:cs="Arial"/>
+          <w:rtl/>
+        </w:rPr>
+        <w:t xml:space="preserve"> אדום, מבחוץ כחול)?</w:t>
+      </w:r>
+    </w:p>
+    <w:p>
+      <w:pPr>
+        <w:pStyle w:val="a3"/>
+        <w:ind w:left="1440"/>
+        <w:rPr>
+          <w:b/>
+          <w:bCs/>
+          <w:u w:val="single"/>
+          <w:rtl/>
+        </w:rPr>
+      </w:pPr>
+      <w:r>
+        <w:rPr>
+          <w:rFonts w:hint="cs"/>
+          <w:b/>
+          <w:bCs/>
+          <w:u w:val="single"/>
+          <w:rtl/>
+        </w:rPr>
+        <w:t>תשובה:</w:t>
+      </w:r>
+    </w:p>
+    <w:p>
+      <w:pPr>
+        <w:pStyle w:val="a3"/>
+        <w:ind w:left="1440"/>
+      </w:pPr>
+    </w:p>
+    <w:p>
+      <w:pPr>
+        <w:pStyle w:val="a3"/>
+        <w:numPr>
+          <w:ilvl w:val="0"/>
+          <w:numId w:val="3"/>
+        </w:numPr>
+      </w:pPr>
+      <w:r>
+        <w:rPr>
+          <w:rFonts w:cs="Arial"/>
+          <w:rtl/>
+        </w:rPr>
+        <w:t>מהו ממד ה-</w:t>
+      </w:r>
+      <w:r>
+        <w:t>VC</w:t>
+      </w:r>
+      <w:r>
+        <w:rPr>
+          <w:rFonts w:cs="Arial"/>
+          <w:rtl/>
+        </w:rPr>
+        <w:t xml:space="preserve"> של מלבנים </w:t>
+      </w:r>
+      <w:r>
+        <w:rPr>
+          <w:rFonts w:cs="Arial"/>
+          <w:b/>
+          <w:bCs/>
+          <w:rtl/>
+        </w:rPr>
+        <w:t>דו-כיווני</w:t>
+      </w:r>
+      <w:r>
+        <w:rPr>
+          <w:rFonts w:cs="Arial" w:hint="cs"/>
+          <w:b/>
+          <w:bCs/>
+          <w:rtl/>
+        </w:rPr>
+        <w:t>ים</w:t>
+      </w:r>
+      <w:r>
+        <w:rPr>
+          <w:rFonts w:cs="Arial"/>
+          <w:rtl/>
+        </w:rPr>
+        <w:t xml:space="preserve"> מיושרים </w:t>
+      </w:r>
+      <w:r>
+        <w:rPr>
+          <w:rFonts w:cs="Arial" w:hint="cs"/>
+          <w:rtl/>
+        </w:rPr>
+        <w:t>(</w:t>
+      </w:r>
+      <w:r>
+        <w:rPr>
+          <w:rFonts w:cs="Arial"/>
+          <w:rtl/>
+        </w:rPr>
+        <w:t>בציר</w:t>
+      </w:r>
+      <w:r>
+        <w:rPr>
+          <w:rFonts w:cs="Arial" w:hint="cs"/>
+          <w:rtl/>
+        </w:rPr>
+        <w:t>)</w:t>
+      </w:r>
+      <w:r>
+        <w:rPr>
+          <w:rFonts w:cs="Arial"/>
+          <w:rtl/>
+        </w:rPr>
+        <w:t xml:space="preserve"> במישור?</w:t>
+      </w:r>
+    </w:p>
+    <w:p>
+      <w:pPr>
+        <w:pStyle w:val="a3"/>
+        <w:ind w:left="1440"/>
+        <w:rPr>
+          <w:b/>
+          <w:bCs/>
+          <w:u w:val="single"/>
+          <w:rtl/>
+        </w:rPr>
+      </w:pPr>
+      <w:r>
+        <w:rPr>
+          <w:rFonts w:hint="cs"/>
+          <w:b/>
+          <w:bCs/>
+          <w:u w:val="single"/>
+          <w:rtl/>
+        </w:rPr>
+        <w:t>תשובה:</w:t>
+      </w:r>
+    </w:p>
+    <w:p>
+      <w:pPr>
+        <w:pStyle w:val="a3"/>
+        <w:ind w:left="1440"/>
         <w:rPr>
           <w:rtl/>
         </w:rPr>
@@ -219,55 +409,201 @@
           <w:ilvl w:val="0"/>
           <w:numId w:val="2"/>
         </w:numPr>
-        <w:rPr>
-          <w:rtl/>
-        </w:rPr>
-      </w:pPr>
-    </w:p>
-    <w:p>
-      <w:pPr>
-        <w:rPr>
-          <w:rtl/>
-        </w:rPr>
-      </w:pPr>
-    </w:p>
-    <w:p>
-      <w:pPr>
-        <w:rPr>
-          <w:rtl/>
-        </w:rPr>
-      </w:pPr>
-    </w:p>
-    <w:p>
-      <w:pPr>
-        <w:rPr>
-          <w:rtl/>
-        </w:rPr>
-      </w:pPr>
-    </w:p>
-    <w:p>
-      <w:pPr>
-        <w:rPr>
-          <w:rtl/>
-        </w:rPr>
-      </w:pPr>
-    </w:p>
-    <w:p>
-      <w:pPr>
-        <w:rPr>
-          <w:rtl/>
-        </w:rPr>
-      </w:pPr>
-    </w:p>
-    <w:p>
-      <w:pPr>
-        <w:rPr>
-          <w:rtl/>
-        </w:rPr>
-      </w:pPr>
-    </w:p>
-    <w:p>
-      <w:pPr>
+      </w:pPr>
+    </w:p>
+    <w:p>
+      <w:pPr>
+        <w:pStyle w:val="a3"/>
+        <w:numPr>
+          <w:ilvl w:val="0"/>
+          <w:numId w:val="4"/>
+        </w:numPr>
+      </w:pPr>
+      <w:r>
+        <w:rPr>
+          <w:rFonts w:cs="Arial"/>
+          <w:rtl/>
+        </w:rPr>
+        <w:t>מה</w:t>
+      </w:r>
+      <w:r>
+        <w:rPr>
+          <w:rFonts w:cs="Arial" w:hint="cs"/>
+          <w:rtl/>
+        </w:rPr>
+        <w:t>ו ממד ה-</w:t>
+      </w:r>
+      <w:r>
+        <w:rPr>
+          <w:rFonts w:cs="Arial" w:hint="cs"/>
+        </w:rPr>
+        <w:t>V</w:t>
+      </w:r>
+      <w:r>
+        <w:rPr>
+          <w:rFonts w:cs="Arial"/>
+        </w:rPr>
+        <w:t>C</w:t>
+      </w:r>
+      <w:r>
+        <w:rPr>
+          <w:rFonts w:cs="Arial" w:hint="cs"/>
+          <w:rtl/>
+        </w:rPr>
+        <w:t xml:space="preserve"> של </w:t>
+      </w:r>
+      <w:r>
+        <w:rPr>
+          <w:rFonts w:cs="Arial"/>
+          <w:rtl/>
+        </w:rPr>
+        <w:t xml:space="preserve">כדורים חד-כיווניים </w:t>
+      </w:r>
+      <w:r>
+        <w:rPr>
+          <w:rFonts w:cs="Arial"/>
+          <w:rtl/>
+        </w:rPr>
+        <w:t xml:space="preserve">בנקודות </w:t>
+      </w:r>
+      <w:r>
+        <w:rPr>
+          <w:rFonts w:cs="Arial" w:hint="cs"/>
+        </w:rPr>
+        <w:t>D</w:t>
+      </w:r>
+      <w:r>
+        <w:rPr>
+          <w:rFonts w:cs="Arial" w:hint="cs"/>
+          <w:rtl/>
+        </w:rPr>
+        <w:t>-</w:t>
+      </w:r>
+      <w:r>
+        <w:rPr>
+          <w:rFonts w:cs="Arial"/>
+          <w:rtl/>
+        </w:rPr>
+        <w:t xml:space="preserve">ממדיות </w:t>
+      </w:r>
+      <w:r>
+        <w:rPr>
+          <w:rFonts w:cs="Arial"/>
+          <w:rtl/>
+        </w:rPr>
+        <w:t xml:space="preserve">(בפנים אדום, </w:t>
+      </w:r>
+      <w:r>
+        <w:rPr>
+          <w:rFonts w:cs="Arial" w:hint="cs"/>
+          <w:rtl/>
+        </w:rPr>
+        <w:t>מ</w:t>
+      </w:r>
+      <w:r>
+        <w:rPr>
+          <w:rFonts w:cs="Arial"/>
+          <w:rtl/>
+        </w:rPr>
+        <w:t>בחוץ כחול)?</w:t>
+      </w:r>
+    </w:p>
+    <w:p>
+      <w:pPr>
+        <w:pStyle w:val="a3"/>
+        <w:ind w:left="1440"/>
+        <w:rPr>
+          <w:b/>
+          <w:bCs/>
+          <w:u w:val="single"/>
+          <w:rtl/>
+        </w:rPr>
+      </w:pPr>
+      <w:r>
+        <w:rPr>
+          <w:rFonts w:hint="cs"/>
+          <w:b/>
+          <w:bCs/>
+          <w:u w:val="single"/>
+          <w:rtl/>
+        </w:rPr>
+        <w:t>תשובה:</w:t>
+      </w:r>
+    </w:p>
+    <w:p>
+      <w:pPr>
+        <w:pStyle w:val="a3"/>
+        <w:ind w:left="1440"/>
+      </w:pPr>
+    </w:p>
+    <w:p>
+      <w:pPr>
+        <w:pStyle w:val="a3"/>
+        <w:numPr>
+          <w:ilvl w:val="0"/>
+          <w:numId w:val="4"/>
+        </w:numPr>
+      </w:pPr>
+      <w:r>
+        <w:rPr>
+          <w:rFonts w:cs="Arial"/>
+          <w:rtl/>
+        </w:rPr>
+        <w:t>תן גבול עליון לממד ה-</w:t>
+      </w:r>
+      <w:r>
+        <w:t>VC</w:t>
+      </w:r>
+      <w:r>
+        <w:rPr>
+          <w:rFonts w:cs="Arial"/>
+          <w:rtl/>
+        </w:rPr>
+        <w:t xml:space="preserve"> של עיגולים </w:t>
+      </w:r>
+      <w:r>
+        <w:rPr>
+          <w:rFonts w:cs="Arial"/>
+          <w:b/>
+          <w:bCs/>
+          <w:rtl/>
+        </w:rPr>
+        <w:t>דו-כיווניים</w:t>
+      </w:r>
+      <w:r>
+        <w:rPr>
+          <w:rFonts w:cs="Arial"/>
+          <w:rtl/>
+        </w:rPr>
+        <w:t xml:space="preserve"> במישור.</w:t>
+      </w:r>
+    </w:p>
+    <w:p>
+      <w:pPr>
+        <w:pStyle w:val="a3"/>
+        <w:ind w:left="1440"/>
+        <w:rPr>
+          <w:b/>
+          <w:bCs/>
+          <w:u w:val="single"/>
+          <w:rtl/>
+        </w:rPr>
+      </w:pPr>
+      <w:r>
+        <w:rPr>
+          <w:rFonts w:hint="cs"/>
+          <w:b/>
+          <w:bCs/>
+          <w:u w:val="single"/>
+          <w:rtl/>
+        </w:rPr>
+        <w:t>תשובה:</w:t>
+      </w:r>
+    </w:p>
+    <w:p>
+      <w:pPr>
+        <w:pStyle w:val="a3"/>
+        <w:ind w:left="1440"/>
         <w:rPr>
           <w:rtl/>
         </w:rPr>
@@ -916,19 +1252,7 @@
             <w:rPr>
               <w:rFonts w:ascii="Cambria Math" w:hAnsi="Cambria Math"/>
             </w:rPr>
-            <m:t>=2∙</m:t>
-          </m:r>
-          <m:r>
-            <w:rPr>
-              <w:rFonts w:ascii="Cambria Math" w:hAnsi="Cambria Math"/>
-            </w:rPr>
-            <m:t>X</m:t>
-          </m:r>
-          <m:r>
-            <w:rPr>
-              <w:rFonts w:ascii="Cambria Math" w:hAnsi="Cambria Math"/>
-            </w:rPr>
-            <m:t>∙2∙</m:t>
+            <m:t>=2∙X∙2∙</m:t>
           </m:r>
           <m:func>
             <m:funcPr>
@@ -1001,13 +1325,7 @@
             <w:rPr>
               <w:rFonts w:ascii="Cambria Math" w:hAnsi="Cambria Math"/>
             </w:rPr>
-            <m:t>=</m:t>
-          </m:r>
-          <m:r>
-            <w:rPr>
-              <w:rFonts w:ascii="Cambria Math" w:hAnsi="Cambria Math"/>
-            </w:rPr>
-            <m:t>4X</m:t>
+            <m:t>=4X</m:t>
           </m:r>
           <m:func>
             <m:funcPr>
@@ -1140,6 +1458,7 @@
           <w:rtl/>
         </w:rPr>
       </w:pPr>
+      <w:proofErr w:type="spellStart"/>
       <w:r>
         <w:rPr>
           <w:rFonts w:cs="Arial" w:hint="cs"/>
@@ -1147,6 +1466,7 @@
         </w:rPr>
         <w:t>מ.ש.ל</w:t>
       </w:r>
+      <w:proofErr w:type="spellEnd"/>
       <w:r>
         <w:rPr>
           <w:rFonts w:cs="Arial"/>
@@ -6639,6 +6959,7 @@
           <w:rtl/>
         </w:rPr>
       </w:pPr>
+      <w:proofErr w:type="spellStart"/>
       <w:r>
         <w:rPr>
           <w:rFonts w:eastAsiaTheme="minorEastAsia" w:hint="cs"/>
@@ -6647,6 +6968,7 @@
         </w:rPr>
         <w:t>מ.ש.ל</w:t>
       </w:r>
+      <w:proofErr w:type="spellEnd"/>
     </w:p>
     <w:sectPr>
       <w:headerReference w:type="default" r:id="rId10"/>
@@ -6729,6 +7051,178 @@
 <file path=word/numbering.xml><?xml version="1.0" encoding="utf-8"?>
 <w:numbering xmlns:wpc="http://schemas.microsoft.com/office/word/2010/wordprocessingCanvas" xmlns:cx="http://schemas.microsoft.com/office/drawing/2014/chartex" xmlns:cx1="http://schemas.microsoft.com/office/drawing/2015/9/8/chartex" xmlns:cx2="http://schemas.microsoft.com/office/drawing/2015/10/21/chartex" xmlns:cx3="http://schemas.microsoft.com/office/drawing/2016/5/9/chartex" xmlns:cx4="http://schemas.microsoft.com/office/drawing/2016/5/10/chartex" xmlns:cx5="http://schemas.microsoft.com/office/drawing/2016/5/11/chartex" xmlns:cx6="http://schemas.microsoft.com/office/drawing/2016/5/12/chartex" xmlns:cx7="http://schemas.microsoft.com/office/drawing/2016/5/13/chartex" xmlns:cx8="http://schemas.microsoft.com/office/drawing/2016/5/14/chartex" xmlns:mc="http://schemas.openxmlformats.org/markup-compatibility/2006" xmlns:aink="http://schemas.microsoft.com/office/drawing/2016/ink" xmlns:am3d="http://schemas.microsoft.com/office/drawing/2017/model3d" xmlns:o="urn:schemas-microsoft-com:office:office" xmlns:r="http://schemas.openxmlformats.org/officeDocument/2006/relationships" xmlns:m="http://schemas.openxmlformats.org/officeDocument/2006/math" xmlns:v="urn:schemas-microsoft-com:vml" xmlns:wp14="http://schemas.microsoft.com/office/word/2010/wordprocessingDrawing" xmlns:wp="http://schemas.openxmlformats.org/drawingml/2006/wordprocessingDrawing" xmlns:w10="urn:schemas-microsoft-com:office:word" xmlns:w="http://schemas.openxmlformats.org/wordprocessingml/2006/main" xmlns:w14="http://schemas.microsoft.com/office/word/2010/wordml" xmlns:w15="http://schemas.microsoft.com/office/word/2012/wordml" xmlns:w16cex="http://schemas.microsoft.com/office/word/2018/wordml/cex" xmlns:w16cid="http://schemas.microsoft.com/office/word/2016/wordml/cid" xmlns:w16="http://schemas.microsoft.com/office/word/2018/wordml" xmlns:w16sdtdh="http://schemas.microsoft.com/office/word/2020/wordml/sdtdatahash" xmlns:w16se="http://schemas.microsoft.com/office/word/2015/wordml/symex" xmlns:wpg="http://schemas.microsoft.com/office/word/2010/wordprocessingGroup" xmlns:wpi="http://schemas.microsoft.com/office/word/2010/wordprocessingInk" xmlns:wne="http://schemas.microsoft.com/office/word/2006/wordml" xmlns:wps="http://schemas.microsoft.com/office/word/2010/wordprocessingShape" mc:Ignorable="w14 w15 w16se w16cid w16 w16cex w16sdtdh wp14">
   <w:abstractNum w:abstractNumId="0" w15:restartNumberingAfterBreak="0">
+    <w:nsid w:val="039801D3"/>
+    <w:multiLevelType w:val="hybridMultilevel"/>
+    <w:tmpl w:val="3E3E3126"/>
+    <w:lvl w:ilvl="0" w:tplc="04090013">
+      <w:start w:val="1"/>
+      <w:numFmt w:val="hebrew1"/>
+      <w:lvlText w:val="%1."/>
+      <w:lvlJc w:val="center"/>
+      <w:pPr>
+        <w:ind w:left="1440" w:hanging="360"/>
+      </w:pPr>
+    </w:lvl>
+    <w:lvl w:ilvl="1" w:tplc="04090019" w:tentative="1">
+      <w:start w:val="1"/>
+      <w:numFmt w:val="lowerLetter"/>
+      <w:lvlText w:val="%2."/>
+      <w:lvlJc w:val="left"/>
+      <w:pPr>
+        <w:ind w:left="2160" w:hanging="360"/>
+      </w:pPr>
+    </w:lvl>
+    <w:lvl w:ilvl="2" w:tplc="0409001B" w:tentative="1">
+      <w:start w:val="1"/>
+      <w:numFmt w:val="lowerRoman"/>
+      <w:lvlText w:val="%3."/>
+      <w:lvlJc w:val="right"/>
+      <w:pPr>
+        <w:ind w:left="2880" w:hanging="180"/>
+      </w:pPr>
+    </w:lvl>
+    <w:lvl w:ilvl="3" w:tplc="0409000F" w:tentative="1">
+      <w:start w:val="1"/>
+      <w:numFmt w:val="decimal"/>
+      <w:lvlText w:val="%4."/>
+      <w:lvlJc w:val="left"/>
+      <w:pPr>
+        <w:ind w:left="3600" w:hanging="360"/>
+      </w:pPr>
+    </w:lvl>
+    <w:lvl w:ilvl="4" w:tplc="04090019" w:tentative="1">
+      <w:start w:val="1"/>
+      <w:numFmt w:val="lowerLetter"/>
+      <w:lvlText w:val="%5."/>
+      <w:lvlJc w:val="left"/>
+      <w:pPr>
+        <w:ind w:left="4320" w:hanging="360"/>
+      </w:pPr>
+    </w:lvl>
+    <w:lvl w:ilvl="5" w:tplc="0409001B" w:tentative="1">
+      <w:start w:val="1"/>
+      <w:numFmt w:val="lowerRoman"/>
+      <w:lvlText w:val="%6."/>
+      <w:lvlJc w:val="right"/>
+      <w:pPr>
+        <w:ind w:left="5040" w:hanging="180"/>
+      </w:pPr>
+    </w:lvl>
+    <w:lvl w:ilvl="6" w:tplc="0409000F" w:tentative="1">
+      <w:start w:val="1"/>
+      <w:numFmt w:val="decimal"/>
+      <w:lvlText w:val="%7."/>
+      <w:lvlJc w:val="left"/>
+      <w:pPr>
+        <w:ind w:left="5760" w:hanging="360"/>
+      </w:pPr>
+    </w:lvl>
+    <w:lvl w:ilvl="7" w:tplc="04090019" w:tentative="1">
+      <w:start w:val="1"/>
+      <w:numFmt w:val="lowerLetter"/>
+      <w:lvlText w:val="%8."/>
+      <w:lvlJc w:val="left"/>
+      <w:pPr>
+        <w:ind w:left="6480" w:hanging="360"/>
+      </w:pPr>
+    </w:lvl>
+    <w:lvl w:ilvl="8" w:tplc="0409001B" w:tentative="1">
+      <w:start w:val="1"/>
+      <w:numFmt w:val="lowerRoman"/>
+      <w:lvlText w:val="%9."/>
+      <w:lvlJc w:val="right"/>
+      <w:pPr>
+        <w:ind w:left="7200" w:hanging="180"/>
+      </w:pPr>
+    </w:lvl>
+  </w:abstractNum>
+  <w:abstractNum w:abstractNumId="1" w15:restartNumberingAfterBreak="0">
+    <w:nsid w:val="1D6316F2"/>
+    <w:multiLevelType w:val="hybridMultilevel"/>
+    <w:tmpl w:val="03483CF6"/>
+    <w:lvl w:ilvl="0" w:tplc="04090013">
+      <w:start w:val="1"/>
+      <w:numFmt w:val="hebrew1"/>
+      <w:lvlText w:val="%1."/>
+      <w:lvlJc w:val="center"/>
+      <w:pPr>
+        <w:ind w:left="1440" w:hanging="360"/>
+      </w:pPr>
+    </w:lvl>
+    <w:lvl w:ilvl="1" w:tplc="04090019" w:tentative="1">
+      <w:start w:val="1"/>
+      <w:numFmt w:val="lowerLetter"/>
+      <w:lvlText w:val="%2."/>
+      <w:lvlJc w:val="left"/>
+      <w:pPr>
+        <w:ind w:left="2160" w:hanging="360"/>
+      </w:pPr>
+    </w:lvl>
+    <w:lvl w:ilvl="2" w:tplc="0409001B" w:tentative="1">
+      <w:start w:val="1"/>
+      <w:numFmt w:val="lowerRoman"/>
+      <w:lvlText w:val="%3."/>
+      <w:lvlJc w:val="right"/>
+      <w:pPr>
+        <w:ind w:left="2880" w:hanging="180"/>
+      </w:pPr>
+    </w:lvl>
+    <w:lvl w:ilvl="3" w:tplc="0409000F" w:tentative="1">
+      <w:start w:val="1"/>
+      <w:numFmt w:val="decimal"/>
+      <w:lvlText w:val="%4."/>
+      <w:lvlJc w:val="left"/>
+      <w:pPr>
+        <w:ind w:left="3600" w:hanging="360"/>
+      </w:pPr>
+    </w:lvl>
+    <w:lvl w:ilvl="4" w:tplc="04090019" w:tentative="1">
+      <w:start w:val="1"/>
+      <w:numFmt w:val="lowerLetter"/>
+      <w:lvlText w:val="%5."/>
+      <w:lvlJc w:val="left"/>
+      <w:pPr>
+        <w:ind w:left="4320" w:hanging="360"/>
+      </w:pPr>
+    </w:lvl>
+    <w:lvl w:ilvl="5" w:tplc="0409001B" w:tentative="1">
+      <w:start w:val="1"/>
+      <w:numFmt w:val="lowerRoman"/>
+      <w:lvlText w:val="%6."/>
+      <w:lvlJc w:val="right"/>
+      <w:pPr>
+        <w:ind w:left="5040" w:hanging="180"/>
+      </w:pPr>
+    </w:lvl>
+    <w:lvl w:ilvl="6" w:tplc="0409000F" w:tentative="1">
+      <w:start w:val="1"/>
+      <w:numFmt w:val="decimal"/>
+      <w:lvlText w:val="%7."/>
+      <w:lvlJc w:val="left"/>
+      <w:pPr>
+        <w:ind w:left="5760" w:hanging="360"/>
+      </w:pPr>
+    </w:lvl>
+    <w:lvl w:ilvl="7" w:tplc="04090019" w:tentative="1">
+      <w:start w:val="1"/>
+      <w:numFmt w:val="lowerLetter"/>
+      <w:lvlText w:val="%8."/>
+      <w:lvlJc w:val="left"/>
+      <w:pPr>
+        <w:ind w:left="6480" w:hanging="360"/>
+      </w:pPr>
+    </w:lvl>
+    <w:lvl w:ilvl="8" w:tplc="0409001B" w:tentative="1">
+      <w:start w:val="1"/>
+      <w:numFmt w:val="lowerRoman"/>
+      <w:lvlText w:val="%9."/>
+      <w:lvlJc w:val="right"/>
+      <w:pPr>
+        <w:ind w:left="7200" w:hanging="180"/>
+      </w:pPr>
+    </w:lvl>
+  </w:abstractNum>
+  <w:abstractNum w:abstractNumId="2" w15:restartNumberingAfterBreak="0">
     <w:nsid w:val="3E8B2945"/>
     <w:multiLevelType w:val="hybridMultilevel"/>
     <w:tmpl w:val="F90A8CA0"/>
@@ -6841,7 +7335,7 @@
       </w:rPr>
     </w:lvl>
   </w:abstractNum>
-  <w:abstractNum w:abstractNumId="1" w15:restartNumberingAfterBreak="0">
+  <w:abstractNum w:abstractNumId="3" w15:restartNumberingAfterBreak="0">
     <w:nsid w:val="576637A9"/>
     <w:multiLevelType w:val="hybridMultilevel"/>
     <w:tmpl w:val="E02EEF7C"/>
@@ -6931,9 +7425,15 @@
     </w:lvl>
   </w:abstractNum>
   <w:num w:numId="1">
+    <w:abstractNumId w:val="2"/>
+  </w:num>
+  <w:num w:numId="2">
+    <w:abstractNumId w:val="3"/>
+  </w:num>
+  <w:num w:numId="3">
     <w:abstractNumId w:val="0"/>
   </w:num>
-  <w:num w:numId="2">
+  <w:num w:numId="4">
     <w:abstractNumId w:val="1"/>
   </w:num>
 </w:numbering>

</xml_diff>

<commit_message>
added solution to Q2b (Task 2).
</commit_message>
<xml_diff>
--- a/Task 2/Task 2 - Answers.docx
+++ b/Task 2/Task 2 - Answers.docx
@@ -290,6 +290,15 @@
       <w:pPr>
         <w:pStyle w:val="a3"/>
         <w:ind w:left="1440"/>
+        <w:rPr>
+          <w:rtl/>
+        </w:rPr>
+      </w:pPr>
+    </w:p>
+    <w:p>
+      <w:pPr>
+        <w:pStyle w:val="a3"/>
+        <w:ind w:left="1440"/>
       </w:pPr>
     </w:p>
     <w:p>
@@ -405,6 +414,15 @@
     <w:p>
       <w:pPr>
         <w:pStyle w:val="a3"/>
+        <w:ind w:left="1440"/>
+        <w:rPr>
+          <w:rtl/>
+        </w:rPr>
+      </w:pPr>
+    </w:p>
+    <w:p>
+      <w:pPr>
+        <w:pStyle w:val="a3"/>
         <w:numPr>
           <w:ilvl w:val="0"/>
           <w:numId w:val="2"/>
@@ -534,6 +552,15 @@
       <w:pPr>
         <w:pStyle w:val="a3"/>
         <w:ind w:left="1440"/>
+        <w:rPr>
+          <w:rtl/>
+        </w:rPr>
+      </w:pPr>
+    </w:p>
+    <w:p>
+      <w:pPr>
+        <w:pStyle w:val="a3"/>
+        <w:ind w:left="1440"/>
       </w:pPr>
     </w:p>
     <w:p>
@@ -608,6 +635,2109 @@
           <w:rtl/>
         </w:rPr>
       </w:pPr>
+      <w:r>
+        <w:rPr>
+          <w:rFonts w:hint="cs"/>
+          <w:rtl/>
+        </w:rPr>
+        <w:t xml:space="preserve">נוכיח שהגבול העליון של </w:t>
+      </w:r>
+      <w:r>
+        <w:rPr>
+          <w:rFonts w:cs="Arial"/>
+          <w:rtl/>
+        </w:rPr>
+        <w:t>ממד ה-</w:t>
+      </w:r>
+      <w:r>
+        <w:t>VC</w:t>
+      </w:r>
+      <w:r>
+        <w:rPr>
+          <w:rFonts w:cs="Arial"/>
+          <w:rtl/>
+        </w:rPr>
+        <w:t xml:space="preserve"> של עיגולים </w:t>
+      </w:r>
+      <w:r>
+        <w:rPr>
+          <w:rFonts w:cs="Arial"/>
+          <w:rtl/>
+        </w:rPr>
+        <w:t>דו-כיווניים</w:t>
+      </w:r>
+      <w:r>
+        <w:rPr>
+          <w:rFonts w:cs="Arial"/>
+          <w:rtl/>
+        </w:rPr>
+        <w:t xml:space="preserve"> במישור</w:t>
+      </w:r>
+      <w:r>
+        <w:rPr>
+          <w:rFonts w:hint="cs"/>
+          <w:rtl/>
+        </w:rPr>
+        <w:t xml:space="preserve"> הוא 7.</w:t>
+      </w:r>
+    </w:p>
+    <w:p>
+      <w:pPr>
+        <w:pStyle w:val="a3"/>
+        <w:ind w:left="1440"/>
+        <w:rPr>
+          <w:rtl/>
+        </w:rPr>
+      </w:pPr>
+      <w:r>
+        <w:rPr>
+          <w:rFonts w:hint="cs"/>
+          <w:rtl/>
+        </w:rPr>
+        <w:t>נניח בשלילה שממד ה-</w:t>
+      </w:r>
+      <w:r>
+        <w:rPr>
+          <w:rFonts w:hint="cs"/>
+        </w:rPr>
+        <w:t>VC</w:t>
+      </w:r>
+      <w:r>
+        <w:rPr>
+          <w:rFonts w:hint="cs"/>
+          <w:rtl/>
+        </w:rPr>
+        <w:t xml:space="preserve"> גדול מ-7 ולכן בפרט יכול לנפץ </w:t>
+      </w:r>
+      <w:r>
+        <w:rPr>
+          <w:rFonts w:hint="cs"/>
+          <w:rtl/>
+        </w:rPr>
+        <w:t xml:space="preserve">לפחות </w:t>
+      </w:r>
+      <w:r>
+        <w:rPr>
+          <w:rFonts w:hint="cs"/>
+          <w:rtl/>
+        </w:rPr>
+        <w:t>סט</w:t>
+      </w:r>
+      <w:r>
+        <w:rPr>
+          <w:rFonts w:hint="cs"/>
+          <w:rtl/>
+        </w:rPr>
+        <w:t xml:space="preserve"> </w:t>
+      </w:r>
+      <w:r>
+        <w:rPr>
+          <w:rFonts w:hint="cs"/>
+          <w:rtl/>
+        </w:rPr>
+        <w:t>נקודות</w:t>
+      </w:r>
+      <w:r>
+        <w:rPr>
+          <w:rFonts w:hint="cs"/>
+          <w:rtl/>
+        </w:rPr>
+        <w:t xml:space="preserve"> מסוים</w:t>
+      </w:r>
+      <w:r>
+        <w:rPr>
+          <w:rFonts w:hint="cs"/>
+          <w:rtl/>
+        </w:rPr>
+        <w:t xml:space="preserve"> </w:t>
+      </w:r>
+      <w:r>
+        <w:rPr>
+          <w:rFonts w:hint="cs"/>
+        </w:rPr>
+        <w:t>P</w:t>
+      </w:r>
+      <w:r>
+        <w:rPr>
+          <w:rFonts w:hint="cs"/>
+          <w:rtl/>
+        </w:rPr>
+        <w:t xml:space="preserve"> </w:t>
+      </w:r>
+      <w:r>
+        <w:rPr>
+          <w:rFonts w:hint="cs"/>
+          <w:rtl/>
+        </w:rPr>
+        <w:t xml:space="preserve">במישור </w:t>
+      </w:r>
+      <w:r>
+        <w:rPr>
+          <w:rFonts w:hint="cs"/>
+          <w:rtl/>
+        </w:rPr>
+        <w:t>בגודל 8.</w:t>
+      </w:r>
+    </w:p>
+    <w:p>
+      <w:pPr>
+        <w:pStyle w:val="a3"/>
+        <w:ind w:left="1440"/>
+        <w:rPr>
+          <w:rtl/>
+        </w:rPr>
+      </w:pPr>
+      <w:r>
+        <w:rPr>
+          <w:rFonts w:hint="cs"/>
+          <w:rtl/>
+        </w:rPr>
+        <w:t xml:space="preserve">תהי חלוקה מסוימת של </w:t>
+      </w:r>
+      <w:r>
+        <w:rPr>
+          <w:rFonts w:hint="cs"/>
+        </w:rPr>
+        <w:t>P</w:t>
+      </w:r>
+      <w:r>
+        <w:rPr>
+          <w:rFonts w:hint="cs"/>
+          <w:rtl/>
+        </w:rPr>
+        <w:t xml:space="preserve"> לשני קבוצות </w:t>
+      </w:r>
+      <w:r>
+        <w:t>A, B</w:t>
+      </w:r>
+      <w:r>
+        <w:rPr>
+          <w:rFonts w:hint="cs"/>
+          <w:rtl/>
+        </w:rPr>
+        <w:t xml:space="preserve"> כך שגודל כל קבוצה הוא 4 (נקודות).</w:t>
+      </w:r>
+    </w:p>
+    <w:p>
+      <w:pPr>
+        <w:pStyle w:val="a3"/>
+        <w:ind w:left="1440"/>
+        <w:rPr>
+          <w:rtl/>
+        </w:rPr>
+      </w:pPr>
+      <w:r>
+        <w:rPr>
+          <w:rFonts w:hint="cs"/>
+          <w:rtl/>
+        </w:rPr>
+        <w:t xml:space="preserve">אנו יודעים שעיגול חד כיווני אינו יכול לנפץ קבוצה בגודל 4. ולכן, קיים תיוג מסוים אותו </w:t>
+      </w:r>
+      <w:r>
+        <w:rPr>
+          <w:rFonts w:hint="cs"/>
+          <w:rtl/>
+        </w:rPr>
+        <w:t xml:space="preserve">עיגול חד כיווני </w:t>
+      </w:r>
+      <w:r>
+        <w:rPr>
+          <w:rFonts w:hint="cs"/>
+          <w:rtl/>
+        </w:rPr>
+        <w:t>אינו יכול להשיג</w:t>
+      </w:r>
+      <w:r>
+        <w:rPr>
+          <w:rFonts w:hint="cs"/>
+          <w:rtl/>
+        </w:rPr>
+        <w:t xml:space="preserve"> ב-</w:t>
+      </w:r>
+      <w:r>
+        <w:rPr>
+          <w:rFonts w:hint="cs"/>
+        </w:rPr>
+        <w:t>A</w:t>
+      </w:r>
+      <w:r>
+        <w:rPr>
+          <w:rFonts w:hint="cs"/>
+          <w:rtl/>
+        </w:rPr>
+        <w:t>.</w:t>
+      </w:r>
+      <w:r>
+        <w:rPr>
+          <w:rFonts w:hint="cs"/>
+          <w:rtl/>
+        </w:rPr>
+        <w:t xml:space="preserve"> וגם </w:t>
+      </w:r>
+      <w:r>
+        <w:rPr>
+          <w:rFonts w:hint="cs"/>
+          <w:rtl/>
+        </w:rPr>
+        <w:t>קיים תיוג מסוים אותו עיגול חד כיווני אינו יכול להשיג ב-</w:t>
+      </w:r>
+      <w:r>
+        <w:rPr>
+          <w:rFonts w:hint="cs"/>
+        </w:rPr>
+        <w:t>B</w:t>
+      </w:r>
+      <w:r>
+        <w:rPr>
+          <w:rFonts w:hint="cs"/>
+          <w:rtl/>
+        </w:rPr>
+        <w:t>.</w:t>
+      </w:r>
+    </w:p>
+    <w:p>
+      <w:pPr>
+        <w:pStyle w:val="a3"/>
+        <w:ind w:left="1440"/>
+        <w:rPr>
+          <w:rtl/>
+        </w:rPr>
+      </w:pPr>
+      <w:r>
+        <w:rPr>
+          <w:rFonts w:hint="cs"/>
+          <w:rtl/>
+        </w:rPr>
+        <w:t xml:space="preserve">נביט בכל קבוצה </w:t>
+      </w:r>
+      <w:r>
+        <w:rPr>
+          <w:rFonts w:hint="cs"/>
+          <w:b/>
+          <w:bCs/>
+          <w:rtl/>
+        </w:rPr>
+        <w:t>בנפרד</w:t>
+      </w:r>
+      <w:r>
+        <w:rPr>
+          <w:rFonts w:hint="cs"/>
+          <w:rtl/>
+        </w:rPr>
+        <w:t xml:space="preserve"> (תוך התעלמות מהקבוצה השנייה) ו</w:t>
+      </w:r>
+      <w:r>
+        <w:rPr>
+          <w:rFonts w:hint="cs"/>
+          <w:rtl/>
+        </w:rPr>
+        <w:t>נסמן:</w:t>
+      </w:r>
+    </w:p>
+    <w:p>
+      <w:pPr>
+        <w:pStyle w:val="a3"/>
+        <w:numPr>
+          <w:ilvl w:val="0"/>
+          <w:numId w:val="5"/>
+        </w:numPr>
+        <w:ind w:left="1993"/>
+      </w:pPr>
+      <m:oMath>
+        <m:sSub>
+          <m:sSubPr>
+            <m:ctrlPr>
+              <w:rPr>
+                <w:rFonts w:ascii="Cambria Math" w:hAnsi="Cambria Math"/>
+                <w:i/>
+              </w:rPr>
+            </m:ctrlPr>
+          </m:sSubPr>
+          <m:e>
+            <m:r>
+              <w:rPr>
+                <w:rFonts w:ascii="Cambria Math" w:hAnsi="Cambria Math"/>
+              </w:rPr>
+              <m:t>Red</m:t>
+            </m:r>
+          </m:e>
+          <m:sub>
+            <m:r>
+              <w:rPr>
+                <w:rFonts w:ascii="Cambria Math" w:hAnsi="Cambria Math"/>
+              </w:rPr>
+              <m:t>A</m:t>
+            </m:r>
+          </m:sub>
+        </m:sSub>
+      </m:oMath>
+      <w:r>
+        <w:rPr>
+          <w:rFonts w:hint="cs"/>
+          <w:rtl/>
+        </w:rPr>
+        <w:t xml:space="preserve">: </w:t>
+      </w:r>
+      <w:r>
+        <w:rPr>
+          <w:rFonts w:hint="cs"/>
+          <w:rtl/>
+        </w:rPr>
+        <w:t>קבוצת הנקודות ב-</w:t>
+      </w:r>
+      <w:r>
+        <w:rPr>
+          <w:rFonts w:hint="cs"/>
+        </w:rPr>
+        <w:t>A</w:t>
+      </w:r>
+      <w:r>
+        <w:rPr>
+          <w:rFonts w:hint="cs"/>
+          <w:rtl/>
+        </w:rPr>
+        <w:t xml:space="preserve"> אותם עיגול חד-כיווני לא יכול להשיג</w:t>
+      </w:r>
+      <w:r>
+        <w:rPr>
+          <w:rFonts w:hint="cs"/>
+          <w:rtl/>
+        </w:rPr>
+        <w:t xml:space="preserve"> (כאדומות)</w:t>
+      </w:r>
+      <w:r>
+        <w:rPr>
+          <w:rFonts w:hint="cs"/>
+          <w:rtl/>
+        </w:rPr>
+        <w:t>.</w:t>
+      </w:r>
+    </w:p>
+    <w:p>
+      <w:pPr>
+        <w:pStyle w:val="a3"/>
+        <w:ind w:left="1993"/>
+        <w:rPr>
+          <w:rtl/>
+        </w:rPr>
+      </w:pPr>
+      <w:r>
+        <w:rPr>
+          <w:rFonts w:hint="cs"/>
+          <w:rtl/>
+        </w:rPr>
+        <w:t xml:space="preserve">ומכאן, </w:t>
+      </w:r>
+      <m:oMath>
+        <m:sSub>
+          <m:sSubPr>
+            <m:ctrlPr>
+              <w:rPr>
+                <w:rFonts w:ascii="Cambria Math" w:hAnsi="Cambria Math"/>
+                <w:i/>
+              </w:rPr>
+            </m:ctrlPr>
+          </m:sSubPr>
+          <m:e>
+            <m:r>
+              <w:rPr>
+                <w:rFonts w:ascii="Cambria Math" w:hAnsi="Cambria Math"/>
+              </w:rPr>
+              <m:t>Blue</m:t>
+            </m:r>
+          </m:e>
+          <m:sub>
+            <m:r>
+              <w:rPr>
+                <w:rFonts w:ascii="Cambria Math" w:hAnsi="Cambria Math"/>
+              </w:rPr>
+              <m:t>A</m:t>
+            </m:r>
+          </m:sub>
+        </m:sSub>
+      </m:oMath>
+      <w:r>
+        <w:rPr>
+          <w:rFonts w:hint="cs"/>
+          <w:rtl/>
+        </w:rPr>
+        <w:t xml:space="preserve"> היא הקבוצה המשלימה של </w:t>
+      </w:r>
+      <m:oMath>
+        <m:sSub>
+          <m:sSubPr>
+            <m:ctrlPr>
+              <w:rPr>
+                <w:rFonts w:ascii="Cambria Math" w:hAnsi="Cambria Math"/>
+                <w:i/>
+              </w:rPr>
+            </m:ctrlPr>
+          </m:sSubPr>
+          <m:e>
+            <m:r>
+              <w:rPr>
+                <w:rFonts w:ascii="Cambria Math" w:hAnsi="Cambria Math"/>
+              </w:rPr>
+              <m:t>Red</m:t>
+            </m:r>
+          </m:e>
+          <m:sub>
+            <m:r>
+              <w:rPr>
+                <w:rFonts w:ascii="Cambria Math" w:hAnsi="Cambria Math"/>
+              </w:rPr>
+              <m:t>A</m:t>
+            </m:r>
+          </m:sub>
+        </m:sSub>
+      </m:oMath>
+      <w:r>
+        <w:rPr>
+          <w:rFonts w:hint="cs"/>
+          <w:rtl/>
+        </w:rPr>
+        <w:t xml:space="preserve"> ב-</w:t>
+      </w:r>
+      <w:r>
+        <w:rPr>
+          <w:rFonts w:hint="cs"/>
+        </w:rPr>
+        <w:t>A</w:t>
+      </w:r>
+      <w:r>
+        <w:rPr>
+          <w:rFonts w:hint="cs"/>
+          <w:rtl/>
+        </w:rPr>
+        <w:t>.</w:t>
+      </w:r>
+    </w:p>
+    <w:p>
+      <w:pPr>
+        <w:pStyle w:val="a3"/>
+        <w:numPr>
+          <w:ilvl w:val="0"/>
+          <w:numId w:val="5"/>
+        </w:numPr>
+        <w:ind w:left="1993"/>
+      </w:pPr>
+      <m:oMath>
+        <m:sSub>
+          <m:sSubPr>
+            <m:ctrlPr>
+              <w:rPr>
+                <w:rFonts w:ascii="Cambria Math" w:hAnsi="Cambria Math"/>
+                <w:i/>
+              </w:rPr>
+            </m:ctrlPr>
+          </m:sSubPr>
+          <m:e>
+            <m:r>
+              <w:rPr>
+                <w:rFonts w:ascii="Cambria Math" w:hAnsi="Cambria Math"/>
+              </w:rPr>
+              <m:t>Red</m:t>
+            </m:r>
+          </m:e>
+          <m:sub>
+            <m:r>
+              <w:rPr>
+                <w:rFonts w:ascii="Cambria Math" w:hAnsi="Cambria Math"/>
+              </w:rPr>
+              <m:t>B</m:t>
+            </m:r>
+          </m:sub>
+        </m:sSub>
+      </m:oMath>
+      <w:r>
+        <w:rPr>
+          <w:rFonts w:hint="cs"/>
+          <w:rtl/>
+        </w:rPr>
+        <w:t>: קבוצת הנקודות ב-</w:t>
+      </w:r>
+      <w:r>
+        <w:rPr>
+          <w:rFonts w:hint="cs"/>
+        </w:rPr>
+        <w:t>B</w:t>
+      </w:r>
+      <w:r>
+        <w:rPr>
+          <w:rFonts w:hint="cs"/>
+          <w:rtl/>
+        </w:rPr>
+        <w:t xml:space="preserve"> אותם עיגול חד-כיווני לא יכול להשיג</w:t>
+      </w:r>
+      <w:r>
+        <w:rPr>
+          <w:rFonts w:hint="cs"/>
+          <w:rtl/>
+        </w:rPr>
+        <w:t xml:space="preserve"> </w:t>
+      </w:r>
+      <w:r>
+        <w:rPr>
+          <w:rFonts w:hint="cs"/>
+          <w:rtl/>
+        </w:rPr>
+        <w:t>(כאדומות).</w:t>
+      </w:r>
+    </w:p>
+    <w:p>
+      <w:pPr>
+        <w:pStyle w:val="a3"/>
+        <w:ind w:left="1993"/>
+        <w:rPr>
+          <w:rtl/>
+        </w:rPr>
+      </w:pPr>
+      <w:r>
+        <w:rPr>
+          <w:rFonts w:hint="cs"/>
+          <w:rtl/>
+        </w:rPr>
+        <w:t xml:space="preserve">ומכאן, </w:t>
+      </w:r>
+      <m:oMath>
+        <m:sSub>
+          <m:sSubPr>
+            <m:ctrlPr>
+              <w:rPr>
+                <w:rFonts w:ascii="Cambria Math" w:hAnsi="Cambria Math"/>
+                <w:i/>
+              </w:rPr>
+            </m:ctrlPr>
+          </m:sSubPr>
+          <m:e>
+            <m:r>
+              <w:rPr>
+                <w:rFonts w:ascii="Cambria Math" w:hAnsi="Cambria Math"/>
+              </w:rPr>
+              <m:t>Blue</m:t>
+            </m:r>
+          </m:e>
+          <m:sub>
+            <m:r>
+              <w:rPr>
+                <w:rFonts w:ascii="Cambria Math" w:hAnsi="Cambria Math"/>
+              </w:rPr>
+              <m:t>B</m:t>
+            </m:r>
+          </m:sub>
+        </m:sSub>
+      </m:oMath>
+      <w:r>
+        <w:rPr>
+          <w:rFonts w:hint="cs"/>
+          <w:rtl/>
+        </w:rPr>
+        <w:t xml:space="preserve"> היא הקבוצה המשלימה של </w:t>
+      </w:r>
+      <m:oMath>
+        <m:sSub>
+          <m:sSubPr>
+            <m:ctrlPr>
+              <w:rPr>
+                <w:rFonts w:ascii="Cambria Math" w:hAnsi="Cambria Math"/>
+                <w:i/>
+              </w:rPr>
+            </m:ctrlPr>
+          </m:sSubPr>
+          <m:e>
+            <m:r>
+              <w:rPr>
+                <w:rFonts w:ascii="Cambria Math" w:hAnsi="Cambria Math"/>
+              </w:rPr>
+              <m:t>Red</m:t>
+            </m:r>
+          </m:e>
+          <m:sub>
+            <m:r>
+              <w:rPr>
+                <w:rFonts w:ascii="Cambria Math" w:hAnsi="Cambria Math"/>
+              </w:rPr>
+              <m:t>B</m:t>
+            </m:r>
+          </m:sub>
+        </m:sSub>
+      </m:oMath>
+      <w:r>
+        <w:rPr>
+          <w:rFonts w:hint="cs"/>
+          <w:rtl/>
+        </w:rPr>
+        <w:t xml:space="preserve"> ב-</w:t>
+      </w:r>
+      <w:r>
+        <w:rPr>
+          <w:rFonts w:hint="cs"/>
+        </w:rPr>
+        <w:t>B</w:t>
+      </w:r>
+      <w:r>
+        <w:rPr>
+          <w:rFonts w:hint="cs"/>
+          <w:rtl/>
+        </w:rPr>
+        <w:t>.</w:t>
+      </w:r>
+    </w:p>
+    <w:p>
+      <w:pPr>
+        <w:pStyle w:val="a3"/>
+        <w:ind w:left="1440"/>
+        <w:rPr>
+          <w:i/>
+        </w:rPr>
+      </w:pPr>
+      <w:r>
+        <w:rPr>
+          <w:rFonts w:hint="cs"/>
+          <w:rtl/>
+        </w:rPr>
+        <w:t xml:space="preserve">נשים לב כי מתקיים </w:t>
+      </w:r>
+      <m:oMath>
+        <m:sSub>
+          <m:sSubPr>
+            <m:ctrlPr>
+              <w:rPr>
+                <w:rFonts w:ascii="Cambria Math" w:hAnsi="Cambria Math"/>
+                <w:i/>
+              </w:rPr>
+            </m:ctrlPr>
+          </m:sSubPr>
+          <m:e>
+            <m:r>
+              <w:rPr>
+                <w:rFonts w:ascii="Cambria Math" w:hAnsi="Cambria Math"/>
+              </w:rPr>
+              <m:t>Red</m:t>
+            </m:r>
+          </m:e>
+          <m:sub>
+            <m:r>
+              <w:rPr>
+                <w:rFonts w:ascii="Cambria Math" w:hAnsi="Cambria Math"/>
+              </w:rPr>
+              <m:t>A</m:t>
+            </m:r>
+          </m:sub>
+        </m:sSub>
+        <m:r>
+          <w:rPr>
+            <w:rFonts w:ascii="Cambria Math" w:hAnsi="Cambria Math" w:cs="Cambria Math" w:hint="cs"/>
+            <w:rtl/>
+          </w:rPr>
+          <m:t>∪</m:t>
+        </m:r>
+        <m:sSub>
+          <m:sSubPr>
+            <m:ctrlPr>
+              <w:rPr>
+                <w:rFonts w:ascii="Cambria Math" w:hAnsi="Cambria Math"/>
+                <w:i/>
+              </w:rPr>
+            </m:ctrlPr>
+          </m:sSubPr>
+          <m:e>
+            <m:r>
+              <w:rPr>
+                <w:rFonts w:ascii="Cambria Math" w:hAnsi="Cambria Math"/>
+              </w:rPr>
+              <m:t>Blue</m:t>
+            </m:r>
+          </m:e>
+          <m:sub>
+            <m:r>
+              <w:rPr>
+                <w:rFonts w:ascii="Cambria Math" w:hAnsi="Cambria Math"/>
+              </w:rPr>
+              <m:t>A</m:t>
+            </m:r>
+          </m:sub>
+        </m:sSub>
+        <m:r>
+          <w:rPr>
+            <w:rFonts w:ascii="Cambria Math" w:hAnsi="Cambria Math" w:cs="Cambria Math" w:hint="cs"/>
+            <w:rtl/>
+          </w:rPr>
+          <m:t>∪</m:t>
+        </m:r>
+        <m:sSub>
+          <m:sSubPr>
+            <m:ctrlPr>
+              <w:rPr>
+                <w:rFonts w:ascii="Cambria Math" w:hAnsi="Cambria Math"/>
+                <w:i/>
+              </w:rPr>
+            </m:ctrlPr>
+          </m:sSubPr>
+          <m:e>
+            <m:r>
+              <w:rPr>
+                <w:rFonts w:ascii="Cambria Math" w:hAnsi="Cambria Math"/>
+              </w:rPr>
+              <m:t>Red</m:t>
+            </m:r>
+          </m:e>
+          <m:sub>
+            <m:r>
+              <w:rPr>
+                <w:rFonts w:ascii="Cambria Math" w:hAnsi="Cambria Math"/>
+              </w:rPr>
+              <m:t>B</m:t>
+            </m:r>
+          </m:sub>
+        </m:sSub>
+        <m:r>
+          <w:rPr>
+            <w:rFonts w:ascii="Cambria Math" w:hAnsi="Cambria Math" w:cs="Cambria Math" w:hint="cs"/>
+            <w:rtl/>
+          </w:rPr>
+          <m:t>∪</m:t>
+        </m:r>
+        <m:sSub>
+          <m:sSubPr>
+            <m:ctrlPr>
+              <w:rPr>
+                <w:rFonts w:ascii="Cambria Math" w:hAnsi="Cambria Math"/>
+                <w:i/>
+              </w:rPr>
+            </m:ctrlPr>
+          </m:sSubPr>
+          <m:e>
+            <m:r>
+              <w:rPr>
+                <w:rFonts w:ascii="Cambria Math" w:hAnsi="Cambria Math"/>
+              </w:rPr>
+              <m:t>Blue</m:t>
+            </m:r>
+          </m:e>
+          <m:sub>
+            <m:r>
+              <w:rPr>
+                <w:rFonts w:ascii="Cambria Math" w:hAnsi="Cambria Math"/>
+              </w:rPr>
+              <m:t>B</m:t>
+            </m:r>
+          </m:sub>
+        </m:sSub>
+        <m:r>
+          <w:rPr>
+            <w:rFonts w:ascii="Cambria Math" w:hAnsi="Cambria Math"/>
+          </w:rPr>
+          <m:t>=P</m:t>
+        </m:r>
+      </m:oMath>
+      <w:r>
+        <w:rPr>
+          <w:rFonts w:hint="cs"/>
+          <w:i/>
+          <w:rtl/>
+        </w:rPr>
+        <w:t xml:space="preserve"> וחיתוך כל זוג ריק.</w:t>
+      </w:r>
+    </w:p>
+    <w:p>
+      <w:pPr>
+        <w:pStyle w:val="a3"/>
+        <w:ind w:left="1440"/>
+        <w:rPr>
+          <w:rtl/>
+        </w:rPr>
+      </w:pPr>
+      <w:r>
+        <w:rPr>
+          <w:rFonts w:hint="cs"/>
+          <w:rtl/>
+        </w:rPr>
+        <w:t xml:space="preserve">נגדיר את הקבוצות: </w:t>
+      </w:r>
+      <m:oMath>
+        <m:sSub>
+          <m:sSubPr>
+            <m:ctrlPr>
+              <w:rPr>
+                <w:rFonts w:ascii="Cambria Math" w:hAnsi="Cambria Math"/>
+                <w:b/>
+                <w:bCs/>
+                <w:i/>
+              </w:rPr>
+            </m:ctrlPr>
+          </m:sSubPr>
+          <m:e>
+            <m:r>
+              <m:rPr>
+                <m:sty m:val="bi"/>
+              </m:rPr>
+              <w:rPr>
+                <w:rFonts w:ascii="Cambria Math" w:hAnsi="Cambria Math"/>
+              </w:rPr>
+              <m:t>P</m:t>
+            </m:r>
+          </m:e>
+          <m:sub>
+            <m:r>
+              <m:rPr>
+                <m:sty m:val="bi"/>
+              </m:rPr>
+              <w:rPr>
+                <w:rFonts w:ascii="Cambria Math" w:hAnsi="Cambria Math"/>
+              </w:rPr>
+              <m:t>1</m:t>
+            </m:r>
+          </m:sub>
+        </m:sSub>
+        <m:r>
+          <w:rPr>
+            <w:rFonts w:ascii="Cambria Math" w:hAnsi="Cambria Math"/>
+          </w:rPr>
+          <m:t>=</m:t>
+        </m:r>
+        <m:sSub>
+          <m:sSubPr>
+            <m:ctrlPr>
+              <w:rPr>
+                <w:rFonts w:ascii="Cambria Math" w:hAnsi="Cambria Math"/>
+                <w:i/>
+              </w:rPr>
+            </m:ctrlPr>
+          </m:sSubPr>
+          <m:e>
+            <m:r>
+              <w:rPr>
+                <w:rFonts w:ascii="Cambria Math" w:hAnsi="Cambria Math"/>
+              </w:rPr>
+              <m:t>Red</m:t>
+            </m:r>
+          </m:e>
+          <m:sub>
+            <m:r>
+              <w:rPr>
+                <w:rFonts w:ascii="Cambria Math" w:hAnsi="Cambria Math"/>
+              </w:rPr>
+              <m:t>A</m:t>
+            </m:r>
+          </m:sub>
+        </m:sSub>
+        <m:r>
+          <w:rPr>
+            <w:rFonts w:ascii="Cambria Math" w:hAnsi="Cambria Math" w:cs="Cambria Math" w:hint="cs"/>
+            <w:rtl/>
+          </w:rPr>
+          <m:t>∪</m:t>
+        </m:r>
+        <m:sSub>
+          <m:sSubPr>
+            <m:ctrlPr>
+              <w:rPr>
+                <w:rFonts w:ascii="Cambria Math" w:hAnsi="Cambria Math"/>
+                <w:i/>
+              </w:rPr>
+            </m:ctrlPr>
+          </m:sSubPr>
+          <m:e>
+            <m:r>
+              <w:rPr>
+                <w:rFonts w:ascii="Cambria Math" w:hAnsi="Cambria Math"/>
+              </w:rPr>
+              <m:t>Blue</m:t>
+            </m:r>
+          </m:e>
+          <m:sub>
+            <m:r>
+              <w:rPr>
+                <w:rFonts w:ascii="Cambria Math" w:hAnsi="Cambria Math"/>
+              </w:rPr>
+              <m:t>B</m:t>
+            </m:r>
+          </m:sub>
+        </m:sSub>
+        <m:r>
+          <w:rPr>
+            <w:rFonts w:ascii="Cambria Math" w:hAnsi="Cambria Math"/>
+          </w:rPr>
+          <m:t xml:space="preserve">,  </m:t>
+        </m:r>
+        <m:r>
+          <m:rPr>
+            <m:sty m:val="bi"/>
+          </m:rPr>
+          <w:rPr>
+            <w:rFonts w:ascii="Cambria Math" w:hAnsi="Cambria Math"/>
+          </w:rPr>
+          <m:t xml:space="preserve"> </m:t>
+        </m:r>
+        <m:sSub>
+          <m:sSubPr>
+            <m:ctrlPr>
+              <w:rPr>
+                <w:rFonts w:ascii="Cambria Math" w:hAnsi="Cambria Math"/>
+                <w:b/>
+                <w:bCs/>
+                <w:i/>
+              </w:rPr>
+            </m:ctrlPr>
+          </m:sSubPr>
+          <m:e>
+            <m:r>
+              <m:rPr>
+                <m:sty m:val="bi"/>
+              </m:rPr>
+              <w:rPr>
+                <w:rFonts w:ascii="Cambria Math" w:hAnsi="Cambria Math"/>
+              </w:rPr>
+              <m:t>P</m:t>
+            </m:r>
+          </m:e>
+          <m:sub>
+            <m:r>
+              <m:rPr>
+                <m:sty m:val="bi"/>
+              </m:rPr>
+              <w:rPr>
+                <w:rFonts w:ascii="Cambria Math" w:hAnsi="Cambria Math"/>
+              </w:rPr>
+              <m:t>2</m:t>
+            </m:r>
+          </m:sub>
+        </m:sSub>
+        <m:r>
+          <w:rPr>
+            <w:rFonts w:ascii="Cambria Math" w:hAnsi="Cambria Math"/>
+          </w:rPr>
+          <m:t>=</m:t>
+        </m:r>
+        <m:sSub>
+          <m:sSubPr>
+            <m:ctrlPr>
+              <w:rPr>
+                <w:rFonts w:ascii="Cambria Math" w:hAnsi="Cambria Math"/>
+                <w:i/>
+              </w:rPr>
+            </m:ctrlPr>
+          </m:sSubPr>
+          <m:e>
+            <m:r>
+              <w:rPr>
+                <w:rFonts w:ascii="Cambria Math" w:hAnsi="Cambria Math"/>
+              </w:rPr>
+              <m:t>Red</m:t>
+            </m:r>
+          </m:e>
+          <m:sub>
+            <m:r>
+              <w:rPr>
+                <w:rFonts w:ascii="Cambria Math" w:hAnsi="Cambria Math"/>
+              </w:rPr>
+              <m:t>B</m:t>
+            </m:r>
+          </m:sub>
+        </m:sSub>
+        <m:r>
+          <w:rPr>
+            <w:rFonts w:ascii="Cambria Math" w:hAnsi="Cambria Math" w:cs="Cambria Math" w:hint="cs"/>
+            <w:rtl/>
+          </w:rPr>
+          <m:t>∪</m:t>
+        </m:r>
+        <m:sSub>
+          <m:sSubPr>
+            <m:ctrlPr>
+              <w:rPr>
+                <w:rFonts w:ascii="Cambria Math" w:hAnsi="Cambria Math"/>
+                <w:i/>
+              </w:rPr>
+            </m:ctrlPr>
+          </m:sSubPr>
+          <m:e>
+            <m:r>
+              <w:rPr>
+                <w:rFonts w:ascii="Cambria Math" w:hAnsi="Cambria Math"/>
+              </w:rPr>
+              <m:t>Blue</m:t>
+            </m:r>
+          </m:e>
+          <m:sub>
+            <m:r>
+              <w:rPr>
+                <w:rFonts w:ascii="Cambria Math" w:hAnsi="Cambria Math"/>
+              </w:rPr>
+              <m:t>A</m:t>
+            </m:r>
+          </m:sub>
+        </m:sSub>
+        <m:r>
+          <w:rPr>
+            <w:rFonts w:ascii="Cambria Math" w:hAnsi="Cambria Math"/>
+          </w:rPr>
+          <m:t xml:space="preserve"> </m:t>
+        </m:r>
+      </m:oMath>
+      <w:r>
+        <w:rPr>
+          <w:rFonts w:hint="cs"/>
+          <w:rtl/>
+        </w:rPr>
+        <w:t>.</w:t>
+      </w:r>
+    </w:p>
+    <w:p>
+      <w:pPr>
+        <w:pStyle w:val="a3"/>
+        <w:ind w:left="1440"/>
+        <w:rPr>
+          <w:rFonts w:hint="cs"/>
+          <w:rtl/>
+        </w:rPr>
+      </w:pPr>
+      <w:r>
+        <w:rPr>
+          <w:rFonts w:hint="cs"/>
+          <w:rtl/>
+        </w:rPr>
+        <w:t>(</w:t>
+      </w:r>
+      <w:r>
+        <w:rPr>
+          <w:rFonts w:hint="cs"/>
+          <w:rtl/>
+        </w:rPr>
+        <w:t xml:space="preserve">כאמור, </w:t>
+      </w:r>
+      <w:r>
+        <w:rPr>
+          <w:rFonts w:hint="cs"/>
+          <w:rtl/>
+        </w:rPr>
+        <w:t>מתקיים</w:t>
+      </w:r>
+      <w:r>
+        <w:rPr>
+          <w:rFonts w:hint="cs"/>
+          <w:rtl/>
+        </w:rPr>
+        <w:t xml:space="preserve"> </w:t>
+      </w:r>
+      <m:oMath>
+        <m:sSub>
+          <m:sSubPr>
+            <m:ctrlPr>
+              <w:rPr>
+                <w:rFonts w:ascii="Cambria Math" w:hAnsi="Cambria Math"/>
+                <w:i/>
+              </w:rPr>
+            </m:ctrlPr>
+          </m:sSubPr>
+          <m:e>
+            <m:r>
+              <w:rPr>
+                <w:rFonts w:ascii="Cambria Math" w:hAnsi="Cambria Math"/>
+              </w:rPr>
+              <m:t>P</m:t>
+            </m:r>
+          </m:e>
+          <m:sub>
+            <m:r>
+              <w:rPr>
+                <w:rFonts w:ascii="Cambria Math" w:hAnsi="Cambria Math"/>
+              </w:rPr>
+              <m:t>1</m:t>
+            </m:r>
+          </m:sub>
+        </m:sSub>
+        <m:r>
+          <w:rPr>
+            <w:rFonts w:ascii="Cambria Math" w:hAnsi="Cambria Math" w:cs="Cambria Math" w:hint="cs"/>
+            <w:rtl/>
+          </w:rPr>
+          <m:t>∪</m:t>
+        </m:r>
+        <m:sSub>
+          <m:sSubPr>
+            <m:ctrlPr>
+              <w:rPr>
+                <w:rFonts w:ascii="Cambria Math" w:hAnsi="Cambria Math"/>
+                <w:i/>
+              </w:rPr>
+            </m:ctrlPr>
+          </m:sSubPr>
+          <m:e>
+            <m:r>
+              <w:rPr>
+                <w:rFonts w:ascii="Cambria Math" w:hAnsi="Cambria Math"/>
+              </w:rPr>
+              <m:t>P</m:t>
+            </m:r>
+          </m:e>
+          <m:sub>
+            <m:r>
+              <w:rPr>
+                <w:rFonts w:ascii="Cambria Math" w:hAnsi="Cambria Math"/>
+              </w:rPr>
+              <m:t>2</m:t>
+            </m:r>
+          </m:sub>
+        </m:sSub>
+        <m:r>
+          <w:rPr>
+            <w:rFonts w:ascii="Cambria Math" w:hAnsi="Cambria Math"/>
+          </w:rPr>
+          <m:t>=P</m:t>
+        </m:r>
+      </m:oMath>
+      <w:r>
+        <w:rPr>
+          <w:rFonts w:hint="cs"/>
+          <w:rtl/>
+        </w:rPr>
+        <w:t xml:space="preserve"> וגם </w:t>
+      </w:r>
+      <m:oMath>
+        <m:sSub>
+          <m:sSubPr>
+            <m:ctrlPr>
+              <w:rPr>
+                <w:rFonts w:ascii="Cambria Math" w:hAnsi="Cambria Math"/>
+                <w:i/>
+              </w:rPr>
+            </m:ctrlPr>
+          </m:sSubPr>
+          <m:e>
+            <m:r>
+              <w:rPr>
+                <w:rFonts w:ascii="Cambria Math" w:hAnsi="Cambria Math"/>
+              </w:rPr>
+              <m:t>P</m:t>
+            </m:r>
+          </m:e>
+          <m:sub>
+            <m:r>
+              <w:rPr>
+                <w:rFonts w:ascii="Cambria Math" w:hAnsi="Cambria Math"/>
+              </w:rPr>
+              <m:t>1</m:t>
+            </m:r>
+          </m:sub>
+        </m:sSub>
+        <m:r>
+          <w:rPr>
+            <w:rFonts w:ascii="Cambria Math" w:hAnsi="Cambria Math" w:cs="Cambria Math"/>
+          </w:rPr>
+          <m:t>⋂</m:t>
+        </m:r>
+        <m:sSub>
+          <m:sSubPr>
+            <m:ctrlPr>
+              <w:rPr>
+                <w:rFonts w:ascii="Cambria Math" w:hAnsi="Cambria Math"/>
+                <w:i/>
+              </w:rPr>
+            </m:ctrlPr>
+          </m:sSubPr>
+          <m:e>
+            <m:r>
+              <w:rPr>
+                <w:rFonts w:ascii="Cambria Math" w:hAnsi="Cambria Math"/>
+              </w:rPr>
+              <m:t>P</m:t>
+            </m:r>
+          </m:e>
+          <m:sub>
+            <m:r>
+              <w:rPr>
+                <w:rFonts w:ascii="Cambria Math" w:hAnsi="Cambria Math"/>
+              </w:rPr>
+              <m:t>2</m:t>
+            </m:r>
+          </m:sub>
+        </m:sSub>
+        <m:r>
+          <w:rPr>
+            <w:rFonts w:ascii="Cambria Math" w:hAnsi="Cambria Math"/>
+          </w:rPr>
+          <m:t>=</m:t>
+        </m:r>
+        <m:r>
+          <w:rPr>
+            <w:rFonts w:ascii="Cambria Math" w:hAnsi="Cambria Math"/>
+          </w:rPr>
+          <m:t>Ø</m:t>
+        </m:r>
+      </m:oMath>
+      <w:r>
+        <w:rPr>
+          <w:rFonts w:hint="cs"/>
+          <w:rtl/>
+        </w:rPr>
+        <w:t>).</w:t>
+      </w:r>
+    </w:p>
+    <w:p>
+      <w:pPr>
+        <w:pStyle w:val="a3"/>
+        <w:ind w:left="1440"/>
+        <w:rPr>
+          <w:rtl/>
+        </w:rPr>
+      </w:pPr>
+      <w:r>
+        <w:rPr>
+          <w:rFonts w:hint="cs"/>
+          <w:rtl/>
+        </w:rPr>
+        <w:t xml:space="preserve">ע"פ ההנחה, </w:t>
+      </w:r>
+      <m:oMath>
+        <m:r>
+          <w:rPr>
+            <w:rFonts w:ascii="Cambria Math" w:hAnsi="Cambria Math" w:hint="cs"/>
+          </w:rPr>
+          <m:t>P</m:t>
+        </m:r>
+      </m:oMath>
+      <w:r>
+        <w:rPr>
+          <w:rFonts w:hint="cs"/>
+          <w:rtl/>
+        </w:rPr>
+        <w:t xml:space="preserve"> ניתנת לניפוץ בעזרת עיגולים דו</w:t>
+      </w:r>
+      <w:r>
+        <w:rPr>
+          <w:rFonts w:hint="cs"/>
+          <w:rtl/>
+        </w:rPr>
+        <w:t>-</w:t>
+      </w:r>
+      <w:r>
+        <w:rPr>
+          <w:rFonts w:hint="cs"/>
+          <w:rtl/>
+        </w:rPr>
+        <w:t>כיוונים</w:t>
+      </w:r>
+    </w:p>
+    <w:p>
+      <w:pPr>
+        <w:pStyle w:val="a3"/>
+        <w:ind w:left="1440"/>
+        <w:rPr>
+          <w:rtl/>
+        </w:rPr>
+      </w:pPr>
+      <w:r>
+        <w:rPr>
+          <w:rFonts w:hint="cs"/>
+          <w:rtl/>
+        </w:rPr>
+        <w:t>וע"פ ההגדרה לעיל</w:t>
+      </w:r>
+      <w:r>
+        <w:rPr>
+          <w:rFonts w:hint="cs"/>
+          <w:rtl/>
+        </w:rPr>
+        <w:t xml:space="preserve">, </w:t>
+      </w:r>
+      <m:oMath>
+        <m:sSub>
+          <m:sSubPr>
+            <m:ctrlPr>
+              <w:rPr>
+                <w:rFonts w:ascii="Cambria Math" w:hAnsi="Cambria Math"/>
+                <w:i/>
+              </w:rPr>
+            </m:ctrlPr>
+          </m:sSubPr>
+          <m:e>
+            <m:r>
+              <w:rPr>
+                <w:rFonts w:ascii="Cambria Math" w:hAnsi="Cambria Math"/>
+              </w:rPr>
+              <m:t>P</m:t>
+            </m:r>
+          </m:e>
+          <m:sub>
+            <m:r>
+              <w:rPr>
+                <w:rFonts w:ascii="Cambria Math" w:hAnsi="Cambria Math"/>
+              </w:rPr>
+              <m:t>1</m:t>
+            </m:r>
+          </m:sub>
+        </m:sSub>
+        <m:r>
+          <w:rPr>
+            <w:rFonts w:ascii="Cambria Math" w:hAnsi="Cambria Math" w:cs="Cambria Math"/>
+          </w:rPr>
+          <m:t>,</m:t>
+        </m:r>
+        <m:r>
+          <w:rPr>
+            <w:rFonts w:ascii="Cambria Math" w:hAnsi="Cambria Math" w:cs="Cambria Math"/>
+          </w:rPr>
+          <m:t xml:space="preserve"> </m:t>
+        </m:r>
+        <m:r>
+          <w:rPr>
+            <w:rFonts w:ascii="Cambria Math" w:hAnsi="Cambria Math" w:cs="Cambria Math"/>
+          </w:rPr>
+          <m:t xml:space="preserve"> </m:t>
+        </m:r>
+        <m:sSub>
+          <m:sSubPr>
+            <m:ctrlPr>
+              <w:rPr>
+                <w:rFonts w:ascii="Cambria Math" w:hAnsi="Cambria Math"/>
+                <w:i/>
+              </w:rPr>
+            </m:ctrlPr>
+          </m:sSubPr>
+          <m:e>
+            <m:r>
+              <w:rPr>
+                <w:rFonts w:ascii="Cambria Math" w:hAnsi="Cambria Math"/>
+              </w:rPr>
+              <m:t>P</m:t>
+            </m:r>
+          </m:e>
+          <m:sub>
+            <m:r>
+              <w:rPr>
+                <w:rFonts w:ascii="Cambria Math" w:hAnsi="Cambria Math"/>
+              </w:rPr>
+              <m:t>2</m:t>
+            </m:r>
+          </m:sub>
+        </m:sSub>
+      </m:oMath>
+      <w:r>
+        <w:rPr>
+          <w:rFonts w:hint="cs"/>
+          <w:rtl/>
+        </w:rPr>
+        <w:t xml:space="preserve"> מייצגות חלוקה מסוימת של </w:t>
+      </w:r>
+      <w:r>
+        <w:rPr>
+          <w:rFonts w:hint="cs"/>
+        </w:rPr>
+        <w:t>P</w:t>
+      </w:r>
+      <w:r>
+        <w:rPr>
+          <w:rFonts w:hint="cs"/>
+          <w:rtl/>
+        </w:rPr>
+        <w:t xml:space="preserve"> לשני קבוצות</w:t>
+      </w:r>
+    </w:p>
+    <w:p>
+      <w:pPr>
+        <w:pStyle w:val="a3"/>
+        <w:ind w:left="1440"/>
+        <w:rPr>
+          <w:rtl/>
+        </w:rPr>
+      </w:pPr>
+      <w:r>
+        <w:rPr>
+          <w:rFonts w:hint="cs"/>
+          <w:rtl/>
+        </w:rPr>
+        <w:t>לכן</w:t>
+      </w:r>
+      <w:r>
+        <w:rPr>
+          <w:rFonts w:hint="cs"/>
+          <w:rtl/>
+        </w:rPr>
+        <w:t>,</w:t>
+      </w:r>
+      <w:r>
+        <w:rPr>
+          <w:rFonts w:hint="cs"/>
+          <w:rtl/>
+        </w:rPr>
+        <w:t xml:space="preserve"> </w:t>
+      </w:r>
+      <w:r>
+        <w:rPr>
+          <w:rFonts w:hint="cs"/>
+          <w:rtl/>
+        </w:rPr>
+        <w:t xml:space="preserve">בפרט </w:t>
+      </w:r>
+      <w:r>
+        <w:rPr>
+          <w:rFonts w:hint="cs"/>
+          <w:rtl/>
+        </w:rPr>
+        <w:t>קיים עיגול דו</w:t>
+      </w:r>
+      <w:r>
+        <w:rPr>
+          <w:rFonts w:hint="cs"/>
+          <w:rtl/>
+        </w:rPr>
+        <w:t>-</w:t>
+      </w:r>
+      <w:r>
+        <w:rPr>
+          <w:rFonts w:hint="cs"/>
+          <w:rtl/>
+        </w:rPr>
+        <w:t>כיווני המשיג חלוקה זו</w:t>
+      </w:r>
+      <w:r>
+        <w:rPr>
+          <w:rFonts w:hint="cs"/>
+          <w:rtl/>
+        </w:rPr>
+        <w:t xml:space="preserve">. כלומר, בהכרח קיים עיגול </w:t>
+      </w:r>
+    </w:p>
+    <w:p>
+      <w:pPr>
+        <w:pStyle w:val="a3"/>
+        <w:ind w:left="1440"/>
+        <w:rPr>
+          <w:rtl/>
+        </w:rPr>
+      </w:pPr>
+      <w:r>
+        <w:rPr>
+          <w:rFonts w:hint="cs"/>
+          <w:b/>
+          <w:bCs/>
+          <w:rtl/>
+        </w:rPr>
+        <w:t>חד</w:t>
+      </w:r>
+      <w:r>
+        <w:rPr>
+          <w:rFonts w:hint="cs"/>
+          <w:b/>
+          <w:bCs/>
+          <w:rtl/>
+        </w:rPr>
+        <w:t>-</w:t>
+      </w:r>
+      <w:r>
+        <w:rPr>
+          <w:rFonts w:hint="cs"/>
+          <w:b/>
+          <w:bCs/>
+          <w:rtl/>
+        </w:rPr>
+        <w:t>כיווני</w:t>
+      </w:r>
+      <w:r>
+        <w:rPr>
+          <w:rFonts w:hint="cs"/>
+          <w:rtl/>
+        </w:rPr>
+        <w:t xml:space="preserve"> המשיג את קבוצה </w:t>
+      </w:r>
+      <m:oMath>
+        <m:sSub>
+          <m:sSubPr>
+            <m:ctrlPr>
+              <w:rPr>
+                <w:rFonts w:ascii="Cambria Math" w:hAnsi="Cambria Math"/>
+                <w:i/>
+              </w:rPr>
+            </m:ctrlPr>
+          </m:sSubPr>
+          <m:e>
+            <m:r>
+              <w:rPr>
+                <w:rFonts w:ascii="Cambria Math" w:hAnsi="Cambria Math"/>
+              </w:rPr>
+              <m:t>P</m:t>
+            </m:r>
+          </m:e>
+          <m:sub>
+            <m:r>
+              <w:rPr>
+                <w:rFonts w:ascii="Cambria Math" w:hAnsi="Cambria Math"/>
+              </w:rPr>
+              <m:t>1</m:t>
+            </m:r>
+          </m:sub>
+        </m:sSub>
+      </m:oMath>
+      <w:r>
+        <w:rPr>
+          <w:rFonts w:eastAsiaTheme="minorEastAsia" w:hint="cs"/>
+          <w:rtl/>
+        </w:rPr>
+        <w:t xml:space="preserve"> </w:t>
+      </w:r>
+      <w:r>
+        <w:rPr>
+          <w:rFonts w:eastAsiaTheme="minorEastAsia" w:hint="cs"/>
+          <w:b/>
+          <w:bCs/>
+          <w:rtl/>
+        </w:rPr>
+        <w:t>או</w:t>
+      </w:r>
+      <w:r>
+        <w:rPr>
+          <w:rFonts w:eastAsiaTheme="minorEastAsia" w:hint="cs"/>
+          <w:b/>
+          <w:bCs/>
+          <w:rtl/>
+        </w:rPr>
+        <w:t>/וגם</w:t>
+      </w:r>
+      <w:r>
+        <w:rPr>
+          <w:rFonts w:eastAsiaTheme="minorEastAsia" w:hint="cs"/>
+          <w:rtl/>
+        </w:rPr>
+        <w:t xml:space="preserve"> קיים עיגול </w:t>
+      </w:r>
+      <w:r>
+        <w:rPr>
+          <w:rFonts w:eastAsiaTheme="minorEastAsia" w:hint="cs"/>
+          <w:b/>
+          <w:bCs/>
+          <w:rtl/>
+        </w:rPr>
+        <w:t>חד</w:t>
+      </w:r>
+      <w:r>
+        <w:rPr>
+          <w:rFonts w:eastAsiaTheme="minorEastAsia" w:hint="cs"/>
+          <w:b/>
+          <w:bCs/>
+          <w:rtl/>
+        </w:rPr>
+        <w:t>-</w:t>
+      </w:r>
+      <w:r>
+        <w:rPr>
+          <w:rFonts w:eastAsiaTheme="minorEastAsia" w:hint="cs"/>
+          <w:b/>
+          <w:bCs/>
+          <w:rtl/>
+        </w:rPr>
+        <w:t>כיווני</w:t>
+      </w:r>
+      <w:r>
+        <w:rPr>
+          <w:rFonts w:eastAsiaTheme="minorEastAsia" w:hint="cs"/>
+          <w:rtl/>
+        </w:rPr>
+        <w:t xml:space="preserve"> </w:t>
+      </w:r>
+      <w:r>
+        <w:rPr>
+          <w:rFonts w:hint="cs"/>
+          <w:rtl/>
+        </w:rPr>
+        <w:t xml:space="preserve">המשיג את קבוצה </w:t>
+      </w:r>
+      <m:oMath>
+        <m:sSub>
+          <m:sSubPr>
+            <m:ctrlPr>
+              <w:rPr>
+                <w:rFonts w:ascii="Cambria Math" w:hAnsi="Cambria Math"/>
+                <w:i/>
+              </w:rPr>
+            </m:ctrlPr>
+          </m:sSubPr>
+          <m:e>
+            <m:r>
+              <w:rPr>
+                <w:rFonts w:ascii="Cambria Math" w:hAnsi="Cambria Math"/>
+              </w:rPr>
+              <m:t>P</m:t>
+            </m:r>
+          </m:e>
+          <m:sub>
+            <m:r>
+              <w:rPr>
+                <w:rFonts w:ascii="Cambria Math" w:hAnsi="Cambria Math"/>
+              </w:rPr>
+              <m:t>2</m:t>
+            </m:r>
+          </m:sub>
+        </m:sSub>
+      </m:oMath>
+      <w:r>
+        <w:rPr>
+          <w:rFonts w:hint="cs"/>
+          <w:rtl/>
+        </w:rPr>
+        <w:t>.</w:t>
+      </w:r>
+    </w:p>
+    <w:p>
+      <w:pPr>
+        <w:pStyle w:val="a3"/>
+        <w:ind w:left="1440"/>
+        <w:rPr>
+          <w:rtl/>
+        </w:rPr>
+      </w:pPr>
+      <w:r>
+        <w:rPr>
+          <w:rFonts w:hint="cs"/>
+          <w:rtl/>
+        </w:rPr>
+        <w:t>אם העיגול החד</w:t>
+      </w:r>
+      <w:r>
+        <w:rPr>
+          <w:rFonts w:hint="cs"/>
+          <w:rtl/>
+        </w:rPr>
+        <w:t>-</w:t>
+      </w:r>
+      <w:r>
+        <w:rPr>
+          <w:rFonts w:hint="cs"/>
+          <w:rtl/>
+        </w:rPr>
+        <w:t xml:space="preserve">כיווני משיג את קבוצה </w:t>
+      </w:r>
+      <m:oMath>
+        <m:sSub>
+          <m:sSubPr>
+            <m:ctrlPr>
+              <w:rPr>
+                <w:rFonts w:ascii="Cambria Math" w:hAnsi="Cambria Math"/>
+                <w:i/>
+              </w:rPr>
+            </m:ctrlPr>
+          </m:sSubPr>
+          <m:e>
+            <m:r>
+              <w:rPr>
+                <w:rFonts w:ascii="Cambria Math" w:hAnsi="Cambria Math"/>
+              </w:rPr>
+              <m:t>P</m:t>
+            </m:r>
+          </m:e>
+          <m:sub>
+            <m:r>
+              <w:rPr>
+                <w:rFonts w:ascii="Cambria Math" w:hAnsi="Cambria Math"/>
+              </w:rPr>
+              <m:t>1</m:t>
+            </m:r>
+          </m:sub>
+        </m:sSub>
+      </m:oMath>
+      <w:r>
+        <w:rPr>
+          <w:rFonts w:eastAsiaTheme="minorEastAsia" w:hint="cs"/>
+          <w:rtl/>
+        </w:rPr>
+        <w:t xml:space="preserve"> אזי הוא משיג את </w:t>
+      </w:r>
+      <m:oMath>
+        <m:sSub>
+          <m:sSubPr>
+            <m:ctrlPr>
+              <w:rPr>
+                <w:rFonts w:ascii="Cambria Math" w:hAnsi="Cambria Math"/>
+                <w:i/>
+              </w:rPr>
+            </m:ctrlPr>
+          </m:sSubPr>
+          <m:e>
+            <m:r>
+              <w:rPr>
+                <w:rFonts w:ascii="Cambria Math" w:hAnsi="Cambria Math"/>
+              </w:rPr>
+              <m:t>Red</m:t>
+            </m:r>
+          </m:e>
+          <m:sub>
+            <m:r>
+              <w:rPr>
+                <w:rFonts w:ascii="Cambria Math" w:hAnsi="Cambria Math"/>
+              </w:rPr>
+              <m:t>A</m:t>
+            </m:r>
+          </m:sub>
+        </m:sSub>
+        <m:r>
+          <w:rPr>
+            <w:rFonts w:ascii="Cambria Math" w:hAnsi="Cambria Math" w:cs="Cambria Math" w:hint="cs"/>
+            <w:rtl/>
+          </w:rPr>
+          <m:t>∪</m:t>
+        </m:r>
+        <m:sSub>
+          <m:sSubPr>
+            <m:ctrlPr>
+              <w:rPr>
+                <w:rFonts w:ascii="Cambria Math" w:hAnsi="Cambria Math"/>
+                <w:i/>
+              </w:rPr>
+            </m:ctrlPr>
+          </m:sSubPr>
+          <m:e>
+            <m:r>
+              <w:rPr>
+                <w:rFonts w:ascii="Cambria Math" w:hAnsi="Cambria Math"/>
+              </w:rPr>
+              <m:t>Blue</m:t>
+            </m:r>
+          </m:e>
+          <m:sub>
+            <m:r>
+              <w:rPr>
+                <w:rFonts w:ascii="Cambria Math" w:hAnsi="Cambria Math"/>
+              </w:rPr>
+              <m:t>B</m:t>
+            </m:r>
+          </m:sub>
+        </m:sSub>
+      </m:oMath>
+      <w:r>
+        <w:rPr>
+          <w:rFonts w:eastAsiaTheme="minorEastAsia" w:hint="cs"/>
+          <w:rtl/>
+        </w:rPr>
+        <w:t xml:space="preserve"> ולכן אם נתעלם מהנקודות של קבוצה </w:t>
+      </w:r>
+      <w:r>
+        <w:rPr>
+          <w:rFonts w:eastAsiaTheme="minorEastAsia" w:hint="cs"/>
+        </w:rPr>
+        <w:t>B</w:t>
+      </w:r>
+      <w:r>
+        <w:rPr>
+          <w:rFonts w:eastAsiaTheme="minorEastAsia" w:hint="cs"/>
+          <w:rtl/>
+        </w:rPr>
+        <w:t xml:space="preserve"> נקבל </w:t>
+      </w:r>
+      <w:r>
+        <w:rPr>
+          <w:rFonts w:hint="cs"/>
+          <w:rtl/>
+        </w:rPr>
+        <w:t xml:space="preserve">שקבוצה </w:t>
+      </w:r>
+      <m:oMath>
+        <m:sSub>
+          <m:sSubPr>
+            <m:ctrlPr>
+              <w:rPr>
+                <w:rFonts w:ascii="Cambria Math" w:hAnsi="Cambria Math"/>
+                <w:i/>
+              </w:rPr>
+            </m:ctrlPr>
+          </m:sSubPr>
+          <m:e>
+            <m:r>
+              <w:rPr>
+                <w:rFonts w:ascii="Cambria Math" w:hAnsi="Cambria Math"/>
+              </w:rPr>
+              <m:t>Red</m:t>
+            </m:r>
+          </m:e>
+          <m:sub>
+            <m:r>
+              <w:rPr>
+                <w:rFonts w:ascii="Cambria Math" w:hAnsi="Cambria Math"/>
+              </w:rPr>
+              <m:t>A</m:t>
+            </m:r>
+          </m:sub>
+        </m:sSub>
+      </m:oMath>
+      <w:r>
+        <w:rPr>
+          <w:rFonts w:hint="cs"/>
+          <w:rtl/>
+        </w:rPr>
+        <w:t xml:space="preserve"> ניתנת לניפוץ</w:t>
+      </w:r>
+      <w:r>
+        <w:rPr>
+          <w:rFonts w:hint="cs"/>
+          <w:rtl/>
+        </w:rPr>
+        <w:t xml:space="preserve"> ב</w:t>
+      </w:r>
+      <w:r>
+        <w:rPr>
+          <w:rFonts w:hint="cs"/>
+        </w:rPr>
+        <w:t>A</w:t>
+      </w:r>
+      <w:r>
+        <w:rPr>
+          <w:rFonts w:hint="cs"/>
+          <w:rtl/>
+        </w:rPr>
+        <w:t>. סתירה.</w:t>
+      </w:r>
+    </w:p>
+    <w:p>
+      <w:pPr>
+        <w:pStyle w:val="a3"/>
+        <w:ind w:left="1440"/>
+        <w:rPr>
+          <w:rtl/>
+        </w:rPr>
+      </w:pPr>
+      <w:r>
+        <w:rPr>
+          <w:rFonts w:hint="cs"/>
+          <w:rtl/>
+        </w:rPr>
+        <w:t>אם העיגול החד</w:t>
+      </w:r>
+      <w:r>
+        <w:rPr>
+          <w:rFonts w:hint="cs"/>
+          <w:rtl/>
+        </w:rPr>
+        <w:t>-</w:t>
+      </w:r>
+      <w:r>
+        <w:rPr>
+          <w:rFonts w:hint="cs"/>
+          <w:rtl/>
+        </w:rPr>
+        <w:t xml:space="preserve">כיווני משיג את קבוצה </w:t>
+      </w:r>
+      <m:oMath>
+        <m:sSub>
+          <m:sSubPr>
+            <m:ctrlPr>
+              <w:rPr>
+                <w:rFonts w:ascii="Cambria Math" w:hAnsi="Cambria Math"/>
+                <w:i/>
+              </w:rPr>
+            </m:ctrlPr>
+          </m:sSubPr>
+          <m:e>
+            <m:r>
+              <w:rPr>
+                <w:rFonts w:ascii="Cambria Math" w:hAnsi="Cambria Math"/>
+              </w:rPr>
+              <m:t>P</m:t>
+            </m:r>
+          </m:e>
+          <m:sub>
+            <m:r>
+              <w:rPr>
+                <w:rFonts w:ascii="Cambria Math" w:hAnsi="Cambria Math"/>
+              </w:rPr>
+              <m:t>2</m:t>
+            </m:r>
+          </m:sub>
+        </m:sSub>
+      </m:oMath>
+      <w:r>
+        <w:rPr>
+          <w:rFonts w:eastAsiaTheme="minorEastAsia" w:hint="cs"/>
+          <w:rtl/>
+        </w:rPr>
+        <w:t xml:space="preserve"> אזי הוא משיג את </w:t>
+      </w:r>
+      <m:oMath>
+        <m:sSub>
+          <m:sSubPr>
+            <m:ctrlPr>
+              <w:rPr>
+                <w:rFonts w:ascii="Cambria Math" w:hAnsi="Cambria Math"/>
+                <w:i/>
+              </w:rPr>
+            </m:ctrlPr>
+          </m:sSubPr>
+          <m:e>
+            <m:r>
+              <w:rPr>
+                <w:rFonts w:ascii="Cambria Math" w:hAnsi="Cambria Math"/>
+              </w:rPr>
+              <m:t>Red</m:t>
+            </m:r>
+          </m:e>
+          <m:sub>
+            <m:r>
+              <w:rPr>
+                <w:rFonts w:ascii="Cambria Math" w:hAnsi="Cambria Math"/>
+              </w:rPr>
+              <m:t>B</m:t>
+            </m:r>
+          </m:sub>
+        </m:sSub>
+        <m:r>
+          <w:rPr>
+            <w:rFonts w:ascii="Cambria Math" w:hAnsi="Cambria Math" w:cs="Cambria Math" w:hint="cs"/>
+            <w:rtl/>
+          </w:rPr>
+          <m:t>∪</m:t>
+        </m:r>
+        <m:sSub>
+          <m:sSubPr>
+            <m:ctrlPr>
+              <w:rPr>
+                <w:rFonts w:ascii="Cambria Math" w:hAnsi="Cambria Math"/>
+                <w:i/>
+              </w:rPr>
+            </m:ctrlPr>
+          </m:sSubPr>
+          <m:e>
+            <m:r>
+              <w:rPr>
+                <w:rFonts w:ascii="Cambria Math" w:hAnsi="Cambria Math"/>
+              </w:rPr>
+              <m:t>Blue</m:t>
+            </m:r>
+          </m:e>
+          <m:sub>
+            <m:r>
+              <w:rPr>
+                <w:rFonts w:ascii="Cambria Math" w:hAnsi="Cambria Math"/>
+              </w:rPr>
+              <m:t>A</m:t>
+            </m:r>
+          </m:sub>
+        </m:sSub>
+      </m:oMath>
+      <w:r>
+        <w:rPr>
+          <w:rFonts w:eastAsiaTheme="minorEastAsia" w:hint="cs"/>
+          <w:rtl/>
+        </w:rPr>
+        <w:t xml:space="preserve"> ולכן אם נתעלם מהנקודות של קבוצה </w:t>
+      </w:r>
+      <w:r>
+        <w:rPr>
+          <w:rFonts w:eastAsiaTheme="minorEastAsia" w:hint="cs"/>
+        </w:rPr>
+        <w:t>A</w:t>
+      </w:r>
+      <w:r>
+        <w:rPr>
+          <w:rFonts w:eastAsiaTheme="minorEastAsia" w:hint="cs"/>
+          <w:rtl/>
+        </w:rPr>
+        <w:t xml:space="preserve"> נקבל </w:t>
+      </w:r>
+      <w:r>
+        <w:rPr>
+          <w:rFonts w:hint="cs"/>
+          <w:rtl/>
+        </w:rPr>
+        <w:t xml:space="preserve">שקבוצה </w:t>
+      </w:r>
+      <m:oMath>
+        <m:sSub>
+          <m:sSubPr>
+            <m:ctrlPr>
+              <w:rPr>
+                <w:rFonts w:ascii="Cambria Math" w:hAnsi="Cambria Math"/>
+                <w:i/>
+              </w:rPr>
+            </m:ctrlPr>
+          </m:sSubPr>
+          <m:e>
+            <m:r>
+              <w:rPr>
+                <w:rFonts w:ascii="Cambria Math" w:hAnsi="Cambria Math"/>
+              </w:rPr>
+              <m:t>Red</m:t>
+            </m:r>
+          </m:e>
+          <m:sub>
+            <m:r>
+              <w:rPr>
+                <w:rFonts w:ascii="Cambria Math" w:hAnsi="Cambria Math"/>
+              </w:rPr>
+              <m:t>B</m:t>
+            </m:r>
+          </m:sub>
+        </m:sSub>
+      </m:oMath>
+      <w:r>
+        <w:rPr>
+          <w:rFonts w:hint="cs"/>
+          <w:rtl/>
+        </w:rPr>
+        <w:t xml:space="preserve"> ניתנת לניפוץ</w:t>
+      </w:r>
+      <w:r>
+        <w:rPr>
+          <w:rFonts w:hint="cs"/>
+          <w:rtl/>
+        </w:rPr>
+        <w:t xml:space="preserve"> ב</w:t>
+      </w:r>
+      <w:r>
+        <w:rPr>
+          <w:rFonts w:hint="cs"/>
+        </w:rPr>
+        <w:t>B</w:t>
+      </w:r>
+      <w:r>
+        <w:rPr>
+          <w:rFonts w:hint="cs"/>
+          <w:rtl/>
+        </w:rPr>
+        <w:t>. סתירה.</w:t>
+      </w:r>
+    </w:p>
+    <w:p>
+      <w:pPr>
+        <w:pStyle w:val="a3"/>
+        <w:ind w:left="1440"/>
+        <w:rPr>
+          <w:rFonts w:hint="cs"/>
+          <w:rtl/>
+        </w:rPr>
+      </w:pPr>
+      <w:r>
+        <w:rPr>
+          <w:rFonts w:hint="cs"/>
+          <w:rtl/>
+        </w:rPr>
+        <w:t xml:space="preserve">כלומר, ההנחה </w:t>
+      </w:r>
+      <w:r>
+        <w:rPr>
+          <w:rFonts w:hint="cs"/>
+          <w:rtl/>
+        </w:rPr>
+        <w:t>שממד ה-</w:t>
+      </w:r>
+      <w:r>
+        <w:rPr>
+          <w:rFonts w:hint="cs"/>
+        </w:rPr>
+        <w:t>VC</w:t>
+      </w:r>
+      <w:r>
+        <w:rPr>
+          <w:rFonts w:hint="cs"/>
+          <w:rtl/>
+        </w:rPr>
+        <w:t xml:space="preserve"> גדול מ-7</w:t>
+      </w:r>
+      <w:r>
+        <w:rPr>
+          <w:rFonts w:hint="cs"/>
+          <w:rtl/>
+        </w:rPr>
+        <w:t xml:space="preserve"> גוררת סתירה ולכן נובע שגבולו העליון 7.</w:t>
+      </w:r>
     </w:p>
     <w:p>
       <w:pPr>
@@ -629,6 +2759,7 @@
           <w:rFonts w:cs="Arial"/>
           <w:rtl/>
         </w:rPr>
+        <w:lastRenderedPageBreak/>
         <w:t>הוכיחו גבול עליון לממד ה-</w:t>
       </w:r>
       <w:r>
@@ -788,7 +2919,21 @@
           <w:rFonts w:hint="cs"/>
           <w:rtl/>
         </w:rPr>
-        <w:t xml:space="preserve"> מאוסף החוקים של עיגולים דו-כיווניים (</w:t>
+        <w:t xml:space="preserve"> מאוסף החוקים של עיגולים דו-כיווניים</w:t>
+      </w:r>
+      <w:r>
+        <w:rPr>
+          <w:rFonts w:hint="cs"/>
+          <w:rtl/>
+        </w:rPr>
+        <w:t>: עיגול אחד עם לבן בפנים ועיגול אחד עם לבן בחוץ</w:t>
+      </w:r>
+      <w:r>
+        <w:rPr>
+          <w:rFonts w:hint="cs"/>
+          <w:rtl/>
+        </w:rPr>
+        <w:t xml:space="preserve"> (</w:t>
       </w:r>
       <w:r>
         <w:rPr>
@@ -823,7 +2968,7 @@
           <w:rFonts w:hint="cs"/>
           <w:rtl/>
         </w:rPr>
-        <w:t>:</w:t>
+        <w:t>.</w:t>
       </w:r>
     </w:p>
     <w:p>
@@ -838,7 +2983,21 @@
           <w:rFonts w:hint="cs"/>
           <w:rtl/>
         </w:rPr>
-        <w:t>כפי שהוכחנו בסעיף 2.א ממד ה-</w:t>
+        <w:t>כפי שהוכחנו בסעיף 2.</w:t>
+      </w:r>
+      <w:r>
+        <w:rPr>
+          <w:rFonts w:hint="cs"/>
+          <w:rtl/>
+        </w:rPr>
+        <w:t>ב</w:t>
+      </w:r>
+      <w:r>
+        <w:rPr>
+          <w:rFonts w:hint="cs"/>
+          <w:rtl/>
+        </w:rPr>
+        <w:t xml:space="preserve"> ממד ה-</w:t>
       </w:r>
       <w:r>
         <w:rPr>
@@ -856,8 +3015,9 @@
       <w:r>
         <w:rPr>
           <w:rFonts w:hint="cs"/>
-        </w:rPr>
-        <w:t>X</w:t>
+          <w:rtl/>
+        </w:rPr>
+        <w:t>לכל היותר 7</w:t>
       </w:r>
       <w:r>
         <w:rPr>
@@ -1109,6 +3269,113 @@
           <w:rFonts w:hint="cs"/>
           <w:rtl/>
         </w:rPr>
+        <w:t>ובהכרח</w:t>
+      </w:r>
+      <w:r>
+        <w:rPr>
+          <w:rFonts w:hint="cs"/>
+          <w:rtl/>
+        </w:rPr>
+        <w:t xml:space="preserve"> הסט</w:t>
+      </w:r>
+      <w:r>
+        <w:rPr>
+          <w:rFonts w:hint="cs"/>
+          <w:rtl/>
+        </w:rPr>
+        <w:t xml:space="preserve"> </w:t>
+      </w:r>
+      <m:oMath>
+        <m:sSup>
+          <m:sSupPr>
+            <m:ctrlPr>
+              <w:rPr>
+                <w:rFonts w:ascii="Cambria Math" w:hAnsi="Cambria Math"/>
+                <w:i/>
+                <w:iCs/>
+              </w:rPr>
+            </m:ctrlPr>
+          </m:sSupPr>
+          <m:e>
+            <m:r>
+              <w:rPr>
+                <w:rFonts w:ascii="Cambria Math" w:hAnsi="Cambria Math"/>
+              </w:rPr>
+              <m:t>H</m:t>
+            </m:r>
+          </m:e>
+          <m:sup>
+            <m:r>
+              <w:rPr>
+                <w:rFonts w:ascii="Cambria Math" w:hAnsi="Cambria Math"/>
+              </w:rPr>
+              <m:t>'</m:t>
+            </m:r>
+          </m:sup>
+        </m:sSup>
+      </m:oMath>
+      <w:r>
+        <w:rPr>
+          <w:rFonts w:eastAsiaTheme="minorEastAsia" w:hint="cs"/>
+          <w:rtl/>
+        </w:rPr>
+        <w:t xml:space="preserve"> מכיל את החוקים המוגדרים בשאלה </w:t>
+      </w:r>
+      <w:r>
+        <w:rPr>
+          <w:rFonts w:hint="cs"/>
+          <w:rtl/>
+        </w:rPr>
+        <w:t>(</w:t>
+      </w:r>
+      <w:r>
+        <w:rPr>
+          <w:rFonts w:cs="Arial" w:hint="cs"/>
+          <w:rtl/>
+        </w:rPr>
+        <w:t xml:space="preserve">החוקים של </w:t>
+      </w:r>
+      <w:r>
+        <w:rPr>
+          <w:rFonts w:cs="Arial"/>
+          <w:rtl/>
+        </w:rPr>
+        <w:t>השלבים האינסופיים של הירח</w:t>
+      </w:r>
+      <w:r>
+        <w:rPr>
+          <w:rFonts w:cs="Arial" w:hint="cs"/>
+          <w:rtl/>
+        </w:rPr>
+        <w:t xml:space="preserve">) וניתן לחסום </w:t>
+      </w:r>
+      <w:r>
+        <w:rPr>
+          <w:rFonts w:cs="Arial" w:hint="cs"/>
+          <w:rtl/>
+        </w:rPr>
+        <w:t>עם סט זה</w:t>
+      </w:r>
+      <w:r>
+        <w:rPr>
+          <w:rFonts w:cs="Arial" w:hint="cs"/>
+          <w:rtl/>
+        </w:rPr>
+        <w:t>.</w:t>
+      </w:r>
+    </w:p>
+    <w:p>
+      <w:pPr>
+        <w:pStyle w:val="a3"/>
+        <w:rPr>
+          <w:rtl/>
+        </w:rPr>
+      </w:pPr>
+      <w:r>
+        <w:rPr>
+          <w:rFonts w:hint="cs"/>
+          <w:rtl/>
+        </w:rPr>
         <w:t>מתקיים שממד ה-</w:t>
       </w:r>
       <w:r>
@@ -1252,7 +3519,19 @@
             <w:rPr>
               <w:rFonts w:ascii="Cambria Math" w:hAnsi="Cambria Math"/>
             </w:rPr>
-            <m:t>=2∙X∙2∙</m:t>
+            <m:t>=2∙</m:t>
+          </m:r>
+          <m:r>
+            <w:rPr>
+              <w:rFonts w:ascii="Cambria Math" w:hAnsi="Cambria Math"/>
+            </w:rPr>
+            <m:t>7</m:t>
+          </m:r>
+          <m:r>
+            <w:rPr>
+              <w:rFonts w:ascii="Cambria Math" w:hAnsi="Cambria Math"/>
+            </w:rPr>
+            <m:t>∙2∙</m:t>
           </m:r>
           <m:func>
             <m:funcPr>
@@ -1325,7 +3604,13 @@
             <w:rPr>
               <w:rFonts w:ascii="Cambria Math" w:hAnsi="Cambria Math"/>
             </w:rPr>
-            <m:t>=4X</m:t>
+            <m:t>=</m:t>
+          </m:r>
+          <m:r>
+            <w:rPr>
+              <w:rFonts w:ascii="Cambria Math" w:hAnsi="Cambria Math"/>
+            </w:rPr>
+            <m:t>28</m:t>
           </m:r>
           <m:func>
             <m:funcPr>
@@ -1401,7 +3686,7 @@
       <w:pPr>
         <w:pStyle w:val="a3"/>
         <w:rPr>
-          <w:rFonts w:cs="Arial"/>
+          <w:rFonts w:cs="Arial" w:hint="cs"/>
           <w:rtl/>
         </w:rPr>
       </w:pPr>
@@ -1426,13 +3711,14 @@
         <w:t xml:space="preserve"> חסום מלמעלה ע"י </w:t>
       </w:r>
       <w:r>
-        <w:rPr>
-          <w:rFonts w:hint="cs"/>
-        </w:rPr>
-        <w:t>X</w:t>
-      </w:r>
-      <w:r>
-        <w:t>*10.33985</w:t>
+        <w:t>72.378</w:t>
+      </w:r>
+      <w:r>
+        <w:rPr>
+          <w:rFonts w:hint="cs"/>
+          <w:rtl/>
+        </w:rPr>
+        <w:t xml:space="preserve"> ולכן הוא לכל היותר 72</w:t>
       </w:r>
       <w:r>
         <w:rPr>
@@ -1446,7 +3732,7 @@
       <w:pPr>
         <w:pStyle w:val="a3"/>
         <w:rPr>
-          <w:rFonts w:cs="Arial"/>
+          <w:rFonts w:cs="Arial" w:hint="cs"/>
           <w:rtl/>
         </w:rPr>
       </w:pPr>
@@ -7223,16 +9509,16 @@
     </w:lvl>
   </w:abstractNum>
   <w:abstractNum w:abstractNumId="2" w15:restartNumberingAfterBreak="0">
-    <w:nsid w:val="3E8B2945"/>
+    <w:nsid w:val="2E9E116F"/>
     <w:multiLevelType w:val="hybridMultilevel"/>
-    <w:tmpl w:val="F90A8CA0"/>
-    <w:lvl w:ilvl="0" w:tplc="3DB8392A">
+    <w:tmpl w:val="FA8EC69A"/>
+    <w:lvl w:ilvl="0" w:tplc="04090001">
       <w:start w:val="1"/>
       <w:numFmt w:val="bullet"/>
       <w:lvlText w:val=""/>
-      <w:lvlJc w:val="right"/>
-      <w:pPr>
-        <w:ind w:left="720" w:hanging="360"/>
+      <w:lvlJc w:val="left"/>
+      <w:pPr>
+        <w:ind w:left="2160" w:hanging="360"/>
       </w:pPr>
       <w:rPr>
         <w:rFonts w:ascii="Symbol" w:hAnsi="Symbol" w:hint="default"/>
@@ -7244,7 +9530,7 @@
       <w:lvlText w:val="o"/>
       <w:lvlJc w:val="left"/>
       <w:pPr>
-        <w:ind w:left="1440" w:hanging="360"/>
+        <w:ind w:left="2880" w:hanging="360"/>
       </w:pPr>
       <w:rPr>
         <w:rFonts w:ascii="Courier New" w:hAnsi="Courier New" w:cs="Courier New" w:hint="default"/>
@@ -7256,7 +9542,7 @@
       <w:lvlText w:val=""/>
       <w:lvlJc w:val="left"/>
       <w:pPr>
-        <w:ind w:left="2160" w:hanging="360"/>
+        <w:ind w:left="3600" w:hanging="360"/>
       </w:pPr>
       <w:rPr>
         <w:rFonts w:ascii="Wingdings" w:hAnsi="Wingdings" w:hint="default"/>
@@ -7268,7 +9554,7 @@
       <w:lvlText w:val=""/>
       <w:lvlJc w:val="left"/>
       <w:pPr>
-        <w:ind w:left="2880" w:hanging="360"/>
+        <w:ind w:left="4320" w:hanging="360"/>
       </w:pPr>
       <w:rPr>
         <w:rFonts w:ascii="Symbol" w:hAnsi="Symbol" w:hint="default"/>
@@ -7280,7 +9566,7 @@
       <w:lvlText w:val="o"/>
       <w:lvlJc w:val="left"/>
       <w:pPr>
-        <w:ind w:left="3600" w:hanging="360"/>
+        <w:ind w:left="5040" w:hanging="360"/>
       </w:pPr>
       <w:rPr>
         <w:rFonts w:ascii="Courier New" w:hAnsi="Courier New" w:cs="Courier New" w:hint="default"/>
@@ -7292,7 +9578,7 @@
       <w:lvlText w:val=""/>
       <w:lvlJc w:val="left"/>
       <w:pPr>
-        <w:ind w:left="4320" w:hanging="360"/>
+        <w:ind w:left="5760" w:hanging="360"/>
       </w:pPr>
       <w:rPr>
         <w:rFonts w:ascii="Wingdings" w:hAnsi="Wingdings" w:hint="default"/>
@@ -7304,7 +9590,7 @@
       <w:lvlText w:val=""/>
       <w:lvlJc w:val="left"/>
       <w:pPr>
-        <w:ind w:left="5040" w:hanging="360"/>
+        <w:ind w:left="6480" w:hanging="360"/>
       </w:pPr>
       <w:rPr>
         <w:rFonts w:ascii="Symbol" w:hAnsi="Symbol" w:hint="default"/>
@@ -7316,7 +9602,7 @@
       <w:lvlText w:val="o"/>
       <w:lvlJc w:val="left"/>
       <w:pPr>
-        <w:ind w:left="5760" w:hanging="360"/>
+        <w:ind w:left="7200" w:hanging="360"/>
       </w:pPr>
       <w:rPr>
         <w:rFonts w:ascii="Courier New" w:hAnsi="Courier New" w:cs="Courier New" w:hint="default"/>
@@ -7328,7 +9614,7 @@
       <w:lvlText w:val=""/>
       <w:lvlJc w:val="left"/>
       <w:pPr>
-        <w:ind w:left="6480" w:hanging="360"/>
+        <w:ind w:left="7920" w:hanging="360"/>
       </w:pPr>
       <w:rPr>
         <w:rFonts w:ascii="Wingdings" w:hAnsi="Wingdings" w:hint="default"/>
@@ -7336,6 +9622,119 @@
     </w:lvl>
   </w:abstractNum>
   <w:abstractNum w:abstractNumId="3" w15:restartNumberingAfterBreak="0">
+    <w:nsid w:val="3E8B2945"/>
+    <w:multiLevelType w:val="hybridMultilevel"/>
+    <w:tmpl w:val="F90A8CA0"/>
+    <w:lvl w:ilvl="0" w:tplc="3DB8392A">
+      <w:start w:val="1"/>
+      <w:numFmt w:val="bullet"/>
+      <w:lvlText w:val=""/>
+      <w:lvlJc w:val="right"/>
+      <w:pPr>
+        <w:ind w:left="720" w:hanging="360"/>
+      </w:pPr>
+      <w:rPr>
+        <w:rFonts w:ascii="Symbol" w:hAnsi="Symbol" w:hint="default"/>
+      </w:rPr>
+    </w:lvl>
+    <w:lvl w:ilvl="1" w:tplc="04090003" w:tentative="1">
+      <w:start w:val="1"/>
+      <w:numFmt w:val="bullet"/>
+      <w:lvlText w:val="o"/>
+      <w:lvlJc w:val="left"/>
+      <w:pPr>
+        <w:ind w:left="1440" w:hanging="360"/>
+      </w:pPr>
+      <w:rPr>
+        <w:rFonts w:ascii="Courier New" w:hAnsi="Courier New" w:cs="Courier New" w:hint="default"/>
+      </w:rPr>
+    </w:lvl>
+    <w:lvl w:ilvl="2" w:tplc="04090005" w:tentative="1">
+      <w:start w:val="1"/>
+      <w:numFmt w:val="bullet"/>
+      <w:lvlText w:val=""/>
+      <w:lvlJc w:val="left"/>
+      <w:pPr>
+        <w:ind w:left="2160" w:hanging="360"/>
+      </w:pPr>
+      <w:rPr>
+        <w:rFonts w:ascii="Wingdings" w:hAnsi="Wingdings" w:hint="default"/>
+      </w:rPr>
+    </w:lvl>
+    <w:lvl w:ilvl="3" w:tplc="04090001" w:tentative="1">
+      <w:start w:val="1"/>
+      <w:numFmt w:val="bullet"/>
+      <w:lvlText w:val=""/>
+      <w:lvlJc w:val="left"/>
+      <w:pPr>
+        <w:ind w:left="2880" w:hanging="360"/>
+      </w:pPr>
+      <w:rPr>
+        <w:rFonts w:ascii="Symbol" w:hAnsi="Symbol" w:hint="default"/>
+      </w:rPr>
+    </w:lvl>
+    <w:lvl w:ilvl="4" w:tplc="04090003" w:tentative="1">
+      <w:start w:val="1"/>
+      <w:numFmt w:val="bullet"/>
+      <w:lvlText w:val="o"/>
+      <w:lvlJc w:val="left"/>
+      <w:pPr>
+        <w:ind w:left="3600" w:hanging="360"/>
+      </w:pPr>
+      <w:rPr>
+        <w:rFonts w:ascii="Courier New" w:hAnsi="Courier New" w:cs="Courier New" w:hint="default"/>
+      </w:rPr>
+    </w:lvl>
+    <w:lvl w:ilvl="5" w:tplc="04090005" w:tentative="1">
+      <w:start w:val="1"/>
+      <w:numFmt w:val="bullet"/>
+      <w:lvlText w:val=""/>
+      <w:lvlJc w:val="left"/>
+      <w:pPr>
+        <w:ind w:left="4320" w:hanging="360"/>
+      </w:pPr>
+      <w:rPr>
+        <w:rFonts w:ascii="Wingdings" w:hAnsi="Wingdings" w:hint="default"/>
+      </w:rPr>
+    </w:lvl>
+    <w:lvl w:ilvl="6" w:tplc="04090001" w:tentative="1">
+      <w:start w:val="1"/>
+      <w:numFmt w:val="bullet"/>
+      <w:lvlText w:val=""/>
+      <w:lvlJc w:val="left"/>
+      <w:pPr>
+        <w:ind w:left="5040" w:hanging="360"/>
+      </w:pPr>
+      <w:rPr>
+        <w:rFonts w:ascii="Symbol" w:hAnsi="Symbol" w:hint="default"/>
+      </w:rPr>
+    </w:lvl>
+    <w:lvl w:ilvl="7" w:tplc="04090003" w:tentative="1">
+      <w:start w:val="1"/>
+      <w:numFmt w:val="bullet"/>
+      <w:lvlText w:val="o"/>
+      <w:lvlJc w:val="left"/>
+      <w:pPr>
+        <w:ind w:left="5760" w:hanging="360"/>
+      </w:pPr>
+      <w:rPr>
+        <w:rFonts w:ascii="Courier New" w:hAnsi="Courier New" w:cs="Courier New" w:hint="default"/>
+      </w:rPr>
+    </w:lvl>
+    <w:lvl w:ilvl="8" w:tplc="04090005" w:tentative="1">
+      <w:start w:val="1"/>
+      <w:numFmt w:val="bullet"/>
+      <w:lvlText w:val=""/>
+      <w:lvlJc w:val="left"/>
+      <w:pPr>
+        <w:ind w:left="6480" w:hanging="360"/>
+      </w:pPr>
+      <w:rPr>
+        <w:rFonts w:ascii="Wingdings" w:hAnsi="Wingdings" w:hint="default"/>
+      </w:rPr>
+    </w:lvl>
+  </w:abstractNum>
+  <w:abstractNum w:abstractNumId="4" w15:restartNumberingAfterBreak="0">
     <w:nsid w:val="576637A9"/>
     <w:multiLevelType w:val="hybridMultilevel"/>
     <w:tmpl w:val="E02EEF7C"/>
@@ -7425,16 +9824,19 @@
     </w:lvl>
   </w:abstractNum>
   <w:num w:numId="1">
-    <w:abstractNumId w:val="2"/>
+    <w:abstractNumId w:val="3"/>
   </w:num>
   <w:num w:numId="2">
-    <w:abstractNumId w:val="3"/>
+    <w:abstractNumId w:val="4"/>
   </w:num>
   <w:num w:numId="3">
     <w:abstractNumId w:val="0"/>
   </w:num>
   <w:num w:numId="4">
     <w:abstractNumId w:val="1"/>
+  </w:num>
+  <w:num w:numId="5">
+    <w:abstractNumId w:val="2"/>
   </w:num>
 </w:numbering>
 </file>

</xml_diff>

<commit_message>
Q2b solution update (Task 2).
</commit_message>
<xml_diff>
--- a/Task 2/Task 2 - Answers.docx
+++ b/Task 2/Task 2 - Answers.docx
@@ -728,14 +728,7 @@
           <w:rFonts w:hint="cs"/>
           <w:rtl/>
         </w:rPr>
-        <w:t xml:space="preserve"> </w:t>
-      </w:r>
-      <w:r>
-        <w:rPr>
-          <w:rFonts w:hint="cs"/>
-          <w:rtl/>
-        </w:rPr>
-        <w:t>נקודות</w:t>
+        <w:t xml:space="preserve"> נקודות</w:t>
       </w:r>
       <w:r>
         <w:rPr>
@@ -792,7 +785,21 @@
           <w:rFonts w:hint="cs"/>
           <w:rtl/>
         </w:rPr>
-        <w:t xml:space="preserve">תהי חלוקה מסוימת של </w:t>
+        <w:t xml:space="preserve">תהי חלוקה </w:t>
+      </w:r>
+      <w:r>
+        <w:rPr>
+          <w:rFonts w:hint="cs"/>
+          <w:rtl/>
+        </w:rPr>
+        <w:t>כלשהי</w:t>
+      </w:r>
+      <w:r>
+        <w:rPr>
+          <w:rFonts w:hint="cs"/>
+          <w:rtl/>
+        </w:rPr>
+        <w:t xml:space="preserve"> של </w:t>
       </w:r>
       <w:r>
         <w:rPr>
@@ -872,14 +879,7 @@
           <w:rFonts w:hint="cs"/>
           <w:rtl/>
         </w:rPr>
-        <w:t xml:space="preserve"> וגם </w:t>
-      </w:r>
-      <w:r>
-        <w:rPr>
-          <w:rFonts w:hint="cs"/>
-          <w:rtl/>
-        </w:rPr>
-        <w:t>קיים תיוג מסוים אותו עיגול חד כיווני אינו יכול להשיג ב-</w:t>
+        <w:t xml:space="preserve"> וגם קיים תיוג מסוים אותו עיגול חד כיווני אינו יכול להשיג ב-</w:t>
       </w:r>
       <w:r>
         <w:rPr>
@@ -1167,21 +1167,7 @@
           <w:rFonts w:hint="cs"/>
           <w:rtl/>
         </w:rPr>
-        <w:t xml:space="preserve"> אותם עיגול חד-כיווני לא יכול להשיג</w:t>
-      </w:r>
-      <w:r>
-        <w:rPr>
-          <w:rFonts w:hint="cs"/>
-          <w:rtl/>
-        </w:rPr>
-        <w:t xml:space="preserve"> </w:t>
-      </w:r>
-      <w:r>
-        <w:rPr>
-          <w:rFonts w:hint="cs"/>
-          <w:rtl/>
-        </w:rPr>
-        <w:t>(כאדומות).</w:t>
+        <w:t xml:space="preserve"> אותם עיגול חד-כיווני לא יכול להשיג (כאדומות).</w:t>
       </w:r>
     </w:p>
     <w:p>
@@ -1689,7 +1675,6 @@
         <w:pStyle w:val="a3"/>
         <w:ind w:left="1440"/>
         <w:rPr>
-          <w:rFonts w:hint="cs"/>
           <w:rtl/>
         </w:rPr>
       </w:pPr>
@@ -1858,13 +1843,7 @@
           <w:rPr>
             <w:rFonts w:ascii="Cambria Math" w:hAnsi="Cambria Math"/>
           </w:rPr>
-          <m:t>=</m:t>
-        </m:r>
-        <m:r>
-          <w:rPr>
-            <w:rFonts w:ascii="Cambria Math" w:hAnsi="Cambria Math"/>
-          </w:rPr>
-          <m:t>Ø</m:t>
+          <m:t>=Ø</m:t>
         </m:r>
       </m:oMath>
       <w:r>
@@ -1973,19 +1952,7 @@
           <w:rPr>
             <w:rFonts w:ascii="Cambria Math" w:hAnsi="Cambria Math" w:cs="Cambria Math"/>
           </w:rPr>
-          <m:t>,</m:t>
-        </m:r>
-        <m:r>
-          <w:rPr>
-            <w:rFonts w:ascii="Cambria Math" w:hAnsi="Cambria Math" w:cs="Cambria Math"/>
-          </w:rPr>
-          <m:t xml:space="preserve"> </m:t>
-        </m:r>
-        <m:r>
-          <w:rPr>
-            <w:rFonts w:ascii="Cambria Math" w:hAnsi="Cambria Math" w:cs="Cambria Math"/>
-          </w:rPr>
-          <m:t xml:space="preserve"> </m:t>
+          <m:t xml:space="preserve">,  </m:t>
         </m:r>
         <m:sSub>
           <m:sSubPr>
@@ -2700,23 +2667,15 @@
         <w:pStyle w:val="a3"/>
         <w:ind w:left="1440"/>
         <w:rPr>
-          <w:rFonts w:hint="cs"/>
-          <w:rtl/>
-        </w:rPr>
-      </w:pPr>
-      <w:r>
-        <w:rPr>
-          <w:rFonts w:hint="cs"/>
-          <w:rtl/>
-        </w:rPr>
-        <w:t xml:space="preserve">כלומר, ההנחה </w:t>
-      </w:r>
-      <w:r>
-        <w:rPr>
-          <w:rFonts w:hint="cs"/>
-          <w:rtl/>
-        </w:rPr>
-        <w:t>שממד ה-</w:t>
+          <w:rtl/>
+        </w:rPr>
+      </w:pPr>
+      <w:r>
+        <w:rPr>
+          <w:rFonts w:hint="cs"/>
+          <w:rtl/>
+        </w:rPr>
+        <w:t>כלומר, ההנחה שממד ה-</w:t>
       </w:r>
       <w:r>
         <w:rPr>
@@ -2729,14 +2688,7 @@
           <w:rFonts w:hint="cs"/>
           <w:rtl/>
         </w:rPr>
-        <w:t xml:space="preserve"> גדול מ-7</w:t>
-      </w:r>
-      <w:r>
-        <w:rPr>
-          <w:rFonts w:hint="cs"/>
-          <w:rtl/>
-        </w:rPr>
-        <w:t xml:space="preserve"> גוררת סתירה ולכן נובע שגבולו העליון 7.</w:t>
+        <w:t xml:space="preserve"> גדול מ-7 גוררת סתירה ולכן נובע שגבולו העליון 7.</w:t>
       </w:r>
     </w:p>
     <w:p>
@@ -3519,19 +3471,7 @@
             <w:rPr>
               <w:rFonts w:ascii="Cambria Math" w:hAnsi="Cambria Math"/>
             </w:rPr>
-            <m:t>=2∙</m:t>
-          </m:r>
-          <m:r>
-            <w:rPr>
-              <w:rFonts w:ascii="Cambria Math" w:hAnsi="Cambria Math"/>
-            </w:rPr>
-            <m:t>7</m:t>
-          </m:r>
-          <m:r>
-            <w:rPr>
-              <w:rFonts w:ascii="Cambria Math" w:hAnsi="Cambria Math"/>
-            </w:rPr>
-            <m:t>∙2∙</m:t>
+            <m:t>=2∙7∙2∙</m:t>
           </m:r>
           <m:func>
             <m:funcPr>
@@ -3604,13 +3544,7 @@
             <w:rPr>
               <w:rFonts w:ascii="Cambria Math" w:hAnsi="Cambria Math"/>
             </w:rPr>
-            <m:t>=</m:t>
-          </m:r>
-          <m:r>
-            <w:rPr>
-              <w:rFonts w:ascii="Cambria Math" w:hAnsi="Cambria Math"/>
-            </w:rPr>
-            <m:t>28</m:t>
+            <m:t>=28</m:t>
           </m:r>
           <m:func>
             <m:funcPr>
@@ -3686,7 +3620,7 @@
       <w:pPr>
         <w:pStyle w:val="a3"/>
         <w:rPr>
-          <w:rFonts w:cs="Arial" w:hint="cs"/>
+          <w:rFonts w:cs="Arial"/>
           <w:rtl/>
         </w:rPr>
       </w:pPr>
@@ -3732,7 +3666,7 @@
       <w:pPr>
         <w:pStyle w:val="a3"/>
         <w:rPr>
-          <w:rFonts w:cs="Arial" w:hint="cs"/>
+          <w:rFonts w:cs="Arial"/>
           <w:rtl/>
         </w:rPr>
       </w:pPr>

</xml_diff>

<commit_message>
Add Q1 & Q2a
</commit_message>
<xml_diff>
--- a/Task 2/Task 2 - Answers.docx
+++ b/Task 2/Task 2 - Answers.docx
@@ -79,23 +79,7 @@
           <w:rFonts w:hint="cs"/>
           <w:rtl/>
         </w:rPr>
-        <w:t xml:space="preserve">איתי </w:t>
-      </w:r>
-      <w:proofErr w:type="spellStart"/>
-      <w:r>
-        <w:rPr>
-          <w:rFonts w:hint="cs"/>
-          <w:rtl/>
-        </w:rPr>
-        <w:t>רפיעי</w:t>
-      </w:r>
-      <w:proofErr w:type="spellEnd"/>
-      <w:r>
-        <w:rPr>
-          <w:rFonts w:hint="cs"/>
-          <w:rtl/>
-        </w:rPr>
-        <w:t xml:space="preserve"> (</w:t>
+        <w:t>איתי רפיעי (</w:t>
       </w:r>
       <w:r>
         <w:rPr>
@@ -162,7 +146,7 @@
     </w:p>
     <w:p>
       <w:pPr>
-        <w:pStyle w:val="a3"/>
+        <w:pStyle w:val="ListParagraph"/>
         <w:numPr>
           <w:ilvl w:val="0"/>
           <w:numId w:val="2"/>
@@ -171,7 +155,7 @@
     </w:p>
     <w:p>
       <w:pPr>
-        <w:pStyle w:val="a3"/>
+        <w:pStyle w:val="ListParagraph"/>
         <w:numPr>
           <w:ilvl w:val="0"/>
           <w:numId w:val="3"/>
@@ -266,13 +250,10 @@
     </w:p>
     <w:p>
       <w:pPr>
-        <w:pStyle w:val="a3"/>
-        <w:ind w:left="1440"/>
         <w:rPr>
           <w:b/>
           <w:bCs/>
           <w:u w:val="single"/>
-          <w:rtl/>
         </w:rPr>
       </w:pPr>
       <w:r>
@@ -288,7 +269,373 @@
     </w:p>
     <w:p>
       <w:pPr>
-        <w:pStyle w:val="a3"/>
+        <w:rPr>
+          <w:b/>
+          <w:bCs/>
+          <w:u w:val="single"/>
+          <w:rtl/>
+        </w:rPr>
+      </w:pPr>
+    </w:p>
+    <w:p>
+      <w:pPr>
+        <w:rPr>
+          <w:rtl/>
+        </w:rPr>
+      </w:pPr>
+      <w:r>
+        <w:rPr>
+          <w:rFonts w:hint="cs"/>
+          <w:rtl/>
+        </w:rPr>
+        <w:t>ה</w:t>
+      </w:r>
+      <w:r>
+        <w:t>vc-</w:t>
+      </w:r>
+      <w:r>
+        <w:t>dimension</w:t>
+      </w:r>
+      <w:r>
+        <w:rPr>
+          <w:rFonts w:hint="cs"/>
+          <w:rtl/>
+        </w:rPr>
+        <w:t xml:space="preserve"> של מלבן ב</w:t>
+      </w:r>
+      <w:r>
+        <w:t>d</w:t>
+      </w:r>
+      <w:r>
+        <w:rPr>
+          <w:rFonts w:hint="cs"/>
+          <w:rtl/>
+        </w:rPr>
+        <w:t xml:space="preserve"> מימדים הוא: </w:t>
+      </w:r>
+      <w:r>
+        <w:t>2d</w:t>
+      </w:r>
+      <w:r>
+        <w:rPr>
+          <w:rFonts w:hint="cs"/>
+          <w:rtl/>
+        </w:rPr>
+        <w:t>.</w:t>
+      </w:r>
+    </w:p>
+    <w:p>
+      <w:pPr>
+        <w:rPr>
+          <w:rtl/>
+        </w:rPr>
+      </w:pPr>
+      <w:r>
+        <w:rPr>
+          <w:rFonts w:hint="cs"/>
+          <w:b/>
+          <w:bCs/>
+          <w:rtl/>
+        </w:rPr>
+        <w:t>תחילה</w:t>
+      </w:r>
+      <w:r>
+        <w:rPr>
+          <w:rFonts w:hint="cs"/>
+          <w:rtl/>
+        </w:rPr>
+        <w:t xml:space="preserve"> נראה כי קיים סידור של </w:t>
+      </w:r>
+      <w:r>
+        <w:t>2d</w:t>
+      </w:r>
+      <w:r>
+        <w:rPr>
+          <w:rFonts w:hint="cs"/>
+          <w:rtl/>
+        </w:rPr>
+        <w:t xml:space="preserve"> קודקודים על </w:t>
+      </w:r>
+      <w:r>
+        <w:t>d</w:t>
+      </w:r>
+      <w:r>
+        <w:rPr>
+          <w:rFonts w:hint="cs"/>
+          <w:rtl/>
+        </w:rPr>
+        <w:t xml:space="preserve"> מימדים שמלבן יכול לנפץ.</w:t>
+      </w:r>
+    </w:p>
+    <w:p>
+      <w:pPr>
+        <w:rPr>
+          <w:rtl/>
+        </w:rPr>
+      </w:pPr>
+      <w:r>
+        <w:rPr>
+          <w:rFonts w:hint="cs"/>
+          <w:rtl/>
+        </w:rPr>
+        <w:t>על כל ציר של מימד נשים קודקוד אחד ב1 ואחד ב 1- על הציר.</w:t>
+      </w:r>
+    </w:p>
+    <w:p>
+      <w:pPr>
+        <w:rPr>
+          <w:rtl/>
+        </w:rPr>
+      </w:pPr>
+      <w:r>
+        <w:rPr>
+          <w:rFonts w:hint="cs"/>
+          <w:rtl/>
+        </w:rPr>
+        <w:t>ניתן לראות כי אפשר לנפץ כל קבוצה של קודקודים בעזרת מלבן כאשר עבור כל קודקוד חיובי הגבול של אותו המימד של המלבן יהיה 2 ועבור כל קודקוד שלילי שבקבוצה הגבול של המלבן יהיה 2- .</w:t>
+      </w:r>
+    </w:p>
+    <w:p>
+      <w:r>
+        <w:rPr>
+          <w:rFonts w:hint="cs"/>
+          <w:rtl/>
+        </w:rPr>
+        <w:t xml:space="preserve">ניתן לראות דוגמה עבור מימד אחד: </w:t>
+      </w:r>
+    </w:p>
+    <w:p>
+      <w:r>
+        <w:rPr>
+          <w:rFonts w:cs="Arial"/>
+          <w:rtl/>
+        </w:rPr>
+        <w:drawing>
+          <wp:inline distT="0" distB="0" distL="0" distR="0" wp14:anchorId="745C1788" wp14:editId="0BFFAD67">
+            <wp:extent cx="5731510" cy="587375"/>
+            <wp:effectExtent l="0" t="0" r="2540" b="3175"/>
+            <wp:docPr id="26" name="Picture 26"/>
+            <wp:cNvGraphicFramePr>
+              <a:graphicFrameLocks xmlns:a="http://schemas.openxmlformats.org/drawingml/2006/main" noChangeAspect="1"/>
+            </wp:cNvGraphicFramePr>
+            <a:graphic xmlns:a="http://schemas.openxmlformats.org/drawingml/2006/main">
+              <a:graphicData uri="http://schemas.openxmlformats.org/drawingml/2006/picture">
+                <pic:pic xmlns:pic="http://schemas.openxmlformats.org/drawingml/2006/picture">
+                  <pic:nvPicPr>
+                    <pic:cNvPr id="1" name=""/>
+                    <pic:cNvPicPr/>
+                  </pic:nvPicPr>
+                  <pic:blipFill>
+                    <a:blip r:embed="rId7"/>
+                    <a:stretch>
+                      <a:fillRect/>
+                    </a:stretch>
+                  </pic:blipFill>
+                  <pic:spPr>
+                    <a:xfrm>
+                      <a:off x="0" y="0"/>
+                      <a:ext cx="5731510" cy="587375"/>
+                    </a:xfrm>
+                    <a:prstGeom prst="rect">
+                      <a:avLst/>
+                    </a:prstGeom>
+                  </pic:spPr>
+                </pic:pic>
+              </a:graphicData>
+            </a:graphic>
+          </wp:inline>
+        </w:drawing>
+      </w:r>
+    </w:p>
+    <w:p>
+      <w:pPr>
+        <w:rPr>
+          <w:rtl/>
+        </w:rPr>
+      </w:pPr>
+      <w:r>
+        <w:rPr>
+          <w:rFonts w:hint="cs"/>
+          <w:rtl/>
+        </w:rPr>
+        <w:t>ניתן לראות דוגמה עבור שני מימדים כאשר על כל קודקוד בגודל 1 אנחנו נבחר גבול שגדול מ1 וקודקוד בגודל 1- נבחר גבול שקטן ממנו:</w:t>
+      </w:r>
+    </w:p>
+    <w:p>
+      <w:pPr>
+        <w:rPr>
+          <w:rtl/>
+        </w:rPr>
+      </w:pPr>
+      <w:r>
+        <w:rPr>
+          <w:rFonts w:cs="Arial"/>
+          <w:noProof/>
+          <w:rtl/>
+        </w:rPr>
+        <w:drawing>
+          <wp:inline distT="0" distB="0" distL="0" distR="0" wp14:anchorId="6AABF898" wp14:editId="626CD78D">
+            <wp:extent cx="5731510" cy="2036445"/>
+            <wp:effectExtent l="0" t="0" r="2540" b="1905"/>
+            <wp:docPr id="27" name="Picture 27" descr="A picture containing colorful, different, colors, attached&#10;&#10;Description automatically generated"/>
+            <wp:cNvGraphicFramePr>
+              <a:graphicFrameLocks xmlns:a="http://schemas.openxmlformats.org/drawingml/2006/main" noChangeAspect="1"/>
+            </wp:cNvGraphicFramePr>
+            <a:graphic xmlns:a="http://schemas.openxmlformats.org/drawingml/2006/main">
+              <a:graphicData uri="http://schemas.openxmlformats.org/drawingml/2006/picture">
+                <pic:pic xmlns:pic="http://schemas.openxmlformats.org/drawingml/2006/picture">
+                  <pic:nvPicPr>
+                    <pic:cNvPr id="1" name="Picture 1" descr="A picture containing colorful, different, colors, attached&#10;&#10;Description automatically generated"/>
+                    <pic:cNvPicPr/>
+                  </pic:nvPicPr>
+                  <pic:blipFill>
+                    <a:blip r:embed="rId8"/>
+                    <a:stretch>
+                      <a:fillRect/>
+                    </a:stretch>
+                  </pic:blipFill>
+                  <pic:spPr>
+                    <a:xfrm>
+                      <a:off x="0" y="0"/>
+                      <a:ext cx="5731510" cy="2036445"/>
+                    </a:xfrm>
+                    <a:prstGeom prst="rect">
+                      <a:avLst/>
+                    </a:prstGeom>
+                  </pic:spPr>
+                </pic:pic>
+              </a:graphicData>
+            </a:graphic>
+          </wp:inline>
+        </w:drawing>
+      </w:r>
+    </w:p>
+    <w:p>
+      <w:pPr>
+        <w:rPr>
+          <w:rtl/>
+        </w:rPr>
+      </w:pPr>
+      <w:r>
+        <w:rPr>
+          <w:rFonts w:hint="cs"/>
+          <w:b/>
+          <w:bCs/>
+          <w:rtl/>
+        </w:rPr>
+        <w:t>כעת</w:t>
+      </w:r>
+      <w:r>
+        <w:rPr>
+          <w:rFonts w:hint="cs"/>
+          <w:b/>
+          <w:bCs/>
+          <w:rtl/>
+        </w:rPr>
+        <w:t xml:space="preserve"> </w:t>
+      </w:r>
+      <w:r>
+        <w:rPr>
+          <w:rFonts w:hint="cs"/>
+          <w:rtl/>
+        </w:rPr>
+        <w:t xml:space="preserve">נוכיח כי לא קיים סידור של </w:t>
+      </w:r>
+      <w:r>
+        <w:t>2d+1</w:t>
+      </w:r>
+      <w:r>
+        <w:rPr>
+          <w:rFonts w:hint="cs"/>
+          <w:rtl/>
+        </w:rPr>
+        <w:t xml:space="preserve"> קודקודים ב</w:t>
+      </w:r>
+      <w:r>
+        <w:t>d</w:t>
+      </w:r>
+      <w:r>
+        <w:rPr>
+          <w:rFonts w:hint="cs"/>
+          <w:rtl/>
+        </w:rPr>
+        <w:t xml:space="preserve"> מימדים אשר מלבן יכול לנפץ:</w:t>
+      </w:r>
+    </w:p>
+    <w:p>
+      <w:pPr>
+        <w:rPr>
+          <w:rtl/>
+        </w:rPr>
+      </w:pPr>
+      <w:r>
+        <w:rPr>
+          <w:rFonts w:hint="cs"/>
+          <w:rtl/>
+        </w:rPr>
+        <w:t xml:space="preserve">נניח כי קיים סידור של </w:t>
+      </w:r>
+      <w:r>
+        <w:t>2d+1</w:t>
+      </w:r>
+      <w:r>
+        <w:rPr>
+          <w:rFonts w:hint="cs"/>
+          <w:rtl/>
+        </w:rPr>
+        <w:t xml:space="preserve"> קודקודים. נבחר את הקבוצה של הקודקודים כך שניקח את הקודקוד הגדול ביותר ואת הקטן ביותר בכל מימד. ניתן לראות כי על פי עקרון שובך היונים קיים קודקוד אחד שנמצא בתוך הגבולות של הקודקודים ולכן לא ניתן לנפץ את קבוצה זו. סתירה!</w:t>
+      </w:r>
+    </w:p>
+    <w:p>
+      <w:pPr>
+        <w:rPr>
+          <w:rtl/>
+        </w:rPr>
+      </w:pPr>
+      <w:r>
+        <w:rPr>
+          <w:rFonts w:hint="cs"/>
+          <w:rtl/>
+        </w:rPr>
+        <w:t>ולכן ה</w:t>
+      </w:r>
+      <w:r>
+        <w:t>vc-</w:t>
+      </w:r>
+      <w:r>
+        <w:t>dimension</w:t>
+      </w:r>
+      <w:r>
+        <w:rPr>
+          <w:rFonts w:hint="cs"/>
+          <w:rtl/>
+        </w:rPr>
+        <w:t xml:space="preserve"> של מלבן ב</w:t>
+      </w:r>
+      <w:r>
+        <w:t>d</w:t>
+      </w:r>
+      <w:r>
+        <w:rPr>
+          <w:rFonts w:hint="cs"/>
+          <w:rtl/>
+        </w:rPr>
+        <w:t xml:space="preserve"> מימדים הוא: </w:t>
+      </w:r>
+      <w:r>
+        <w:t>2d</w:t>
+      </w:r>
+      <w:r>
+        <w:rPr>
+          <w:rFonts w:hint="cs"/>
+          <w:rtl/>
+        </w:rPr>
+        <w:t>.</w:t>
+      </w:r>
+    </w:p>
+    <w:p>
+      <w:pPr>
+        <w:pStyle w:val="ListParagraph"/>
         <w:ind w:left="1440"/>
         <w:rPr>
           <w:rtl/>
@@ -297,13 +644,67 @@
     </w:p>
     <w:p>
       <w:pPr>
-        <w:pStyle w:val="a3"/>
+        <w:pStyle w:val="ListParagraph"/>
         <w:ind w:left="1440"/>
       </w:pPr>
     </w:p>
     <w:p>
       <w:pPr>
-        <w:pStyle w:val="a3"/>
+        <w:pStyle w:val="ListParagraph"/>
+        <w:ind w:left="1440"/>
+      </w:pPr>
+    </w:p>
+    <w:p>
+      <w:pPr>
+        <w:pStyle w:val="ListParagraph"/>
+        <w:ind w:left="1440"/>
+      </w:pPr>
+    </w:p>
+    <w:p>
+      <w:pPr>
+        <w:pStyle w:val="ListParagraph"/>
+        <w:ind w:left="1440"/>
+      </w:pPr>
+    </w:p>
+    <w:p>
+      <w:pPr>
+        <w:pStyle w:val="ListParagraph"/>
+        <w:ind w:left="1440"/>
+      </w:pPr>
+    </w:p>
+    <w:p>
+      <w:pPr>
+        <w:pStyle w:val="ListParagraph"/>
+        <w:ind w:left="1440"/>
+      </w:pPr>
+    </w:p>
+    <w:p>
+      <w:pPr>
+        <w:pStyle w:val="ListParagraph"/>
+        <w:ind w:left="1440"/>
+      </w:pPr>
+    </w:p>
+    <w:p>
+      <w:pPr>
+        <w:pStyle w:val="ListParagraph"/>
+        <w:ind w:left="1440"/>
+      </w:pPr>
+    </w:p>
+    <w:p>
+      <w:pPr>
+        <w:pStyle w:val="ListParagraph"/>
+        <w:ind w:left="1440"/>
+      </w:pPr>
+    </w:p>
+    <w:p>
+      <w:pPr>
+        <w:pStyle w:val="ListParagraph"/>
+        <w:ind w:left="1440"/>
+      </w:pPr>
+    </w:p>
+    <w:p>
+      <w:pPr>
+        <w:pStyle w:val="ListParagraph"/>
         <w:numPr>
           <w:ilvl w:val="0"/>
           <w:numId w:val="3"/>
@@ -382,8 +783,6 @@
     </w:p>
     <w:p>
       <w:pPr>
-        <w:pStyle w:val="a3"/>
-        <w:ind w:left="1440"/>
         <w:rPr>
           <w:b/>
           <w:bCs/>
@@ -404,25 +803,1229 @@
     </w:p>
     <w:p>
       <w:pPr>
-        <w:pStyle w:val="a3"/>
+        <w:rPr>
+          <w:rtl/>
+        </w:rPr>
+      </w:pPr>
+    </w:p>
+    <w:p>
+      <w:pPr>
+        <w:rPr>
+          <w:rtl/>
+        </w:rPr>
+      </w:pPr>
+      <w:r>
+        <w:rPr>
+          <w:rFonts w:hint="cs"/>
+          <w:rtl/>
+        </w:rPr>
+        <w:t>נוכיח כי ה-</w:t>
+      </w:r>
+      <w:r>
+        <w:t>vc-</w:t>
+      </w:r>
+      <w:r>
+        <w:t>dimension</w:t>
+      </w:r>
+      <w:r>
+        <w:rPr>
+          <w:rFonts w:hint="cs"/>
+          <w:rtl/>
+        </w:rPr>
+        <w:t xml:space="preserve"> של מלבן דו כיווני הוא 5.</w:t>
+      </w:r>
+    </w:p>
+    <w:p>
+      <w:r>
+        <w:rPr>
+          <w:rFonts w:hint="cs"/>
+          <w:b/>
+          <w:bCs/>
+          <w:rtl/>
+        </w:rPr>
+        <w:t>תחילה</w:t>
+      </w:r>
+      <w:r>
+        <w:rPr>
+          <w:rFonts w:hint="cs"/>
+          <w:rtl/>
+        </w:rPr>
+        <w:t xml:space="preserve"> נראה כי הוא יכול לנפץ חמישה קודקודים: (ניתן לראות בבירור כי הוא יכול לנפץ כל קודקוד בנפרד ואת כל הקודקודים ביחד לכן הוא יכול לנפץ גם 4 קודקודים כי הוא דו כיווני, נראה עבור זוגות וזה יוכיח עבור שלישיות בגלל שהוא דו כיווני)</w:t>
+      </w:r>
+    </w:p>
+    <w:tbl>
+      <w:tblPr>
+        <w:tblStyle w:val="TableGrid"/>
+        <w:bidiVisual/>
+        <w:tblW w:w="10809" w:type="dxa"/>
+        <w:tblInd w:w="-898" w:type="dxa"/>
+        <w:tblLook w:val="04A0" w:firstRow="1" w:lastRow="0" w:firstColumn="1" w:lastColumn="0" w:noHBand="0" w:noVBand="1"/>
+      </w:tblPr>
+      <w:tblGrid>
+        <w:gridCol w:w="2921"/>
+        <w:gridCol w:w="2776"/>
+        <w:gridCol w:w="2886"/>
+        <w:gridCol w:w="2226"/>
+      </w:tblGrid>
+      <w:tr>
+        <w:tc>
+          <w:tcPr>
+            <w:tcW w:w="2921" w:type="dxa"/>
+          </w:tcPr>
+          <w:p>
+            <w:pPr>
+              <w:bidi/>
+              <w:rPr>
+                <w:rtl/>
+                <w:lang w:val="en-US" w:bidi="he-IL"/>
+              </w:rPr>
+            </w:pPr>
+            <w:r>
+              <w:rPr>
+                <w:rFonts w:cs="Arial"/>
+                <w:rtl/>
+                <w:lang w:val="en-US" w:bidi="he-IL"/>
+              </w:rPr>
+              <w:drawing>
+                <wp:inline distT="0" distB="0" distL="0" distR="0" wp14:anchorId="6C490988" wp14:editId="48FFA64F">
+                  <wp:extent cx="1488923" cy="998025"/>
+                  <wp:effectExtent l="0" t="0" r="0" b="0"/>
+                  <wp:docPr id="7" name="Picture 7" descr="Chart, line chart&#10;&#10;Description automatically generated"/>
+                  <wp:cNvGraphicFramePr>
+                    <a:graphicFrameLocks xmlns:a="http://schemas.openxmlformats.org/drawingml/2006/main" noChangeAspect="1"/>
+                  </wp:cNvGraphicFramePr>
+                  <a:graphic xmlns:a="http://schemas.openxmlformats.org/drawingml/2006/main">
+                    <a:graphicData uri="http://schemas.openxmlformats.org/drawingml/2006/picture">
+                      <pic:pic xmlns:pic="http://schemas.openxmlformats.org/drawingml/2006/picture">
+                        <pic:nvPicPr>
+                          <pic:cNvPr id="3" name="Picture 3" descr="Chart, line chart&#10;&#10;Description automatically generated"/>
+                          <pic:cNvPicPr/>
+                        </pic:nvPicPr>
+                        <pic:blipFill>
+                          <a:blip r:embed="rId9"/>
+                          <a:stretch>
+                            <a:fillRect/>
+                          </a:stretch>
+                        </pic:blipFill>
+                        <pic:spPr>
+                          <a:xfrm>
+                            <a:off x="0" y="0"/>
+                            <a:ext cx="1519694" cy="1018651"/>
+                          </a:xfrm>
+                          <a:prstGeom prst="rect">
+                            <a:avLst/>
+                          </a:prstGeom>
+                        </pic:spPr>
+                      </pic:pic>
+                    </a:graphicData>
+                  </a:graphic>
+                </wp:inline>
+              </w:drawing>
+            </w:r>
+          </w:p>
+        </w:tc>
+        <w:tc>
+          <w:tcPr>
+            <w:tcW w:w="2776" w:type="dxa"/>
+          </w:tcPr>
+          <w:p>
+            <w:pPr>
+              <w:bidi/>
+              <w:rPr>
+                <w:rtl/>
+                <w:lang w:val="en-US" w:bidi="he-IL"/>
+              </w:rPr>
+            </w:pPr>
+            <w:r>
+              <w:rPr>
+                <w:rFonts w:cs="Arial"/>
+                <w:rtl/>
+                <w:lang w:val="en-US" w:bidi="he-IL"/>
+              </w:rPr>
+              <w:drawing>
+                <wp:inline distT="0" distB="0" distL="0" distR="0" wp14:anchorId="129C00F0" wp14:editId="05DCC1AC">
+                  <wp:extent cx="1352070" cy="960465"/>
+                  <wp:effectExtent l="0" t="0" r="635" b="0"/>
+                  <wp:docPr id="4" name="Picture 4" descr="Chart&#10;&#10;Description automatically generated"/>
+                  <wp:cNvGraphicFramePr>
+                    <a:graphicFrameLocks xmlns:a="http://schemas.openxmlformats.org/drawingml/2006/main" noChangeAspect="1"/>
+                  </wp:cNvGraphicFramePr>
+                  <a:graphic xmlns:a="http://schemas.openxmlformats.org/drawingml/2006/main">
+                    <a:graphicData uri="http://schemas.openxmlformats.org/drawingml/2006/picture">
+                      <pic:pic xmlns:pic="http://schemas.openxmlformats.org/drawingml/2006/picture">
+                        <pic:nvPicPr>
+                          <pic:cNvPr id="4" name="Picture 4" descr="Chart&#10;&#10;Description automatically generated"/>
+                          <pic:cNvPicPr/>
+                        </pic:nvPicPr>
+                        <pic:blipFill>
+                          <a:blip r:embed="rId10"/>
+                          <a:stretch>
+                            <a:fillRect/>
+                          </a:stretch>
+                        </pic:blipFill>
+                        <pic:spPr>
+                          <a:xfrm>
+                            <a:off x="0" y="0"/>
+                            <a:ext cx="1371919" cy="974565"/>
+                          </a:xfrm>
+                          <a:prstGeom prst="rect">
+                            <a:avLst/>
+                          </a:prstGeom>
+                        </pic:spPr>
+                      </pic:pic>
+                    </a:graphicData>
+                  </a:graphic>
+                </wp:inline>
+              </w:drawing>
+            </w:r>
+          </w:p>
+        </w:tc>
+        <w:tc>
+          <w:tcPr>
+            <w:tcW w:w="2886" w:type="dxa"/>
+          </w:tcPr>
+          <w:p>
+            <w:pPr>
+              <w:bidi/>
+              <w:rPr>
+                <w:rtl/>
+                <w:lang w:val="en-US" w:bidi="he-IL"/>
+              </w:rPr>
+            </w:pPr>
+            <w:r>
+              <w:rPr>
+                <w:rFonts w:cs="Arial"/>
+                <w:rtl/>
+                <w:lang w:val="en-US" w:bidi="he-IL"/>
+              </w:rPr>
+              <w:drawing>
+                <wp:inline distT="0" distB="0" distL="0" distR="0" wp14:anchorId="00FE85BB" wp14:editId="3F5D0AC9">
+                  <wp:extent cx="1503045" cy="967258"/>
+                  <wp:effectExtent l="0" t="0" r="1905" b="4445"/>
+                  <wp:docPr id="5" name="Picture 5" descr="Chart, line chart&#10;&#10;Description automatically generated"/>
+                  <wp:cNvGraphicFramePr>
+                    <a:graphicFrameLocks xmlns:a="http://schemas.openxmlformats.org/drawingml/2006/main" noChangeAspect="1"/>
+                  </wp:cNvGraphicFramePr>
+                  <a:graphic xmlns:a="http://schemas.openxmlformats.org/drawingml/2006/main">
+                    <a:graphicData uri="http://schemas.openxmlformats.org/drawingml/2006/picture">
+                      <pic:pic xmlns:pic="http://schemas.openxmlformats.org/drawingml/2006/picture">
+                        <pic:nvPicPr>
+                          <pic:cNvPr id="5" name="Picture 5" descr="Chart, line chart&#10;&#10;Description automatically generated"/>
+                          <pic:cNvPicPr/>
+                        </pic:nvPicPr>
+                        <pic:blipFill>
+                          <a:blip r:embed="rId11"/>
+                          <a:stretch>
+                            <a:fillRect/>
+                          </a:stretch>
+                        </pic:blipFill>
+                        <pic:spPr>
+                          <a:xfrm>
+                            <a:off x="0" y="0"/>
+                            <a:ext cx="1531716" cy="985709"/>
+                          </a:xfrm>
+                          <a:prstGeom prst="rect">
+                            <a:avLst/>
+                          </a:prstGeom>
+                        </pic:spPr>
+                      </pic:pic>
+                    </a:graphicData>
+                  </a:graphic>
+                </wp:inline>
+              </w:drawing>
+            </w:r>
+          </w:p>
+        </w:tc>
+        <w:tc>
+          <w:tcPr>
+            <w:tcW w:w="2226" w:type="dxa"/>
+          </w:tcPr>
+          <w:p>
+            <w:pPr>
+              <w:bidi/>
+              <w:rPr>
+                <w:rtl/>
+                <w:lang w:val="en-US" w:bidi="he-IL"/>
+              </w:rPr>
+            </w:pPr>
+            <w:r>
+              <w:rPr>
+                <w:rFonts w:cs="Arial"/>
+                <w:rtl/>
+                <w:lang w:val="en-US" w:bidi="he-IL"/>
+              </w:rPr>
+              <w:drawing>
+                <wp:inline distT="0" distB="0" distL="0" distR="0" wp14:anchorId="6F738F2B" wp14:editId="3F485B3C">
+                  <wp:extent cx="1270000" cy="863600"/>
+                  <wp:effectExtent l="0" t="0" r="6350" b="0"/>
+                  <wp:docPr id="6" name="Picture 6" descr="A picture containing wall, tiled, dirty&#10;&#10;Description automatically generated"/>
+                  <wp:cNvGraphicFramePr>
+                    <a:graphicFrameLocks xmlns:a="http://schemas.openxmlformats.org/drawingml/2006/main" noChangeAspect="1"/>
+                  </wp:cNvGraphicFramePr>
+                  <a:graphic xmlns:a="http://schemas.openxmlformats.org/drawingml/2006/main">
+                    <a:graphicData uri="http://schemas.openxmlformats.org/drawingml/2006/picture">
+                      <pic:pic xmlns:pic="http://schemas.openxmlformats.org/drawingml/2006/picture">
+                        <pic:nvPicPr>
+                          <pic:cNvPr id="6" name="Picture 6" descr="A picture containing wall, tiled, dirty&#10;&#10;Description automatically generated"/>
+                          <pic:cNvPicPr/>
+                        </pic:nvPicPr>
+                        <pic:blipFill>
+                          <a:blip r:embed="rId12"/>
+                          <a:stretch>
+                            <a:fillRect/>
+                          </a:stretch>
+                        </pic:blipFill>
+                        <pic:spPr>
+                          <a:xfrm>
+                            <a:off x="0" y="0"/>
+                            <a:ext cx="1273390" cy="865905"/>
+                          </a:xfrm>
+                          <a:prstGeom prst="rect">
+                            <a:avLst/>
+                          </a:prstGeom>
+                        </pic:spPr>
+                      </pic:pic>
+                    </a:graphicData>
+                  </a:graphic>
+                </wp:inline>
+              </w:drawing>
+            </w:r>
+          </w:p>
+        </w:tc>
+      </w:tr>
+      <w:tr>
+        <w:tc>
+          <w:tcPr>
+            <w:tcW w:w="2921" w:type="dxa"/>
+          </w:tcPr>
+          <w:p>
+            <w:pPr>
+              <w:bidi/>
+              <w:rPr>
+                <w:rtl/>
+                <w:lang w:val="en-US" w:bidi="he-IL"/>
+              </w:rPr>
+            </w:pPr>
+            <w:r>
+              <w:rPr>
+                <w:rFonts w:cs="Arial"/>
+                <w:rtl/>
+                <w:lang w:val="en-US" w:bidi="he-IL"/>
+              </w:rPr>
+              <w:drawing>
+                <wp:inline distT="0" distB="0" distL="0" distR="0" wp14:anchorId="55E0D4F4" wp14:editId="2D566B69">
+                  <wp:extent cx="1159283" cy="933450"/>
+                  <wp:effectExtent l="0" t="0" r="3175" b="0"/>
+                  <wp:docPr id="10" name="Picture 10" descr="Chart&#10;&#10;Description automatically generated"/>
+                  <wp:cNvGraphicFramePr>
+                    <a:graphicFrameLocks xmlns:a="http://schemas.openxmlformats.org/drawingml/2006/main" noChangeAspect="1"/>
+                  </wp:cNvGraphicFramePr>
+                  <a:graphic xmlns:a="http://schemas.openxmlformats.org/drawingml/2006/main">
+                    <a:graphicData uri="http://schemas.openxmlformats.org/drawingml/2006/picture">
+                      <pic:pic xmlns:pic="http://schemas.openxmlformats.org/drawingml/2006/picture">
+                        <pic:nvPicPr>
+                          <pic:cNvPr id="10" name="Picture 10" descr="Chart&#10;&#10;Description automatically generated"/>
+                          <pic:cNvPicPr/>
+                        </pic:nvPicPr>
+                        <pic:blipFill>
+                          <a:blip r:embed="rId13"/>
+                          <a:stretch>
+                            <a:fillRect/>
+                          </a:stretch>
+                        </pic:blipFill>
+                        <pic:spPr>
+                          <a:xfrm>
+                            <a:off x="0" y="0"/>
+                            <a:ext cx="1184801" cy="953997"/>
+                          </a:xfrm>
+                          <a:prstGeom prst="rect">
+                            <a:avLst/>
+                          </a:prstGeom>
+                        </pic:spPr>
+                      </pic:pic>
+                    </a:graphicData>
+                  </a:graphic>
+                </wp:inline>
+              </w:drawing>
+            </w:r>
+          </w:p>
+        </w:tc>
+        <w:tc>
+          <w:tcPr>
+            <w:tcW w:w="2776" w:type="dxa"/>
+          </w:tcPr>
+          <w:p>
+            <w:pPr>
+              <w:bidi/>
+              <w:rPr>
+                <w:rtl/>
+                <w:lang w:val="en-US" w:bidi="he-IL"/>
+              </w:rPr>
+            </w:pPr>
+            <w:r>
+              <w:rPr>
+                <w:rFonts w:cs="Arial"/>
+                <w:rtl/>
+                <w:lang w:val="en-US" w:bidi="he-IL"/>
+              </w:rPr>
+              <w:drawing>
+                <wp:inline distT="0" distB="0" distL="0" distR="0" wp14:anchorId="67635BA8" wp14:editId="69C024EE">
+                  <wp:extent cx="1158875" cy="915949"/>
+                  <wp:effectExtent l="0" t="0" r="3175" b="0"/>
+                  <wp:docPr id="12" name="Picture 12" descr="Chart, line chart&#10;&#10;Description automatically generated"/>
+                  <wp:cNvGraphicFramePr>
+                    <a:graphicFrameLocks xmlns:a="http://schemas.openxmlformats.org/drawingml/2006/main" noChangeAspect="1"/>
+                  </wp:cNvGraphicFramePr>
+                  <a:graphic xmlns:a="http://schemas.openxmlformats.org/drawingml/2006/main">
+                    <a:graphicData uri="http://schemas.openxmlformats.org/drawingml/2006/picture">
+                      <pic:pic xmlns:pic="http://schemas.openxmlformats.org/drawingml/2006/picture">
+                        <pic:nvPicPr>
+                          <pic:cNvPr id="12" name="Picture 12" descr="Chart, line chart&#10;&#10;Description automatically generated"/>
+                          <pic:cNvPicPr/>
+                        </pic:nvPicPr>
+                        <pic:blipFill>
+                          <a:blip r:embed="rId14"/>
+                          <a:stretch>
+                            <a:fillRect/>
+                          </a:stretch>
+                        </pic:blipFill>
+                        <pic:spPr>
+                          <a:xfrm>
+                            <a:off x="0" y="0"/>
+                            <a:ext cx="1167871" cy="923059"/>
+                          </a:xfrm>
+                          <a:prstGeom prst="rect">
+                            <a:avLst/>
+                          </a:prstGeom>
+                        </pic:spPr>
+                      </pic:pic>
+                    </a:graphicData>
+                  </a:graphic>
+                </wp:inline>
+              </w:drawing>
+            </w:r>
+          </w:p>
+        </w:tc>
+        <w:tc>
+          <w:tcPr>
+            <w:tcW w:w="2886" w:type="dxa"/>
+          </w:tcPr>
+          <w:p>
+            <w:pPr>
+              <w:bidi/>
+              <w:rPr>
+                <w:rtl/>
+                <w:lang w:val="en-US" w:bidi="he-IL"/>
+              </w:rPr>
+            </w:pPr>
+            <w:r>
+              <w:rPr>
+                <w:rFonts w:cs="Arial"/>
+                <w:rtl/>
+                <w:lang w:val="en-US" w:bidi="he-IL"/>
+              </w:rPr>
+              <w:drawing>
+                <wp:inline distT="0" distB="0" distL="0" distR="0" wp14:anchorId="0B55A3B1" wp14:editId="6F757FFC">
+                  <wp:extent cx="1317625" cy="928612"/>
+                  <wp:effectExtent l="0" t="0" r="0" b="5080"/>
+                  <wp:docPr id="14" name="Picture 14" descr="Chart, line chart&#10;&#10;Description automatically generated"/>
+                  <wp:cNvGraphicFramePr>
+                    <a:graphicFrameLocks xmlns:a="http://schemas.openxmlformats.org/drawingml/2006/main" noChangeAspect="1"/>
+                  </wp:cNvGraphicFramePr>
+                  <a:graphic xmlns:a="http://schemas.openxmlformats.org/drawingml/2006/main">
+                    <a:graphicData uri="http://schemas.openxmlformats.org/drawingml/2006/picture">
+                      <pic:pic xmlns:pic="http://schemas.openxmlformats.org/drawingml/2006/picture">
+                        <pic:nvPicPr>
+                          <pic:cNvPr id="14" name="Picture 14" descr="Chart, line chart&#10;&#10;Description automatically generated"/>
+                          <pic:cNvPicPr/>
+                        </pic:nvPicPr>
+                        <pic:blipFill>
+                          <a:blip r:embed="rId15"/>
+                          <a:stretch>
+                            <a:fillRect/>
+                          </a:stretch>
+                        </pic:blipFill>
+                        <pic:spPr>
+                          <a:xfrm>
+                            <a:off x="0" y="0"/>
+                            <a:ext cx="1332239" cy="938912"/>
+                          </a:xfrm>
+                          <a:prstGeom prst="rect">
+                            <a:avLst/>
+                          </a:prstGeom>
+                        </pic:spPr>
+                      </pic:pic>
+                    </a:graphicData>
+                  </a:graphic>
+                </wp:inline>
+              </w:drawing>
+            </w:r>
+          </w:p>
+        </w:tc>
+        <w:tc>
+          <w:tcPr>
+            <w:tcW w:w="2226" w:type="dxa"/>
+          </w:tcPr>
+          <w:p>
+            <w:pPr>
+              <w:bidi/>
+              <w:rPr>
+                <w:rtl/>
+                <w:lang w:val="en-US" w:bidi="he-IL"/>
+              </w:rPr>
+            </w:pPr>
+            <w:r>
+              <w:rPr>
+                <w:rFonts w:cs="Arial"/>
+                <w:rtl/>
+                <w:lang w:val="en-US" w:bidi="he-IL"/>
+              </w:rPr>
+              <w:drawing>
+                <wp:inline distT="0" distB="0" distL="0" distR="0" wp14:anchorId="09BBD9B7" wp14:editId="069BFC01">
+                  <wp:extent cx="1263650" cy="854355"/>
+                  <wp:effectExtent l="0" t="0" r="0" b="3175"/>
+                  <wp:docPr id="16" name="Picture 16" descr="Chart, line chart&#10;&#10;Description automatically generated"/>
+                  <wp:cNvGraphicFramePr>
+                    <a:graphicFrameLocks xmlns:a="http://schemas.openxmlformats.org/drawingml/2006/main" noChangeAspect="1"/>
+                  </wp:cNvGraphicFramePr>
+                  <a:graphic xmlns:a="http://schemas.openxmlformats.org/drawingml/2006/main">
+                    <a:graphicData uri="http://schemas.openxmlformats.org/drawingml/2006/picture">
+                      <pic:pic xmlns:pic="http://schemas.openxmlformats.org/drawingml/2006/picture">
+                        <pic:nvPicPr>
+                          <pic:cNvPr id="16" name="Picture 16" descr="Chart, line chart&#10;&#10;Description automatically generated"/>
+                          <pic:cNvPicPr/>
+                        </pic:nvPicPr>
+                        <pic:blipFill>
+                          <a:blip r:embed="rId16"/>
+                          <a:stretch>
+                            <a:fillRect/>
+                          </a:stretch>
+                        </pic:blipFill>
+                        <pic:spPr>
+                          <a:xfrm>
+                            <a:off x="0" y="0"/>
+                            <a:ext cx="1268152" cy="857399"/>
+                          </a:xfrm>
+                          <a:prstGeom prst="rect">
+                            <a:avLst/>
+                          </a:prstGeom>
+                        </pic:spPr>
+                      </pic:pic>
+                    </a:graphicData>
+                  </a:graphic>
+                </wp:inline>
+              </w:drawing>
+            </w:r>
+          </w:p>
+        </w:tc>
+      </w:tr>
+      <w:tr>
+        <w:trPr>
+          <w:gridAfter w:val="2"/>
+          <w:wAfter w:w="5112" w:type="dxa"/>
+        </w:trPr>
+        <w:tc>
+          <w:tcPr>
+            <w:tcW w:w="2921" w:type="dxa"/>
+          </w:tcPr>
+          <w:p>
+            <w:pPr>
+              <w:bidi/>
+              <w:rPr>
+                <w:rtl/>
+                <w:lang w:val="en-US" w:bidi="he-IL"/>
+              </w:rPr>
+            </w:pPr>
+            <w:r>
+              <w:rPr>
+                <w:rFonts w:cs="Arial"/>
+                <w:rtl/>
+                <w:lang w:val="en-US" w:bidi="he-IL"/>
+              </w:rPr>
+              <w:drawing>
+                <wp:inline distT="0" distB="0" distL="0" distR="0" wp14:anchorId="291F6085" wp14:editId="33C6A3F6">
+                  <wp:extent cx="1200150" cy="892111"/>
+                  <wp:effectExtent l="0" t="0" r="0" b="3810"/>
+                  <wp:docPr id="17" name="Picture 17" descr="Chart, line chart&#10;&#10;Description automatically generated"/>
+                  <wp:cNvGraphicFramePr>
+                    <a:graphicFrameLocks xmlns:a="http://schemas.openxmlformats.org/drawingml/2006/main" noChangeAspect="1"/>
+                  </wp:cNvGraphicFramePr>
+                  <a:graphic xmlns:a="http://schemas.openxmlformats.org/drawingml/2006/main">
+                    <a:graphicData uri="http://schemas.openxmlformats.org/drawingml/2006/picture">
+                      <pic:pic xmlns:pic="http://schemas.openxmlformats.org/drawingml/2006/picture">
+                        <pic:nvPicPr>
+                          <pic:cNvPr id="17" name="Picture 17" descr="Chart, line chart&#10;&#10;Description automatically generated"/>
+                          <pic:cNvPicPr/>
+                        </pic:nvPicPr>
+                        <pic:blipFill>
+                          <a:blip r:embed="rId17"/>
+                          <a:stretch>
+                            <a:fillRect/>
+                          </a:stretch>
+                        </pic:blipFill>
+                        <pic:spPr>
+                          <a:xfrm>
+                            <a:off x="0" y="0"/>
+                            <a:ext cx="1223775" cy="909672"/>
+                          </a:xfrm>
+                          <a:prstGeom prst="rect">
+                            <a:avLst/>
+                          </a:prstGeom>
+                        </pic:spPr>
+                      </pic:pic>
+                    </a:graphicData>
+                  </a:graphic>
+                </wp:inline>
+              </w:drawing>
+            </w:r>
+          </w:p>
+        </w:tc>
+        <w:tc>
+          <w:tcPr>
+            <w:tcW w:w="2776" w:type="dxa"/>
+          </w:tcPr>
+          <w:p>
+            <w:pPr>
+              <w:bidi/>
+              <w:rPr>
+                <w:rtl/>
+                <w:lang w:val="en-US" w:bidi="he-IL"/>
+              </w:rPr>
+            </w:pPr>
+            <w:r>
+              <w:rPr>
+                <w:rFonts w:cs="Arial"/>
+                <w:rtl/>
+                <w:lang w:val="en-US" w:bidi="he-IL"/>
+              </w:rPr>
+              <w:drawing>
+                <wp:inline distT="0" distB="0" distL="0" distR="0" wp14:anchorId="668CDF71" wp14:editId="4564F267">
+                  <wp:extent cx="1222389" cy="831850"/>
+                  <wp:effectExtent l="0" t="0" r="0" b="6350"/>
+                  <wp:docPr id="19" name="Picture 19" descr="Chart, line chart&#10;&#10;Description automatically generated"/>
+                  <wp:cNvGraphicFramePr>
+                    <a:graphicFrameLocks xmlns:a="http://schemas.openxmlformats.org/drawingml/2006/main" noChangeAspect="1"/>
+                  </wp:cNvGraphicFramePr>
+                  <a:graphic xmlns:a="http://schemas.openxmlformats.org/drawingml/2006/main">
+                    <a:graphicData uri="http://schemas.openxmlformats.org/drawingml/2006/picture">
+                      <pic:pic xmlns:pic="http://schemas.openxmlformats.org/drawingml/2006/picture">
+                        <pic:nvPicPr>
+                          <pic:cNvPr id="19" name="Picture 19" descr="Chart, line chart&#10;&#10;Description automatically generated"/>
+                          <pic:cNvPicPr/>
+                        </pic:nvPicPr>
+                        <pic:blipFill>
+                          <a:blip r:embed="rId18"/>
+                          <a:stretch>
+                            <a:fillRect/>
+                          </a:stretch>
+                        </pic:blipFill>
+                        <pic:spPr>
+                          <a:xfrm>
+                            <a:off x="0" y="0"/>
+                            <a:ext cx="1247675" cy="849058"/>
+                          </a:xfrm>
+                          <a:prstGeom prst="rect">
+                            <a:avLst/>
+                          </a:prstGeom>
+                        </pic:spPr>
+                      </pic:pic>
+                    </a:graphicData>
+                  </a:graphic>
+                </wp:inline>
+              </w:drawing>
+            </w:r>
+          </w:p>
+        </w:tc>
+      </w:tr>
+    </w:tbl>
+    <w:p>
+      <w:pPr>
+        <w:rPr>
+          <w:rFonts w:hint="cs"/>
+        </w:rPr>
+      </w:pPr>
+      <w:r>
+        <w:rPr>
+          <w:rFonts w:hint="cs"/>
+          <w:rtl/>
+        </w:rPr>
+        <w:t>אכן מצאנו סידור של 5 קודקודים שמלבן דו כיווני מנפץ.</w:t>
+      </w:r>
+    </w:p>
+    <w:p>
+      <w:pPr>
+        <w:rPr>
+          <w:rtl/>
+        </w:rPr>
+      </w:pPr>
+      <w:r>
+        <w:rPr>
+          <w:rFonts w:hint="cs"/>
+          <w:b/>
+          <w:bCs/>
+          <w:rtl/>
+        </w:rPr>
+        <w:t>כעת</w:t>
+      </w:r>
+      <w:r>
+        <w:rPr>
+          <w:rFonts w:hint="cs"/>
+          <w:rtl/>
+        </w:rPr>
+        <w:t xml:space="preserve"> נראה כי לא קיים סידור של 6 קודקודים שמלבן דו כיווני יכול לנפץ:</w:t>
+      </w:r>
+    </w:p>
+    <w:p>
+      <w:pPr>
+        <w:rPr>
+          <w:rtl/>
+        </w:rPr>
+      </w:pPr>
+      <w:r>
+        <w:rPr>
+          <w:rFonts w:hint="cs"/>
+          <w:rtl/>
+        </w:rPr>
+        <w:t xml:space="preserve">נניח כי קיים סידור של 6 קודקודים אשר מלבן יכול לנפץ אותם. נחסום אותם בעזרת מלבן בצורה מינימלית ונקבל ששני נקודות נמצאות בתוך המלבן, </w:t>
+      </w:r>
+    </w:p>
+    <w:p>
+      <w:pPr>
+        <w:rPr>
+          <w:rtl/>
+        </w:rPr>
+      </w:pPr>
+      <w:r>
+        <w:rPr>
+          <w:rFonts w:cs="Arial"/>
+          <w:rtl/>
+        </w:rPr>
+        <w:drawing>
+          <wp:anchor distT="0" distB="0" distL="114300" distR="114300" simplePos="0" relativeHeight="251659264" behindDoc="0" locked="0" layoutInCell="1" allowOverlap="1" wp14:anchorId="4CB43907" wp14:editId="38FC92B1">
+            <wp:simplePos x="0" y="0"/>
+            <wp:positionH relativeFrom="column">
+              <wp:posOffset>165100</wp:posOffset>
+            </wp:positionH>
+            <wp:positionV relativeFrom="paragraph">
+              <wp:posOffset>9525</wp:posOffset>
+            </wp:positionV>
+            <wp:extent cx="1183005" cy="987425"/>
+            <wp:effectExtent l="0" t="0" r="0" b="3175"/>
+            <wp:wrapThrough wrapText="bothSides">
+              <wp:wrapPolygon edited="0">
+                <wp:start x="0" y="0"/>
+                <wp:lineTo x="0" y="21253"/>
+                <wp:lineTo x="21217" y="21253"/>
+                <wp:lineTo x="21217" y="0"/>
+                <wp:lineTo x="0" y="0"/>
+              </wp:wrapPolygon>
+            </wp:wrapThrough>
+            <wp:docPr id="21" name="Picture 21" descr="Chart, scatter chart, bubble chart&#10;&#10;Description automatically generated"/>
+            <wp:cNvGraphicFramePr>
+              <a:graphicFrameLocks xmlns:a="http://schemas.openxmlformats.org/drawingml/2006/main" noChangeAspect="1"/>
+            </wp:cNvGraphicFramePr>
+            <a:graphic xmlns:a="http://schemas.openxmlformats.org/drawingml/2006/main">
+              <a:graphicData uri="http://schemas.openxmlformats.org/drawingml/2006/picture">
+                <pic:pic xmlns:pic="http://schemas.openxmlformats.org/drawingml/2006/picture">
+                  <pic:nvPicPr>
+                    <pic:cNvPr id="21" name="Picture 21" descr="Chart, scatter chart, bubble chart&#10;&#10;Description automatically generated"/>
+                    <pic:cNvPicPr/>
+                  </pic:nvPicPr>
+                  <pic:blipFill>
+                    <a:blip r:embed="rId19">
+                      <a:extLst>
+                        <a:ext uri="{28A0092B-C50C-407E-A947-70E740481C1C}">
+                          <a14:useLocalDpi xmlns:a14="http://schemas.microsoft.com/office/drawing/2010/main" val="0"/>
+                        </a:ext>
+                      </a:extLst>
+                    </a:blip>
+                    <a:stretch>
+                      <a:fillRect/>
+                    </a:stretch>
+                  </pic:blipFill>
+                  <pic:spPr>
+                    <a:xfrm>
+                      <a:off x="0" y="0"/>
+                      <a:ext cx="1183005" cy="987425"/>
+                    </a:xfrm>
+                    <a:prstGeom prst="rect">
+                      <a:avLst/>
+                    </a:prstGeom>
+                  </pic:spPr>
+                </pic:pic>
+              </a:graphicData>
+            </a:graphic>
+          </wp:anchor>
+        </w:drawing>
+      </w:r>
+      <w:r>
+        <w:rPr>
+          <w:rFonts w:hint="cs"/>
+          <w:rtl/>
+        </w:rPr>
+        <w:t xml:space="preserve">לדוגמה: </w:t>
+      </w:r>
+    </w:p>
+    <w:p>
+      <w:pPr>
+        <w:rPr>
+          <w:rtl/>
+        </w:rPr>
+      </w:pPr>
+      <w:r>
+        <w:rPr>
+          <w:rFonts w:hint="cs"/>
+          <w:rtl/>
+        </w:rPr>
+        <w:t xml:space="preserve">ניתן לראות בדוגמה כי 4 הכדורים </w:t>
+      </w:r>
+      <w:r>
+        <w:rPr>
+          <w:rFonts w:hint="cs"/>
+          <w:rtl/>
+        </w:rPr>
+        <w:t>ה</w:t>
+      </w:r>
+      <w:r>
+        <w:rPr>
+          <w:rFonts w:hint="cs"/>
+          <w:rtl/>
+        </w:rPr>
+        <w:t xml:space="preserve">כחולים נחסמים על ידי מלבן מינימלי ונשאר 2 כדורים בפנים </w:t>
+      </w:r>
+    </w:p>
+    <w:p>
+      <w:pPr>
+        <w:rPr>
+          <w:rtl/>
+        </w:rPr>
+      </w:pPr>
+    </w:p>
+    <w:p>
+      <w:r>
+        <w:rPr>
+          <w:rFonts w:hint="cs"/>
+          <w:rtl/>
+        </w:rPr>
+        <w:t>בגלל שהנחנו כי ניתן לנפץ 6 קודקודים אזי ניתן גם לנפץ כל 3 קודקודים.</w:t>
+      </w:r>
+    </w:p>
+    <w:p>
+      <w:pPr>
+        <w:rPr>
+          <w:rtl/>
+        </w:rPr>
+      </w:pPr>
+      <w:r>
+        <w:rPr>
+          <w:rFonts w:cs="Arial"/>
+          <w:noProof/>
+          <w:rtl/>
+          <w:lang w:val="he-IL"/>
+        </w:rPr>
+        <mc:AlternateContent>
+          <mc:Choice Requires="wps">
+            <w:drawing>
+              <wp:anchor distT="0" distB="0" distL="114300" distR="114300" simplePos="0" relativeHeight="251661312" behindDoc="0" locked="0" layoutInCell="1" allowOverlap="1" wp14:anchorId="4C945F46" wp14:editId="7317EB80">
+                <wp:simplePos x="0" y="0"/>
+                <wp:positionH relativeFrom="column">
+                  <wp:posOffset>349250</wp:posOffset>
+                </wp:positionH>
+                <wp:positionV relativeFrom="paragraph">
+                  <wp:posOffset>222250</wp:posOffset>
+                </wp:positionV>
+                <wp:extent cx="190500" cy="215900"/>
+                <wp:effectExtent l="0" t="0" r="19050" b="12700"/>
+                <wp:wrapNone/>
+                <wp:docPr id="23" name="Oval 23"/>
+                <wp:cNvGraphicFramePr/>
+                <a:graphic xmlns:a="http://schemas.openxmlformats.org/drawingml/2006/main">
+                  <a:graphicData uri="http://schemas.microsoft.com/office/word/2010/wordprocessingShape">
+                    <wps:wsp>
+                      <wps:cNvSpPr/>
+                      <wps:spPr>
+                        <a:xfrm>
+                          <a:off x="0" y="0"/>
+                          <a:ext cx="190500" cy="215900"/>
+                        </a:xfrm>
+                        <a:prstGeom prst="ellipse">
+                          <a:avLst/>
+                        </a:prstGeom>
+                        <a:noFill/>
+                        <a:ln w="9525" cap="flat" cmpd="sng" algn="ctr">
+                          <a:solidFill>
+                            <a:schemeClr val="dk1"/>
+                          </a:solidFill>
+                          <a:prstDash val="solid"/>
+                          <a:round/>
+                          <a:headEnd type="none" w="med" len="med"/>
+                          <a:tailEnd type="none" w="med" len="med"/>
+                        </a:ln>
+                      </wps:spPr>
+                      <wps:style>
+                        <a:lnRef idx="0">
+                          <a:scrgbClr r="0" g="0" b="0"/>
+                        </a:lnRef>
+                        <a:fillRef idx="0">
+                          <a:scrgbClr r="0" g="0" b="0"/>
+                        </a:fillRef>
+                        <a:effectRef idx="0">
+                          <a:scrgbClr r="0" g="0" b="0"/>
+                        </a:effectRef>
+                        <a:fontRef idx="minor">
+                          <a:schemeClr val="dk1"/>
+                        </a:fontRef>
+                      </wps:style>
+                      <wps:bodyPr rot="0" spcFirstLastPara="0" vertOverflow="overflow" horzOverflow="overflow" vert="horz" wrap="square" lIns="91440" tIns="45720" rIns="91440" bIns="45720" numCol="1" spcCol="0" rtlCol="0" fromWordArt="0" anchor="ctr" anchorCtr="0" forceAA="0" compatLnSpc="1">
+                        <a:prstTxWarp prst="textNoShape">
+                          <a:avLst/>
+                        </a:prstTxWarp>
+                        <a:noAutofit/>
+                      </wps:bodyPr>
+                    </wps:wsp>
+                  </a:graphicData>
+                </a:graphic>
+                <wp14:sizeRelH relativeFrom="margin">
+                  <wp14:pctWidth>0</wp14:pctWidth>
+                </wp14:sizeRelH>
+                <wp14:sizeRelV relativeFrom="margin">
+                  <wp14:pctHeight>0</wp14:pctHeight>
+                </wp14:sizeRelV>
+              </wp:anchor>
+            </w:drawing>
+          </mc:Choice>
+          <mc:Fallback>
+            <w:pict>
+              <v:oval w14:anchorId="5939911E" id="Oval 23" o:spid="_x0000_s1026" style="position:absolute;margin-left:27.5pt;margin-top:17.5pt;width:15pt;height:17pt;z-index:251661312;visibility:visible;mso-wrap-style:square;mso-width-percent:0;mso-height-percent:0;mso-wrap-distance-left:9pt;mso-wrap-distance-top:0;mso-wrap-distance-right:9pt;mso-wrap-distance-bottom:0;mso-position-horizontal:absolute;mso-position-horizontal-relative:text;mso-position-vertical:absolute;mso-position-vertical-relative:text;mso-width-percent:0;mso-height-percent:0;mso-width-relative:margin;mso-height-relative:margin;v-text-anchor:middle" o:gfxdata="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" filled="f" strokecolor="black [3200]"/>
+            </w:pict>
+          </mc:Fallback>
+        </mc:AlternateContent>
+      </w:r>
+      <w:r>
+        <w:rPr>
+          <w:rFonts w:cs="Arial"/>
+          <w:rtl/>
+        </w:rPr>
+        <w:drawing>
+          <wp:anchor distT="0" distB="0" distL="114300" distR="114300" simplePos="0" relativeHeight="251660288" behindDoc="0" locked="0" layoutInCell="1" allowOverlap="1" wp14:anchorId="77B27CFD" wp14:editId="157200E8">
+            <wp:simplePos x="0" y="0"/>
+            <wp:positionH relativeFrom="column">
+              <wp:posOffset>190500</wp:posOffset>
+            </wp:positionH>
+            <wp:positionV relativeFrom="paragraph">
+              <wp:posOffset>254000</wp:posOffset>
+            </wp:positionV>
+            <wp:extent cx="1183005" cy="987425"/>
+            <wp:effectExtent l="0" t="0" r="0" b="3175"/>
+            <wp:wrapThrough wrapText="bothSides">
+              <wp:wrapPolygon edited="0">
+                <wp:start x="0" y="0"/>
+                <wp:lineTo x="0" y="21253"/>
+                <wp:lineTo x="21217" y="21253"/>
+                <wp:lineTo x="21217" y="0"/>
+                <wp:lineTo x="0" y="0"/>
+              </wp:wrapPolygon>
+            </wp:wrapThrough>
+            <wp:docPr id="22" name="Picture 22" descr="Chart, scatter chart, bubble chart&#10;&#10;Description automatically generated"/>
+            <wp:cNvGraphicFramePr>
+              <a:graphicFrameLocks xmlns:a="http://schemas.openxmlformats.org/drawingml/2006/main" noChangeAspect="1"/>
+            </wp:cNvGraphicFramePr>
+            <a:graphic xmlns:a="http://schemas.openxmlformats.org/drawingml/2006/main">
+              <a:graphicData uri="http://schemas.openxmlformats.org/drawingml/2006/picture">
+                <pic:pic xmlns:pic="http://schemas.openxmlformats.org/drawingml/2006/picture">
+                  <pic:nvPicPr>
+                    <pic:cNvPr id="21" name="Picture 21" descr="Chart, scatter chart, bubble chart&#10;&#10;Description automatically generated"/>
+                    <pic:cNvPicPr/>
+                  </pic:nvPicPr>
+                  <pic:blipFill>
+                    <a:blip r:embed="rId19">
+                      <a:extLst>
+                        <a:ext uri="{28A0092B-C50C-407E-A947-70E740481C1C}">
+                          <a14:useLocalDpi xmlns:a14="http://schemas.microsoft.com/office/drawing/2010/main" val="0"/>
+                        </a:ext>
+                      </a:extLst>
+                    </a:blip>
+                    <a:stretch>
+                      <a:fillRect/>
+                    </a:stretch>
+                  </pic:blipFill>
+                  <pic:spPr>
+                    <a:xfrm>
+                      <a:off x="0" y="0"/>
+                      <a:ext cx="1183005" cy="987425"/>
+                    </a:xfrm>
+                    <a:prstGeom prst="rect">
+                      <a:avLst/>
+                    </a:prstGeom>
+                  </pic:spPr>
+                </pic:pic>
+              </a:graphicData>
+            </a:graphic>
+          </wp:anchor>
+        </w:drawing>
+      </w:r>
+      <w:r>
+        <w:rPr>
+          <w:rFonts w:hint="cs"/>
+          <w:rtl/>
+        </w:rPr>
+        <w:t>ניקח קודקוד מסוים שנמצא בתוך הריבוע ונבחר את שני הקודקודים הקרובים יותר לקודקוד השני שנמצא בתוך הריבוע.</w:t>
+      </w:r>
+    </w:p>
+    <w:p>
+      <w:pPr>
+        <w:rPr>
+          <w:rtl/>
+        </w:rPr>
+      </w:pPr>
+      <w:r>
+        <w:rPr>
+          <w:rFonts w:hint="cs"/>
+          <w:rtl/>
+        </w:rPr>
+        <w:t>בדוגמה שלנו נבחר כך:</w:t>
+      </w:r>
+    </w:p>
+    <w:p>
+      <w:pPr>
+        <w:rPr>
+          <w:rtl/>
+        </w:rPr>
+      </w:pPr>
+      <w:r>
+        <w:rPr>
+          <w:rFonts w:cs="Arial"/>
+          <w:noProof/>
+          <w:rtl/>
+          <w:lang w:val="he-IL"/>
+        </w:rPr>
+        <mc:AlternateContent>
+          <mc:Choice Requires="wps">
+            <w:drawing>
+              <wp:anchor distT="0" distB="0" distL="114300" distR="114300" simplePos="0" relativeHeight="251663360" behindDoc="0" locked="0" layoutInCell="1" allowOverlap="1" wp14:anchorId="519975A9" wp14:editId="3B482800">
+                <wp:simplePos x="0" y="0"/>
+                <wp:positionH relativeFrom="column">
+                  <wp:posOffset>1193800</wp:posOffset>
+                </wp:positionH>
+                <wp:positionV relativeFrom="paragraph">
+                  <wp:posOffset>133985</wp:posOffset>
+                </wp:positionV>
+                <wp:extent cx="190500" cy="215900"/>
+                <wp:effectExtent l="0" t="0" r="19050" b="12700"/>
+                <wp:wrapNone/>
+                <wp:docPr id="25" name="Oval 25"/>
+                <wp:cNvGraphicFramePr/>
+                <a:graphic xmlns:a="http://schemas.openxmlformats.org/drawingml/2006/main">
+                  <a:graphicData uri="http://schemas.microsoft.com/office/word/2010/wordprocessingShape">
+                    <wps:wsp>
+                      <wps:cNvSpPr/>
+                      <wps:spPr>
+                        <a:xfrm>
+                          <a:off x="0" y="0"/>
+                          <a:ext cx="190500" cy="215900"/>
+                        </a:xfrm>
+                        <a:prstGeom prst="ellipse">
+                          <a:avLst/>
+                        </a:prstGeom>
+                        <a:noFill/>
+                        <a:ln w="9525" cap="flat" cmpd="sng" algn="ctr">
+                          <a:solidFill>
+                            <a:schemeClr val="dk1"/>
+                          </a:solidFill>
+                          <a:prstDash val="solid"/>
+                          <a:round/>
+                          <a:headEnd type="none" w="med" len="med"/>
+                          <a:tailEnd type="none" w="med" len="med"/>
+                        </a:ln>
+                      </wps:spPr>
+                      <wps:style>
+                        <a:lnRef idx="0">
+                          <a:scrgbClr r="0" g="0" b="0"/>
+                        </a:lnRef>
+                        <a:fillRef idx="0">
+                          <a:scrgbClr r="0" g="0" b="0"/>
+                        </a:fillRef>
+                        <a:effectRef idx="0">
+                          <a:scrgbClr r="0" g="0" b="0"/>
+                        </a:effectRef>
+                        <a:fontRef idx="minor">
+                          <a:schemeClr val="dk1"/>
+                        </a:fontRef>
+                      </wps:style>
+                      <wps:bodyPr rot="0" spcFirstLastPara="0" vertOverflow="overflow" horzOverflow="overflow" vert="horz" wrap="square" lIns="91440" tIns="45720" rIns="91440" bIns="45720" numCol="1" spcCol="0" rtlCol="0" fromWordArt="0" anchor="ctr" anchorCtr="0" forceAA="0" compatLnSpc="1">
+                        <a:prstTxWarp prst="textNoShape">
+                          <a:avLst/>
+                        </a:prstTxWarp>
+                        <a:noAutofit/>
+                      </wps:bodyPr>
+                    </wps:wsp>
+                  </a:graphicData>
+                </a:graphic>
+                <wp14:sizeRelH relativeFrom="margin">
+                  <wp14:pctWidth>0</wp14:pctWidth>
+                </wp14:sizeRelH>
+                <wp14:sizeRelV relativeFrom="margin">
+                  <wp14:pctHeight>0</wp14:pctHeight>
+                </wp14:sizeRelV>
+              </wp:anchor>
+            </w:drawing>
+          </mc:Choice>
+          <mc:Fallback>
+            <w:pict>
+              <v:oval w14:anchorId="187D1F54" id="Oval 25" o:spid="_x0000_s1026" style="position:absolute;margin-left:94pt;margin-top:10.55pt;width:15pt;height:17pt;z-index:251663360;visibility:visible;mso-wrap-style:square;mso-width-percent:0;mso-height-percent:0;mso-wrap-distance-left:9pt;mso-wrap-distance-top:0;mso-wrap-distance-right:9pt;mso-wrap-distance-bottom:0;mso-position-horizontal:absolute;mso-position-horizontal-relative:text;mso-position-vertical:absolute;mso-position-vertical-relative:text;mso-width-percent:0;mso-height-percent:0;mso-width-relative:margin;mso-height-relative:margin;v-text-anchor:middle" o:gfxdata="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" filled="f" strokecolor="black [3200]"/>
+            </w:pict>
+          </mc:Fallback>
+        </mc:AlternateContent>
+      </w:r>
+    </w:p>
+    <w:p>
+      <w:pPr>
+        <w:rPr>
+          <w:rtl/>
+        </w:rPr>
+      </w:pPr>
+      <w:r>
+        <w:rPr>
+          <w:rFonts w:cs="Arial"/>
+          <w:noProof/>
+          <w:rtl/>
+          <w:lang w:val="he-IL"/>
+        </w:rPr>
+        <mc:AlternateContent>
+          <mc:Choice Requires="wps">
+            <w:drawing>
+              <wp:anchor distT="0" distB="0" distL="114300" distR="114300" simplePos="0" relativeHeight="251662336" behindDoc="0" locked="0" layoutInCell="1" allowOverlap="1" wp14:anchorId="48C83941" wp14:editId="34105D24">
+                <wp:simplePos x="0" y="0"/>
+                <wp:positionH relativeFrom="column">
+                  <wp:posOffset>654050</wp:posOffset>
+                </wp:positionH>
+                <wp:positionV relativeFrom="paragraph">
+                  <wp:posOffset>144780</wp:posOffset>
+                </wp:positionV>
+                <wp:extent cx="190500" cy="215900"/>
+                <wp:effectExtent l="0" t="0" r="19050" b="12700"/>
+                <wp:wrapNone/>
+                <wp:docPr id="24" name="Oval 24"/>
+                <wp:cNvGraphicFramePr/>
+                <a:graphic xmlns:a="http://schemas.openxmlformats.org/drawingml/2006/main">
+                  <a:graphicData uri="http://schemas.microsoft.com/office/word/2010/wordprocessingShape">
+                    <wps:wsp>
+                      <wps:cNvSpPr/>
+                      <wps:spPr>
+                        <a:xfrm>
+                          <a:off x="0" y="0"/>
+                          <a:ext cx="190500" cy="215900"/>
+                        </a:xfrm>
+                        <a:prstGeom prst="ellipse">
+                          <a:avLst/>
+                        </a:prstGeom>
+                        <a:noFill/>
+                        <a:ln w="9525" cap="flat" cmpd="sng" algn="ctr">
+                          <a:solidFill>
+                            <a:schemeClr val="dk1"/>
+                          </a:solidFill>
+                          <a:prstDash val="solid"/>
+                          <a:round/>
+                          <a:headEnd type="none" w="med" len="med"/>
+                          <a:tailEnd type="none" w="med" len="med"/>
+                        </a:ln>
+                      </wps:spPr>
+                      <wps:style>
+                        <a:lnRef idx="0">
+                          <a:scrgbClr r="0" g="0" b="0"/>
+                        </a:lnRef>
+                        <a:fillRef idx="0">
+                          <a:scrgbClr r="0" g="0" b="0"/>
+                        </a:fillRef>
+                        <a:effectRef idx="0">
+                          <a:scrgbClr r="0" g="0" b="0"/>
+                        </a:effectRef>
+                        <a:fontRef idx="minor">
+                          <a:schemeClr val="dk1"/>
+                        </a:fontRef>
+                      </wps:style>
+                      <wps:bodyPr rot="0" spcFirstLastPara="0" vertOverflow="overflow" horzOverflow="overflow" vert="horz" wrap="square" lIns="91440" tIns="45720" rIns="91440" bIns="45720" numCol="1" spcCol="0" rtlCol="0" fromWordArt="0" anchor="ctr" anchorCtr="0" forceAA="0" compatLnSpc="1">
+                        <a:prstTxWarp prst="textNoShape">
+                          <a:avLst/>
+                        </a:prstTxWarp>
+                        <a:noAutofit/>
+                      </wps:bodyPr>
+                    </wps:wsp>
+                  </a:graphicData>
+                </a:graphic>
+                <wp14:sizeRelH relativeFrom="margin">
+                  <wp14:pctWidth>0</wp14:pctWidth>
+                </wp14:sizeRelH>
+                <wp14:sizeRelV relativeFrom="margin">
+                  <wp14:pctHeight>0</wp14:pctHeight>
+                </wp14:sizeRelV>
+              </wp:anchor>
+            </w:drawing>
+          </mc:Choice>
+          <mc:Fallback>
+            <w:pict>
+              <v:oval w14:anchorId="6E1DFC57" id="Oval 24" o:spid="_x0000_s1026" style="position:absolute;margin-left:51.5pt;margin-top:11.4pt;width:15pt;height:17pt;z-index:251662336;visibility:visible;mso-wrap-style:square;mso-width-percent:0;mso-height-percent:0;mso-wrap-distance-left:9pt;mso-wrap-distance-top:0;mso-wrap-distance-right:9pt;mso-wrap-distance-bottom:0;mso-position-horizontal:absolute;mso-position-horizontal-relative:text;mso-position-vertical:absolute;mso-position-vertical-relative:text;mso-width-percent:0;mso-height-percent:0;mso-width-relative:margin;mso-height-relative:margin;v-text-anchor:middle" o:gfxdata="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" filled="f" strokecolor="black [3200]"/>
+            </w:pict>
+          </mc:Fallback>
+        </mc:AlternateContent>
+      </w:r>
+    </w:p>
+    <w:p>
+      <w:pPr>
+        <w:rPr>
+          <w:rtl/>
+        </w:rPr>
+      </w:pPr>
+      <w:r>
+        <w:rPr>
+          <w:rFonts w:hint="cs"/>
+          <w:rtl/>
+        </w:rPr>
+        <w:t>כעת נרצה להקיף אותם במלבן אך שלושתם ביחד מכילים גם את הקודקוד השני שנמצא בתוך הגבולות של המלבן המינימלי. מכיוון שזהו מלבן דו כיווני נרצה לבדוק אם הוא מחסה את 3 הקודקודים הנגדיים אך בדומה לשלישיה הקודמת שני הקודקודים שעל הגבולות של המלבן המינימלי ביחד עם הקודקוד הרחוק שנמצא בתוכו תמיד יכילו במלבן את הקודקוד שני שנמצא בתוך הגבולות. וזו סתירה!</w:t>
+      </w:r>
+    </w:p>
+    <w:p>
+      <w:pPr>
+        <w:pStyle w:val="ListParagraph"/>
         <w:ind w:left="1440"/>
-        <w:rPr>
-          <w:rtl/>
-        </w:rPr>
-      </w:pPr>
-    </w:p>
-    <w:p>
-      <w:pPr>
-        <w:pStyle w:val="a3"/>
+      </w:pPr>
+    </w:p>
+    <w:p>
+      <w:pPr>
+        <w:pStyle w:val="ListParagraph"/>
         <w:ind w:left="1440"/>
-        <w:rPr>
-          <w:rtl/>
-        </w:rPr>
-      </w:pPr>
-    </w:p>
-    <w:p>
-      <w:pPr>
-        <w:pStyle w:val="a3"/>
+      </w:pPr>
+    </w:p>
+    <w:p>
+      <w:pPr>
+        <w:pStyle w:val="ListParagraph"/>
+        <w:ind w:left="1440"/>
+      </w:pPr>
+    </w:p>
+    <w:p>
+      <w:pPr>
+        <w:pStyle w:val="ListParagraph"/>
+        <w:ind w:left="1440"/>
+      </w:pPr>
+    </w:p>
+    <w:p>
+      <w:pPr>
+        <w:pStyle w:val="ListParagraph"/>
+        <w:ind w:left="1440"/>
+      </w:pPr>
+    </w:p>
+    <w:p>
+      <w:pPr>
+        <w:pStyle w:val="ListParagraph"/>
+        <w:ind w:left="1440"/>
+        <w:rPr>
+          <w:rtl/>
+        </w:rPr>
+      </w:pPr>
+    </w:p>
+    <w:p>
+      <w:pPr>
+        <w:pStyle w:val="ListParagraph"/>
         <w:numPr>
           <w:ilvl w:val="0"/>
           <w:numId w:val="2"/>
@@ -431,7 +2034,7 @@
     </w:p>
     <w:p>
       <w:pPr>
-        <w:pStyle w:val="a3"/>
+        <w:pStyle w:val="ListParagraph"/>
         <w:numPr>
           <w:ilvl w:val="0"/>
           <w:numId w:val="4"/>
@@ -528,7 +2131,7 @@
     </w:p>
     <w:p>
       <w:pPr>
-        <w:pStyle w:val="a3"/>
+        <w:pStyle w:val="ListParagraph"/>
         <w:ind w:left="1440"/>
         <w:rPr>
           <w:b/>
@@ -550,22 +2153,614 @@
     </w:p>
     <w:p>
       <w:pPr>
-        <w:pStyle w:val="a3"/>
+        <w:pStyle w:val="ListParagraph"/>
         <w:ind w:left="1440"/>
         <w:rPr>
           <w:rtl/>
         </w:rPr>
       </w:pPr>
-    </w:p>
-    <w:p>
-      <w:pPr>
-        <w:pStyle w:val="a3"/>
+      <w:r>
+        <w:rPr>
+          <w:rFonts w:hint="cs"/>
+          <w:rtl/>
+        </w:rPr>
+        <w:t>ה</w:t>
+      </w:r>
+      <w:r>
+        <w:t>vc-dimension</w:t>
+      </w:r>
+      <w:r>
+        <w:rPr>
+          <w:rFonts w:hint="cs"/>
+          <w:rtl/>
+        </w:rPr>
+        <w:t xml:space="preserve"> של כדור ב</w:t>
+      </w:r>
+      <w:r>
+        <w:t>d</w:t>
+      </w:r>
+      <w:r>
+        <w:rPr>
+          <w:rFonts w:hint="cs"/>
+          <w:rtl/>
+        </w:rPr>
+        <w:t xml:space="preserve"> מימדים הוא: </w:t>
+      </w:r>
+      <w:r>
+        <w:t>d+1</w:t>
+      </w:r>
+      <w:r>
+        <w:rPr>
+          <w:rFonts w:hint="cs"/>
+          <w:rtl/>
+        </w:rPr>
+        <w:t>.</w:t>
+      </w:r>
+    </w:p>
+    <w:p>
+      <w:pPr>
+        <w:pStyle w:val="ListParagraph"/>
         <w:ind w:left="1440"/>
-      </w:pPr>
-    </w:p>
-    <w:p>
-      <w:pPr>
-        <w:pStyle w:val="a3"/>
+        <w:rPr>
+          <w:rtl/>
+        </w:rPr>
+      </w:pPr>
+      <w:r>
+        <w:rPr>
+          <w:rFonts w:hint="cs"/>
+          <w:b/>
+          <w:bCs/>
+          <w:rtl/>
+        </w:rPr>
+        <w:t>תחילה</w:t>
+      </w:r>
+      <w:r>
+        <w:rPr>
+          <w:rFonts w:hint="cs"/>
+          <w:rtl/>
+        </w:rPr>
+        <w:t xml:space="preserve"> נראה כי קיים סידור של </w:t>
+      </w:r>
+      <w:r>
+        <w:t>d+1</w:t>
+      </w:r>
+      <w:r>
+        <w:rPr>
+          <w:rFonts w:hint="cs"/>
+          <w:rtl/>
+        </w:rPr>
+        <w:t xml:space="preserve"> קודקודים על </w:t>
+      </w:r>
+      <w:r>
+        <w:t>d</w:t>
+      </w:r>
+      <w:r>
+        <w:rPr>
+          <w:rFonts w:hint="cs"/>
+          <w:rtl/>
+        </w:rPr>
+        <w:t xml:space="preserve"> מימדים שכדור יכול לנפץ.</w:t>
+      </w:r>
+    </w:p>
+    <w:p>
+      <w:pPr>
+        <w:pStyle w:val="ListParagraph"/>
+        <w:ind w:left="1440"/>
+        <w:rPr>
+          <w:rtl/>
+        </w:rPr>
+      </w:pPr>
+      <w:r>
+        <w:rPr>
+          <w:rFonts w:hint="cs"/>
+          <w:rtl/>
+        </w:rPr>
+        <w:t>על כל ציר של מימד נשים קודקוד אחד ב1 ובנוסף נשים קודקוד על ראשית הצירים.</w:t>
+      </w:r>
+    </w:p>
+    <w:p>
+      <w:pPr>
+        <w:pStyle w:val="ListParagraph"/>
+        <w:ind w:left="1440"/>
+        <w:rPr>
+          <w:rtl/>
+        </w:rPr>
+      </w:pPr>
+      <w:r>
+        <w:rPr>
+          <w:rFonts w:hint="cs"/>
+          <w:rtl/>
+        </w:rPr>
+        <w:t>כעת עבור כל קבוצה שנרצה לנפץ נבחר את מרכז הכדור להיות בנקודה של סכום כל הוקטורים של הנקודות בקבוצה.</w:t>
+      </w:r>
+    </w:p>
+    <w:p>
+      <w:pPr>
+        <w:pStyle w:val="ListParagraph"/>
+        <w:ind w:left="1440"/>
+        <w:rPr>
+          <w:rtl/>
+        </w:rPr>
+      </w:pPr>
+      <w:r>
+        <w:rPr>
+          <w:rFonts w:hint="cs"/>
+          <w:rtl/>
+        </w:rPr>
+        <w:t xml:space="preserve">נניח כי גודל הקבוצה הוא </w:t>
+      </w:r>
+      <w:r>
+        <w:t>k</w:t>
+      </w:r>
+      <w:r>
+        <w:rPr>
+          <w:rFonts w:hint="cs"/>
+          <w:rtl/>
+        </w:rPr>
+        <w:t xml:space="preserve"> ניתן לראות כי המרחק של הנקודות שנמצאות בקבוצה חוץ מראשית הצירים הוא </w:t>
+      </w:r>
+      <m:oMath>
+        <m:rad>
+          <m:radPr>
+            <m:degHide m:val="1"/>
+            <m:ctrlPr>
+              <w:rPr>
+                <w:rFonts w:ascii="Cambria Math" w:hAnsi="Cambria Math"/>
+                <w:i/>
+              </w:rPr>
+            </m:ctrlPr>
+          </m:radPr>
+          <m:deg/>
+          <m:e>
+            <m:r>
+              <w:rPr>
+                <w:rFonts w:ascii="Cambria Math" w:hAnsi="Cambria Math"/>
+              </w:rPr>
+              <m:t>k-1</m:t>
+            </m:r>
+          </m:e>
+        </m:rad>
+      </m:oMath>
+      <w:r>
+        <w:t xml:space="preserve"> </w:t>
+      </w:r>
+      <w:r>
+        <w:rPr>
+          <w:rFonts w:hint="cs"/>
+          <w:rtl/>
+        </w:rPr>
+        <w:t xml:space="preserve"> המרחק של ראשית הצירים הוא </w:t>
+      </w:r>
+      <m:oMath>
+        <m:rad>
+          <m:radPr>
+            <m:degHide m:val="1"/>
+            <m:ctrlPr>
+              <w:rPr>
+                <w:rFonts w:ascii="Cambria Math" w:hAnsi="Cambria Math"/>
+                <w:i/>
+              </w:rPr>
+            </m:ctrlPr>
+          </m:radPr>
+          <m:deg/>
+          <m:e>
+            <m:r>
+              <w:rPr>
+                <w:rFonts w:ascii="Cambria Math" w:hAnsi="Cambria Math"/>
+              </w:rPr>
+              <m:t>k</m:t>
+            </m:r>
+          </m:e>
+        </m:rad>
+      </m:oMath>
+      <w:r>
+        <w:rPr>
+          <w:rFonts w:hint="cs"/>
+          <w:rtl/>
+        </w:rPr>
+        <w:t xml:space="preserve"> והמרחק של שאר הנקודות שלא נמצאות בקבוצה הוא </w:t>
+      </w:r>
+      <m:oMath>
+        <m:rad>
+          <m:radPr>
+            <m:degHide m:val="1"/>
+            <m:ctrlPr>
+              <w:rPr>
+                <w:rFonts w:ascii="Cambria Math" w:hAnsi="Cambria Math"/>
+                <w:i/>
+              </w:rPr>
+            </m:ctrlPr>
+          </m:radPr>
+          <m:deg/>
+          <m:e>
+            <m:r>
+              <w:rPr>
+                <w:rFonts w:ascii="Cambria Math" w:hAnsi="Cambria Math"/>
+              </w:rPr>
+              <m:t>k+1</m:t>
+            </m:r>
+          </m:e>
+        </m:rad>
+      </m:oMath>
+      <w:r>
+        <w:t xml:space="preserve"> </w:t>
+      </w:r>
+      <w:r>
+        <w:rPr>
+          <w:rFonts w:hint="cs"/>
+          <w:rtl/>
+        </w:rPr>
+        <w:t xml:space="preserve"> ולכן אם מרכז המעגל נמצא בקבוצה נבחר למעגל רדיוס של </w:t>
+      </w:r>
+      <m:oMath>
+        <m:rad>
+          <m:radPr>
+            <m:degHide m:val="1"/>
+            <m:ctrlPr>
+              <w:rPr>
+                <w:rFonts w:ascii="Cambria Math" w:hAnsi="Cambria Math"/>
+                <w:i/>
+              </w:rPr>
+            </m:ctrlPr>
+          </m:radPr>
+          <m:deg/>
+          <m:e>
+            <m:r>
+              <w:rPr>
+                <w:rFonts w:ascii="Cambria Math" w:hAnsi="Cambria Math"/>
+              </w:rPr>
+              <m:t>k</m:t>
+            </m:r>
+          </m:e>
+        </m:rad>
+      </m:oMath>
+      <w:r>
+        <w:rPr>
+          <w:rFonts w:hint="cs"/>
+          <w:rtl/>
+        </w:rPr>
+        <w:t xml:space="preserve"> ואם הוא לא נמצא נבחר </w:t>
+      </w:r>
+      <m:oMath>
+        <m:rad>
+          <m:radPr>
+            <m:degHide m:val="1"/>
+            <m:ctrlPr>
+              <w:rPr>
+                <w:rFonts w:ascii="Cambria Math" w:hAnsi="Cambria Math"/>
+                <w:i/>
+              </w:rPr>
+            </m:ctrlPr>
+          </m:radPr>
+          <m:deg/>
+          <m:e>
+            <m:r>
+              <w:rPr>
+                <w:rFonts w:ascii="Cambria Math" w:hAnsi="Cambria Math"/>
+              </w:rPr>
+              <m:t>k-1</m:t>
+            </m:r>
+          </m:e>
+        </m:rad>
+      </m:oMath>
+      <w:r>
+        <w:rPr>
+          <w:rFonts w:hint="cs"/>
+          <w:rtl/>
+        </w:rPr>
+        <w:t>.</w:t>
+      </w:r>
+    </w:p>
+    <w:p>
+      <w:pPr>
+        <w:pStyle w:val="ListParagraph"/>
+        <w:ind w:left="1440"/>
+        <w:rPr>
+          <w:rtl/>
+        </w:rPr>
+      </w:pPr>
+      <w:r>
+        <w:rPr>
+          <w:rFonts w:hint="cs"/>
+          <w:rtl/>
+        </w:rPr>
+        <w:t>בדרך זו ניתן לנפץ כל קבוצה של קודקודים בעזרת כדור.</w:t>
+      </w:r>
+    </w:p>
+    <w:p>
+      <w:pPr>
+        <w:pStyle w:val="ListParagraph"/>
+        <w:ind w:left="1440"/>
+        <w:rPr>
+          <w:rtl/>
+        </w:rPr>
+      </w:pPr>
+      <w:r>
+        <w:rPr>
+          <w:rFonts w:hint="cs"/>
+          <w:b/>
+          <w:bCs/>
+          <w:rtl/>
+        </w:rPr>
+        <w:t>כעת</w:t>
+      </w:r>
+      <w:r>
+        <w:rPr>
+          <w:rFonts w:hint="cs"/>
+          <w:rtl/>
+        </w:rPr>
+        <w:t xml:space="preserve"> נוכיח כי לא קיים סידור של </w:t>
+      </w:r>
+      <w:r>
+        <w:t>d+2</w:t>
+      </w:r>
+      <w:r>
+        <w:rPr>
+          <w:rFonts w:hint="cs"/>
+          <w:rtl/>
+        </w:rPr>
+        <w:t xml:space="preserve"> קודקודים ב</w:t>
+      </w:r>
+      <w:r>
+        <w:t>d</w:t>
+      </w:r>
+      <w:r>
+        <w:rPr>
+          <w:rFonts w:hint="cs"/>
+          <w:rtl/>
+        </w:rPr>
+        <w:t xml:space="preserve"> מימדים שכדור יכול לנפץ:</w:t>
+      </w:r>
+    </w:p>
+    <w:p>
+      <w:pPr>
+        <w:pStyle w:val="ListParagraph"/>
+        <w:ind w:left="1440"/>
+        <w:rPr>
+          <w:i/>
+          <w:rtl/>
+        </w:rPr>
+      </w:pPr>
+      <w:r>
+        <w:rPr>
+          <w:rFonts w:hint="cs"/>
+          <w:i/>
+          <w:rtl/>
+        </w:rPr>
+        <w:t xml:space="preserve">נניח כי קיים סידור של </w:t>
+      </w:r>
+      <w:r>
+        <w:rPr>
+          <w:i/>
+        </w:rPr>
+        <w:t>d+2</w:t>
+      </w:r>
+      <w:r>
+        <w:rPr>
+          <w:rFonts w:hint="cs"/>
+          <w:i/>
+          <w:rtl/>
+        </w:rPr>
+        <w:t xml:space="preserve"> קודקודים ב</w:t>
+      </w:r>
+      <w:r>
+        <w:rPr>
+          <w:i/>
+        </w:rPr>
+        <w:t>d</w:t>
+      </w:r>
+      <w:r>
+        <w:rPr>
+          <w:rFonts w:hint="cs"/>
+          <w:i/>
+          <w:rtl/>
+        </w:rPr>
+        <w:t xml:space="preserve"> מימדים אשר כדור מנפץ אותם.</w:t>
+      </w:r>
+    </w:p>
+    <w:p>
+      <w:pPr>
+        <w:pStyle w:val="ListParagraph"/>
+        <w:ind w:left="1440"/>
+        <w:rPr>
+          <w:i/>
+          <w:rtl/>
+        </w:rPr>
+      </w:pPr>
+      <w:r>
+        <w:rPr>
+          <w:rFonts w:hint="cs"/>
+          <w:i/>
+          <w:rtl/>
+        </w:rPr>
+        <w:t xml:space="preserve">לכן קיים עבור כל חלוקה של הקודקודים לשתי קבוצות </w:t>
+      </w:r>
+      <m:oMath>
+        <m:sSub>
+          <m:sSubPr>
+            <m:ctrlPr>
+              <w:rPr>
+                <w:rFonts w:ascii="Cambria Math" w:hAnsi="Cambria Math"/>
+                <w:i/>
+              </w:rPr>
+            </m:ctrlPr>
+          </m:sSubPr>
+          <m:e>
+            <m:r>
+              <w:rPr>
+                <w:rFonts w:ascii="Cambria Math" w:hAnsi="Cambria Math"/>
+              </w:rPr>
+              <m:t>S</m:t>
+            </m:r>
+          </m:e>
+          <m:sub>
+            <m:r>
+              <w:rPr>
+                <w:rFonts w:ascii="Cambria Math" w:hAnsi="Cambria Math"/>
+              </w:rPr>
+              <m:t>1</m:t>
+            </m:r>
+          </m:sub>
+        </m:sSub>
+        <m:r>
+          <w:rPr>
+            <w:rFonts w:ascii="Cambria Math" w:hAnsi="Cambria Math"/>
+          </w:rPr>
+          <m:t>,</m:t>
+        </m:r>
+        <m:sSub>
+          <m:sSubPr>
+            <m:ctrlPr>
+              <w:rPr>
+                <w:rFonts w:ascii="Cambria Math" w:hAnsi="Cambria Math"/>
+                <w:i/>
+              </w:rPr>
+            </m:ctrlPr>
+          </m:sSubPr>
+          <m:e>
+            <m:r>
+              <w:rPr>
+                <w:rFonts w:ascii="Cambria Math" w:hAnsi="Cambria Math"/>
+              </w:rPr>
+              <m:t>S</m:t>
+            </m:r>
+          </m:e>
+          <m:sub>
+            <m:r>
+              <w:rPr>
+                <w:rFonts w:ascii="Cambria Math" w:hAnsi="Cambria Math"/>
+              </w:rPr>
+              <m:t>2</m:t>
+            </m:r>
+          </m:sub>
+        </m:sSub>
+      </m:oMath>
+      <w:r>
+        <w:rPr>
+          <w:rFonts w:hint="cs"/>
+          <w:i/>
+          <w:rtl/>
+        </w:rPr>
+        <w:t xml:space="preserve"> שני כדורים אשר מנפצים רק את הקודקודים שבאותה קבוצה. שני כדורים אלו יכולים להיחתך אך בעזור החיתוך אסור שיהיה קודקוד של הקבוצה השניי</w:t>
+      </w:r>
+      <w:r>
+        <w:rPr>
+          <w:rFonts w:hint="eastAsia"/>
+          <w:i/>
+          <w:rtl/>
+        </w:rPr>
+        <w:t>ה</w:t>
+      </w:r>
+      <w:r>
+        <w:rPr>
+          <w:rFonts w:hint="cs"/>
+          <w:i/>
+          <w:rtl/>
+        </w:rPr>
+        <w:t>. לכן ניתן להעביר מישור בנקודה זו אשר מפריד בין שני קבוצות הקודקודים.</w:t>
+      </w:r>
+    </w:p>
+    <w:p>
+      <w:pPr>
+        <w:pStyle w:val="ListParagraph"/>
+        <w:ind w:left="1440"/>
+        <w:rPr>
+          <w:i/>
+        </w:rPr>
+      </w:pPr>
+      <w:r>
+        <w:rPr>
+          <w:rFonts w:hint="cs"/>
+          <w:i/>
+          <w:rtl/>
+        </w:rPr>
+        <w:t xml:space="preserve">על פי משפט רדון </w:t>
+      </w:r>
+      <w:r>
+        <w:rPr>
+          <w:i/>
+          <w:rtl/>
+        </w:rPr>
+        <w:t xml:space="preserve">כל קבוצה של </w:t>
+      </w:r>
+      <w:r>
+        <w:rPr>
+          <w:i/>
+        </w:rPr>
+        <w:t>d+2</w:t>
+      </w:r>
+      <w:r>
+        <w:rPr>
+          <w:i/>
+          <w:rtl/>
+        </w:rPr>
+        <w:t xml:space="preserve"> נקודות ב-</w:t>
+      </w:r>
+      <w:r>
+        <w:rPr>
+          <w:i/>
+        </w:rPr>
+        <w:t>d</w:t>
+      </w:r>
+      <w:r>
+        <w:rPr>
+          <w:i/>
+          <w:rtl/>
+        </w:rPr>
+        <w:t xml:space="preserve"> </w:t>
+      </w:r>
+      <w:r>
+        <w:rPr>
+          <w:rFonts w:hint="cs"/>
+          <w:i/>
+          <w:rtl/>
+        </w:rPr>
+        <w:t xml:space="preserve">מימדים </w:t>
+      </w:r>
+      <w:r>
+        <w:rPr>
+          <w:i/>
+          <w:rtl/>
+        </w:rPr>
+        <w:t>ניתן לחלוקה לשתי קבוצות אשר הקמור שלהן נחתך.</w:t>
+      </w:r>
+    </w:p>
+    <w:p>
+      <w:pPr>
+        <w:pStyle w:val="ListParagraph"/>
+        <w:ind w:left="1440"/>
+        <w:rPr>
+          <w:i/>
+          <w:rtl/>
+        </w:rPr>
+      </w:pPr>
+      <w:r>
+        <w:rPr>
+          <w:rFonts w:hint="cs"/>
+          <w:i/>
+          <w:rtl/>
+        </w:rPr>
+        <w:t>בשיעור ראינו שלא ניתן לנפץ שתי קבוצות שהקמור שלהן נחתך בעזרת כדור. כלומר קיים סידור של שתי קבוצות שלא קיים להם שני כדורים שמנפצים אותם שניתן להפריד אותם בעזרת מישור. ולכן אי אפשר יהיה לנפץ אותם. סתירה!</w:t>
+      </w:r>
+    </w:p>
+    <w:p>
+      <w:pPr>
+        <w:pStyle w:val="ListParagraph"/>
+        <w:ind w:left="1440"/>
+        <w:rPr>
+          <w:rtl/>
+        </w:rPr>
+      </w:pPr>
+    </w:p>
+    <w:p>
+      <w:pPr>
+        <w:pStyle w:val="ListParagraph"/>
+        <w:ind w:left="1440"/>
+      </w:pPr>
+    </w:p>
+    <w:p>
+      <w:pPr>
+        <w:pStyle w:val="ListParagraph"/>
         <w:numPr>
           <w:ilvl w:val="0"/>
           <w:numId w:val="4"/>
@@ -607,7 +2802,7 @@
     </w:p>
     <w:p>
       <w:pPr>
-        <w:pStyle w:val="a3"/>
+        <w:pStyle w:val="ListParagraph"/>
         <w:ind w:left="1440"/>
         <w:rPr>
           <w:b/>
@@ -629,7 +2824,7 @@
     </w:p>
     <w:p>
       <w:pPr>
-        <w:pStyle w:val="a3"/>
+        <w:pStyle w:val="ListParagraph"/>
         <w:ind w:left="1440"/>
         <w:rPr>
           <w:rtl/>
@@ -683,7 +2878,7 @@
     </w:p>
     <w:p>
       <w:pPr>
-        <w:pStyle w:val="a3"/>
+        <w:pStyle w:val="ListParagraph"/>
         <w:ind w:left="1440"/>
         <w:rPr>
           <w:rtl/>
@@ -774,7 +2969,7 @@
     </w:p>
     <w:p>
       <w:pPr>
-        <w:pStyle w:val="a3"/>
+        <w:pStyle w:val="ListParagraph"/>
         <w:ind w:left="1440"/>
         <w:rPr>
           <w:rtl/>
@@ -827,7 +3022,7 @@
     </w:p>
     <w:p>
       <w:pPr>
-        <w:pStyle w:val="a3"/>
+        <w:pStyle w:val="ListParagraph"/>
         <w:ind w:left="1440"/>
         <w:rPr>
           <w:rtl/>
@@ -897,7 +3092,7 @@
     </w:p>
     <w:p>
       <w:pPr>
-        <w:pStyle w:val="a3"/>
+        <w:pStyle w:val="ListParagraph"/>
         <w:ind w:left="1440"/>
         <w:rPr>
           <w:rtl/>
@@ -936,7 +3131,7 @@
     </w:p>
     <w:p>
       <w:pPr>
-        <w:pStyle w:val="a3"/>
+        <w:pStyle w:val="ListParagraph"/>
         <w:numPr>
           <w:ilvl w:val="0"/>
           <w:numId w:val="5"/>
@@ -1015,7 +3210,7 @@
     </w:p>
     <w:p>
       <w:pPr>
-        <w:pStyle w:val="a3"/>
+        <w:pStyle w:val="ListParagraph"/>
         <w:ind w:left="1993"/>
         <w:rPr>
           <w:rtl/>
@@ -1114,7 +3309,7 @@
     </w:p>
     <w:p>
       <w:pPr>
-        <w:pStyle w:val="a3"/>
+        <w:pStyle w:val="ListParagraph"/>
         <w:numPr>
           <w:ilvl w:val="0"/>
           <w:numId w:val="5"/>
@@ -1172,7 +3367,7 @@
     </w:p>
     <w:p>
       <w:pPr>
-        <w:pStyle w:val="a3"/>
+        <w:pStyle w:val="ListParagraph"/>
         <w:ind w:left="1993"/>
         <w:rPr>
           <w:rtl/>
@@ -1271,7 +3466,7 @@
     </w:p>
     <w:p>
       <w:pPr>
-        <w:pStyle w:val="a3"/>
+        <w:pStyle w:val="ListParagraph"/>
         <w:ind w:left="1440"/>
         <w:rPr>
           <w:i/>
@@ -1428,7 +3623,7 @@
     </w:p>
     <w:p>
       <w:pPr>
-        <w:pStyle w:val="a3"/>
+        <w:pStyle w:val="ListParagraph"/>
         <w:ind w:left="1440"/>
         <w:rPr>
           <w:rtl/>
@@ -1672,7 +3867,7 @@
     </w:p>
     <w:p>
       <w:pPr>
-        <w:pStyle w:val="a3"/>
+        <w:pStyle w:val="ListParagraph"/>
         <w:ind w:left="1440"/>
         <w:rPr>
           <w:rtl/>
@@ -1856,7 +4051,7 @@
     </w:p>
     <w:p>
       <w:pPr>
-        <w:pStyle w:val="a3"/>
+        <w:pStyle w:val="ListParagraph"/>
         <w:ind w:left="1440"/>
         <w:rPr>
           <w:rtl/>
@@ -1901,7 +4096,7 @@
     </w:p>
     <w:p>
       <w:pPr>
-        <w:pStyle w:val="a3"/>
+        <w:pStyle w:val="ListParagraph"/>
         <w:ind w:left="1440"/>
         <w:rPr>
           <w:rtl/>
@@ -2004,7 +4199,7 @@
     </w:p>
     <w:p>
       <w:pPr>
-        <w:pStyle w:val="a3"/>
+        <w:pStyle w:val="ListParagraph"/>
         <w:ind w:left="1440"/>
         <w:rPr>
           <w:rtl/>
@@ -2069,7 +4264,7 @@
     </w:p>
     <w:p>
       <w:pPr>
-        <w:pStyle w:val="a3"/>
+        <w:pStyle w:val="ListParagraph"/>
         <w:ind w:left="1440"/>
         <w:rPr>
           <w:rtl/>
@@ -2248,7 +4443,7 @@
     </w:p>
     <w:p>
       <w:pPr>
-        <w:pStyle w:val="a3"/>
+        <w:pStyle w:val="ListParagraph"/>
         <w:ind w:left="1440"/>
         <w:rPr>
           <w:rtl/>
@@ -2259,6 +4454,7 @@
           <w:rFonts w:hint="cs"/>
           <w:rtl/>
         </w:rPr>
+        <w:lastRenderedPageBreak/>
         <w:t>אם העיגול החד</w:t>
       </w:r>
       <w:r>
@@ -2456,7 +4652,7 @@
     </w:p>
     <w:p>
       <w:pPr>
-        <w:pStyle w:val="a3"/>
+        <w:pStyle w:val="ListParagraph"/>
         <w:ind w:left="1440"/>
         <w:rPr>
           <w:rtl/>
@@ -2664,7 +4860,7 @@
     </w:p>
     <w:p>
       <w:pPr>
-        <w:pStyle w:val="a3"/>
+        <w:pStyle w:val="ListParagraph"/>
         <w:ind w:left="1440"/>
         <w:rPr>
           <w:rtl/>
@@ -2700,7 +4896,7 @@
     </w:p>
     <w:p>
       <w:pPr>
-        <w:pStyle w:val="a3"/>
+        <w:pStyle w:val="ListParagraph"/>
         <w:numPr>
           <w:ilvl w:val="0"/>
           <w:numId w:val="2"/>
@@ -2711,7 +4907,6 @@
           <w:rFonts w:cs="Arial"/>
           <w:rtl/>
         </w:rPr>
-        <w:lastRenderedPageBreak/>
         <w:t>הוכיחו גבול עליון לממד ה-</w:t>
       </w:r>
       <w:r>
@@ -2727,12 +4922,12 @@
     </w:p>
     <w:p>
       <w:pPr>
-        <w:pStyle w:val="a3"/>
-      </w:pPr>
-    </w:p>
-    <w:p>
-      <w:pPr>
-        <w:pStyle w:val="a3"/>
+        <w:pStyle w:val="ListParagraph"/>
+      </w:pPr>
+    </w:p>
+    <w:p>
+      <w:pPr>
+        <w:pStyle w:val="ListParagraph"/>
         <w:rPr>
           <w:rtl/>
         </w:rPr>
@@ -2760,7 +4955,7 @@
                     </pic:cNvPicPr>
                   </pic:nvPicPr>
                   <pic:blipFill>
-                    <a:blip r:embed="rId7">
+                    <a:blip r:embed="rId20">
                       <a:extLst>
                         <a:ext uri="{28A0092B-C50C-407E-A947-70E740481C1C}">
                           <a14:useLocalDpi xmlns:a14="http://schemas.microsoft.com/office/drawing/2010/main" val="0"/>
@@ -2794,15 +4989,15 @@
     </w:p>
     <w:p>
       <w:pPr>
-        <w:pStyle w:val="a3"/>
-        <w:rPr>
-          <w:rtl/>
-        </w:rPr>
-      </w:pPr>
-    </w:p>
-    <w:p>
-      <w:pPr>
-        <w:pStyle w:val="a3"/>
+        <w:pStyle w:val="ListParagraph"/>
+        <w:rPr>
+          <w:rtl/>
+        </w:rPr>
+      </w:pPr>
+    </w:p>
+    <w:p>
+      <w:pPr>
+        <w:pStyle w:val="ListParagraph"/>
         <w:rPr>
           <w:rtl/>
         </w:rPr>
@@ -2824,7 +5019,7 @@
     </w:p>
     <w:p>
       <w:pPr>
-        <w:pStyle w:val="a3"/>
+        <w:pStyle w:val="ListParagraph"/>
         <w:rPr>
           <w:rtl/>
         </w:rPr>
@@ -2925,7 +5120,7 @@
     </w:p>
     <w:p>
       <w:pPr>
-        <w:pStyle w:val="a3"/>
+        <w:pStyle w:val="ListParagraph"/>
         <w:rPr>
           <w:rtl/>
         </w:rPr>
@@ -2981,7 +5176,7 @@
     </w:p>
     <w:p>
       <w:pPr>
-        <w:pStyle w:val="a3"/>
+        <w:pStyle w:val="ListParagraph"/>
         <w:rPr>
           <w:rtl/>
         </w:rPr>
@@ -2996,7 +5191,7 @@
     </w:p>
     <w:p>
       <w:pPr>
-        <w:pStyle w:val="a3"/>
+        <w:pStyle w:val="ListParagraph"/>
         <w:rPr>
           <w:i/>
         </w:rPr>
@@ -3211,7 +5406,7 @@
     </w:p>
     <w:p>
       <w:pPr>
-        <w:pStyle w:val="a3"/>
+        <w:pStyle w:val="ListParagraph"/>
         <w:rPr>
           <w:rtl/>
         </w:rPr>
@@ -3318,7 +5513,7 @@
     </w:p>
     <w:p>
       <w:pPr>
-        <w:pStyle w:val="a3"/>
+        <w:pStyle w:val="ListParagraph"/>
         <w:rPr>
           <w:rtl/>
         </w:rPr>
@@ -3346,7 +5541,7 @@
     </w:p>
     <w:p>
       <w:pPr>
-        <w:pStyle w:val="a3"/>
+        <w:pStyle w:val="ListParagraph"/>
         <w:rPr>
           <w:i/>
           <w:rtl/>
@@ -3618,7 +5813,7 @@
     </w:p>
     <w:p>
       <w:pPr>
-        <w:pStyle w:val="a3"/>
+        <w:pStyle w:val="ListParagraph"/>
         <w:rPr>
           <w:rFonts w:cs="Arial"/>
           <w:rtl/>
@@ -3664,7 +5859,7 @@
     </w:p>
     <w:p>
       <w:pPr>
-        <w:pStyle w:val="a3"/>
+        <w:pStyle w:val="ListParagraph"/>
         <w:rPr>
           <w:rFonts w:cs="Arial"/>
           <w:rtl/>
@@ -3673,12 +5868,11 @@
     </w:p>
     <w:p>
       <w:pPr>
-        <w:pStyle w:val="a3"/>
-        <w:rPr>
-          <w:rtl/>
-        </w:rPr>
-      </w:pPr>
-      <w:proofErr w:type="spellStart"/>
+        <w:pStyle w:val="ListParagraph"/>
+        <w:rPr>
+          <w:rtl/>
+        </w:rPr>
+      </w:pPr>
       <w:r>
         <w:rPr>
           <w:rFonts w:cs="Arial" w:hint="cs"/>
@@ -3686,7 +5880,6 @@
         </w:rPr>
         <w:t>מ.ש.ל</w:t>
       </w:r>
-      <w:proofErr w:type="spellEnd"/>
       <w:r>
         <w:rPr>
           <w:rFonts w:cs="Arial"/>
@@ -3697,7 +5890,7 @@
     </w:p>
     <w:p>
       <w:pPr>
-        <w:pStyle w:val="a3"/>
+        <w:pStyle w:val="ListParagraph"/>
         <w:numPr>
           <w:ilvl w:val="0"/>
           <w:numId w:val="2"/>
@@ -3758,7 +5951,7 @@
     </w:p>
     <w:p>
       <w:pPr>
-        <w:pStyle w:val="a3"/>
+        <w:pStyle w:val="ListParagraph"/>
         <w:rPr>
           <w:rFonts w:cs="Arial"/>
           <w:rtl/>
@@ -3767,7 +5960,7 @@
     </w:p>
     <w:p>
       <w:pPr>
-        <w:pStyle w:val="a3"/>
+        <w:pStyle w:val="ListParagraph"/>
         <w:rPr>
           <w:rFonts w:cs="Arial"/>
           <w:rtl/>
@@ -3890,7 +6083,7 @@
     </w:p>
     <w:p>
       <w:pPr>
-        <w:pStyle w:val="a3"/>
+        <w:pStyle w:val="ListParagraph"/>
         <w:rPr>
           <w:rtl/>
         </w:rPr>
@@ -3915,7 +6108,7 @@
     </w:p>
     <w:p>
       <w:pPr>
-        <w:pStyle w:val="a3"/>
+        <w:pStyle w:val="ListParagraph"/>
         <w:jc w:val="center"/>
         <w:rPr>
           <w:rFonts w:cs="Arial"/>
@@ -3945,7 +6138,7 @@
                     </pic:cNvPicPr>
                   </pic:nvPicPr>
                   <pic:blipFill>
-                    <a:blip r:embed="rId8">
+                    <a:blip r:embed="rId21">
                       <a:extLst>
                         <a:ext uri="{28A0092B-C50C-407E-A947-70E740481C1C}">
                           <a14:useLocalDpi xmlns:a14="http://schemas.microsoft.com/office/drawing/2010/main" val="0"/>
@@ -3979,7 +6172,7 @@
     </w:p>
     <w:p>
       <w:pPr>
-        <w:pStyle w:val="a3"/>
+        <w:pStyle w:val="ListParagraph"/>
         <w:rPr>
           <w:rtl/>
         </w:rPr>
@@ -4045,7 +6238,7 @@
     </w:p>
     <w:p>
       <w:pPr>
-        <w:pStyle w:val="a3"/>
+        <w:pStyle w:val="ListParagraph"/>
         <w:rPr>
           <w:rtl/>
         </w:rPr>
@@ -4088,7 +6281,7 @@
     </w:p>
     <w:p>
       <w:pPr>
-        <w:pStyle w:val="a3"/>
+        <w:pStyle w:val="ListParagraph"/>
         <w:rPr>
           <w:rtl/>
         </w:rPr>
@@ -4117,7 +6310,7 @@
     </w:p>
     <w:p>
       <w:pPr>
-        <w:pStyle w:val="a3"/>
+        <w:pStyle w:val="ListParagraph"/>
         <w:rPr>
           <w:rtl/>
         </w:rPr>
@@ -4181,7 +6374,7 @@
     </w:p>
     <w:p>
       <w:pPr>
-        <w:pStyle w:val="a3"/>
+        <w:pStyle w:val="ListParagraph"/>
         <w:rPr>
           <w:rtl/>
         </w:rPr>
@@ -4196,7 +6389,7 @@
     </w:p>
     <w:p>
       <w:pPr>
-        <w:pStyle w:val="a3"/>
+        <w:pStyle w:val="ListParagraph"/>
         <w:rPr>
           <w:rtl/>
         </w:rPr>
@@ -4272,7 +6465,7 @@
     </w:p>
     <w:p>
       <w:pPr>
-        <w:pStyle w:val="a3"/>
+        <w:pStyle w:val="ListParagraph"/>
         <w:rPr>
           <w:i/>
           <w:rtl/>
@@ -4304,7 +6497,7 @@
     </w:p>
     <w:p>
       <w:pPr>
-        <w:pStyle w:val="a3"/>
+        <w:pStyle w:val="ListParagraph"/>
         <w:rPr>
           <w:i/>
           <w:rtl/>
@@ -4467,7 +6660,7 @@
     </w:p>
     <w:p>
       <w:pPr>
-        <w:pStyle w:val="a3"/>
+        <w:pStyle w:val="ListParagraph"/>
         <w:rPr>
           <w:i/>
           <w:rtl/>
@@ -4516,7 +6709,7 @@
     </w:p>
     <w:p>
       <w:pPr>
-        <w:pStyle w:val="a3"/>
+        <w:pStyle w:val="ListParagraph"/>
         <w:jc w:val="center"/>
         <w:rPr>
           <w:i/>
@@ -4547,7 +6740,7 @@
                     </pic:cNvPicPr>
                   </pic:nvPicPr>
                   <pic:blipFill>
-                    <a:blip r:embed="rId9">
+                    <a:blip r:embed="rId22">
                       <a:extLst>
                         <a:ext uri="{28A0092B-C50C-407E-A947-70E740481C1C}">
                           <a14:useLocalDpi xmlns:a14="http://schemas.microsoft.com/office/drawing/2010/main" val="0"/>
@@ -4581,7 +6774,7 @@
     </w:p>
     <w:p>
       <w:pPr>
-        <w:pStyle w:val="a3"/>
+        <w:pStyle w:val="ListParagraph"/>
         <w:rPr>
           <w:i/>
           <w:rtl/>
@@ -4678,7 +6871,7 @@
     </w:p>
     <w:p>
       <w:pPr>
-        <w:pStyle w:val="a3"/>
+        <w:pStyle w:val="ListParagraph"/>
         <w:rPr>
           <w:i/>
           <w:rtl/>
@@ -4695,7 +6888,7 @@
     </w:p>
     <w:p>
       <w:pPr>
-        <w:pStyle w:val="a3"/>
+        <w:pStyle w:val="ListParagraph"/>
         <w:rPr>
           <w:rFonts w:eastAsiaTheme="minorEastAsia"/>
           <w:i/>
@@ -4779,7 +6972,7 @@
     </w:p>
     <w:p>
       <w:pPr>
-        <w:pStyle w:val="a3"/>
+        <w:pStyle w:val="ListParagraph"/>
         <w:rPr>
           <w:i/>
           <w:rtl/>
@@ -4811,7 +7004,7 @@
     </w:p>
     <w:p>
       <w:pPr>
-        <w:pStyle w:val="a3"/>
+        <w:pStyle w:val="ListParagraph"/>
         <w:rPr>
           <w:rFonts w:eastAsiaTheme="minorEastAsia"/>
           <w:i/>
@@ -4845,7 +7038,7 @@
     </w:p>
     <w:p>
       <w:pPr>
-        <w:pStyle w:val="a3"/>
+        <w:pStyle w:val="ListParagraph"/>
         <w:rPr>
           <w:rFonts w:eastAsiaTheme="minorEastAsia"/>
           <w:i/>
@@ -4929,7 +7122,7 @@
     </w:p>
     <w:p>
       <w:pPr>
-        <w:pStyle w:val="a3"/>
+        <w:pStyle w:val="ListParagraph"/>
         <w:rPr>
           <w:rFonts w:eastAsiaTheme="minorEastAsia"/>
           <w:i/>
@@ -5021,7 +7214,7 @@
     </w:p>
     <w:p>
       <w:pPr>
-        <w:pStyle w:val="a3"/>
+        <w:pStyle w:val="ListParagraph"/>
         <w:rPr>
           <w:rFonts w:eastAsiaTheme="minorEastAsia"/>
           <w:i/>
@@ -5124,7 +7317,7 @@
     </w:p>
     <w:p>
       <w:pPr>
-        <w:pStyle w:val="a3"/>
+        <w:pStyle w:val="ListParagraph"/>
         <w:rPr>
           <w:rFonts w:eastAsiaTheme="minorEastAsia"/>
           <w:i/>
@@ -5258,7 +7451,7 @@
     </w:p>
     <w:p>
       <w:pPr>
-        <w:pStyle w:val="a3"/>
+        <w:pStyle w:val="ListParagraph"/>
         <w:rPr>
           <w:rFonts w:eastAsiaTheme="minorEastAsia"/>
           <w:i/>
@@ -5361,7 +7554,7 @@
     </w:p>
     <w:p>
       <w:pPr>
-        <w:pStyle w:val="a3"/>
+        <w:pStyle w:val="ListParagraph"/>
         <w:rPr>
           <w:rFonts w:eastAsiaTheme="minorEastAsia"/>
           <w:i/>
@@ -5380,7 +7573,7 @@
     </w:p>
     <w:p>
       <w:pPr>
-        <w:pStyle w:val="a3"/>
+        <w:pStyle w:val="ListParagraph"/>
         <w:rPr>
           <w:rFonts w:eastAsiaTheme="minorEastAsia"/>
           <w:i/>
@@ -5514,7 +7707,7 @@
     </w:p>
     <w:p>
       <w:pPr>
-        <w:pStyle w:val="a3"/>
+        <w:pStyle w:val="ListParagraph"/>
         <w:rPr>
           <w:rFonts w:eastAsiaTheme="minorEastAsia"/>
           <w:i/>
@@ -5676,7 +7869,7 @@
     </w:p>
     <w:p>
       <w:pPr>
-        <w:pStyle w:val="a3"/>
+        <w:pStyle w:val="ListParagraph"/>
         <w:rPr>
           <w:rFonts w:eastAsiaTheme="minorEastAsia"/>
           <w:i/>
@@ -5827,7 +8020,7 @@
     </w:p>
     <w:p>
       <w:pPr>
-        <w:pStyle w:val="a3"/>
+        <w:pStyle w:val="ListParagraph"/>
         <w:rPr>
           <w:rFonts w:eastAsiaTheme="minorEastAsia"/>
           <w:i/>
@@ -5928,7 +8121,7 @@
     </w:p>
     <w:p>
       <w:pPr>
-        <w:pStyle w:val="a3"/>
+        <w:pStyle w:val="ListParagraph"/>
         <w:rPr>
           <w:rFonts w:eastAsiaTheme="minorEastAsia"/>
           <w:i/>
@@ -5996,7 +8189,7 @@
     </w:p>
     <w:p>
       <w:pPr>
-        <w:pStyle w:val="a3"/>
+        <w:pStyle w:val="ListParagraph"/>
         <w:rPr>
           <w:rFonts w:eastAsiaTheme="minorEastAsia"/>
           <w:i/>
@@ -6107,7 +8300,7 @@
     </w:p>
     <w:p>
       <w:pPr>
-        <w:pStyle w:val="a3"/>
+        <w:pStyle w:val="ListParagraph"/>
         <w:rPr>
           <w:rFonts w:eastAsiaTheme="minorEastAsia"/>
           <w:i/>
@@ -6133,7 +8326,7 @@
     </w:p>
     <w:p>
       <w:pPr>
-        <w:pStyle w:val="a3"/>
+        <w:pStyle w:val="ListParagraph"/>
         <w:rPr>
           <w:rFonts w:eastAsiaTheme="minorEastAsia"/>
           <w:i/>
@@ -6318,7 +8511,7 @@
     </w:p>
     <w:p>
       <w:pPr>
-        <w:pStyle w:val="a3"/>
+        <w:pStyle w:val="ListParagraph"/>
         <w:rPr>
           <w:rFonts w:eastAsiaTheme="minorEastAsia"/>
           <w:i/>
@@ -6442,7 +8635,7 @@
     </w:p>
     <w:p>
       <w:pPr>
-        <w:pStyle w:val="a3"/>
+        <w:pStyle w:val="ListParagraph"/>
         <w:rPr>
           <w:rFonts w:eastAsiaTheme="minorEastAsia"/>
           <w:i/>
@@ -6475,7 +8668,7 @@
     </w:p>
     <w:p>
       <w:pPr>
-        <w:pStyle w:val="a3"/>
+        <w:pStyle w:val="ListParagraph"/>
         <w:rPr>
           <w:rFonts w:eastAsiaTheme="minorEastAsia"/>
           <w:i/>
@@ -6508,7 +8701,7 @@
     </w:p>
     <w:p>
       <w:pPr>
-        <w:pStyle w:val="a3"/>
+        <w:pStyle w:val="ListParagraph"/>
         <w:rPr>
           <w:rFonts w:eastAsiaTheme="minorEastAsia"/>
           <w:i/>
@@ -6655,7 +8848,7 @@
     </w:p>
     <w:p>
       <w:pPr>
-        <w:pStyle w:val="a3"/>
+        <w:pStyle w:val="ListParagraph"/>
         <w:rPr>
           <w:rFonts w:eastAsiaTheme="minorEastAsia"/>
           <w:i/>
@@ -6772,7 +8965,7 @@
     </w:p>
     <w:p>
       <w:pPr>
-        <w:pStyle w:val="a3"/>
+        <w:pStyle w:val="ListParagraph"/>
         <w:rPr>
           <w:rFonts w:eastAsiaTheme="minorEastAsia"/>
           <w:i/>
@@ -6805,7 +8998,7 @@
     </w:p>
     <w:p>
       <w:pPr>
-        <w:pStyle w:val="a3"/>
+        <w:pStyle w:val="ListParagraph"/>
         <w:rPr>
           <w:rFonts w:eastAsiaTheme="minorEastAsia"/>
           <w:i/>
@@ -7305,7 +9498,7 @@
     </w:p>
     <w:p>
       <w:pPr>
-        <w:pStyle w:val="a3"/>
+        <w:pStyle w:val="ListParagraph"/>
         <w:rPr>
           <w:rFonts w:eastAsiaTheme="minorEastAsia"/>
           <w:i/>
@@ -7773,7 +9966,7 @@
     </w:p>
     <w:p>
       <w:pPr>
-        <w:pStyle w:val="a3"/>
+        <w:pStyle w:val="ListParagraph"/>
         <w:rPr>
           <w:rFonts w:eastAsiaTheme="minorEastAsia"/>
           <w:i/>
@@ -7834,7 +10027,7 @@
     </w:p>
     <w:p>
       <w:pPr>
-        <w:pStyle w:val="a3"/>
+        <w:pStyle w:val="ListParagraph"/>
         <w:rPr>
           <w:rFonts w:eastAsiaTheme="minorEastAsia"/>
           <w:i/>
@@ -7852,7 +10045,7 @@
     </w:p>
     <w:p>
       <w:pPr>
-        <w:pStyle w:val="a3"/>
+        <w:pStyle w:val="ListParagraph"/>
         <w:rPr>
           <w:rFonts w:eastAsiaTheme="minorEastAsia"/>
           <w:i/>
@@ -8059,7 +10252,7 @@
     </w:p>
     <w:p>
       <w:pPr>
-        <w:pStyle w:val="a3"/>
+        <w:pStyle w:val="ListParagraph"/>
         <w:rPr>
           <w:rFonts w:eastAsiaTheme="minorEastAsia"/>
           <w:i/>
@@ -8093,7 +10286,7 @@
     </w:p>
     <w:p>
       <w:pPr>
-        <w:pStyle w:val="a3"/>
+        <w:pStyle w:val="ListParagraph"/>
         <w:rPr>
           <w:rFonts w:eastAsiaTheme="minorEastAsia"/>
           <w:i/>
@@ -8573,7 +10766,7 @@
     </w:p>
     <w:p>
       <w:pPr>
-        <w:pStyle w:val="a3"/>
+        <w:pStyle w:val="ListParagraph"/>
         <w:rPr>
           <w:rFonts w:eastAsiaTheme="minorEastAsia"/>
           <w:i/>
@@ -8640,7 +10833,7 @@
     </w:p>
     <w:p>
       <w:pPr>
-        <w:pStyle w:val="a3"/>
+        <w:pStyle w:val="ListParagraph"/>
         <w:rPr>
           <w:rFonts w:eastAsiaTheme="minorEastAsia"/>
           <w:i/>
@@ -8851,7 +11044,7 @@
     </w:p>
     <w:p>
       <w:pPr>
-        <w:pStyle w:val="a3"/>
+        <w:pStyle w:val="ListParagraph"/>
         <w:rPr>
           <w:rFonts w:eastAsiaTheme="minorEastAsia"/>
           <w:i/>
@@ -9081,7 +11274,7 @@
     </w:p>
     <w:p>
       <w:pPr>
-        <w:pStyle w:val="a3"/>
+        <w:pStyle w:val="ListParagraph"/>
         <w:rPr>
           <w:rFonts w:eastAsiaTheme="minorEastAsia"/>
           <w:i/>
@@ -9091,7 +11284,7 @@
     </w:p>
     <w:p>
       <w:pPr>
-        <w:pStyle w:val="a3"/>
+        <w:pStyle w:val="ListParagraph"/>
         <w:rPr>
           <w:rFonts w:eastAsiaTheme="minorEastAsia"/>
           <w:i/>
@@ -9124,7 +11317,7 @@
     </w:p>
     <w:p>
       <w:pPr>
-        <w:pStyle w:val="a3"/>
+        <w:pStyle w:val="ListParagraph"/>
         <w:rPr>
           <w:rFonts w:eastAsiaTheme="minorEastAsia"/>
           <w:i/>
@@ -9162,7 +11355,7 @@
     </w:p>
     <w:p>
       <w:pPr>
-        <w:pStyle w:val="a3"/>
+        <w:pStyle w:val="ListParagraph"/>
         <w:rPr>
           <w:rFonts w:eastAsiaTheme="minorEastAsia"/>
           <w:i/>
@@ -9172,14 +11365,13 @@
     </w:p>
     <w:p>
       <w:pPr>
-        <w:pStyle w:val="a3"/>
+        <w:pStyle w:val="ListParagraph"/>
         <w:rPr>
           <w:rFonts w:eastAsiaTheme="minorEastAsia"/>
           <w:i/>
           <w:rtl/>
         </w:rPr>
       </w:pPr>
-      <w:proofErr w:type="spellStart"/>
       <w:r>
         <w:rPr>
           <w:rFonts w:eastAsiaTheme="minorEastAsia" w:hint="cs"/>
@@ -9188,10 +11380,9 @@
         </w:rPr>
         <w:t>מ.ש.ל</w:t>
       </w:r>
-      <w:proofErr w:type="spellEnd"/>
     </w:p>
     <w:sectPr>
-      <w:headerReference w:type="default" r:id="rId10"/>
+      <w:headerReference w:type="default" r:id="rId23"/>
       <w:pgSz w:w="11906" w:h="16838" w:code="9"/>
       <w:pgMar w:top="1440" w:right="1797" w:bottom="1440" w:left="1797" w:header="709" w:footer="709" w:gutter="0"/>
       <w:cols w:space="708"/>
@@ -9255,7 +11446,7 @@
 <w:hdr xmlns:wpc="http://schemas.microsoft.com/office/word/2010/wordprocessingCanvas" xmlns:cx="http://schemas.microsoft.com/office/drawing/2014/chartex" xmlns:cx1="http://schemas.microsoft.com/office/drawing/2015/9/8/chartex" xmlns:cx2="http://schemas.microsoft.com/office/drawing/2015/10/21/chartex" xmlns:cx3="http://schemas.microsoft.com/office/drawing/2016/5/9/chartex" xmlns:cx4="http://schemas.microsoft.com/office/drawing/2016/5/10/chartex" xmlns:cx5="http://schemas.microsoft.com/office/drawing/2016/5/11/chartex" xmlns:cx6="http://schemas.microsoft.com/office/drawing/2016/5/12/chartex" xmlns:cx7="http://schemas.microsoft.com/office/drawing/2016/5/13/chartex" xmlns:cx8="http://schemas.microsoft.com/office/drawing/2016/5/14/chartex" xmlns:mc="http://schemas.openxmlformats.org/markup-compatibility/2006" xmlns:aink="http://schemas.microsoft.com/office/drawing/2016/ink" xmlns:am3d="http://schemas.microsoft.com/office/drawing/2017/model3d" xmlns:o="urn:schemas-microsoft-com:office:office" xmlns:r="http://schemas.openxmlformats.org/officeDocument/2006/relationships" xmlns:m="http://schemas.openxmlformats.org/officeDocument/2006/math" xmlns:v="urn:schemas-microsoft-com:vml" xmlns:wp14="http://schemas.microsoft.com/office/word/2010/wordprocessingDrawing" xmlns:wp="http://schemas.openxmlformats.org/drawingml/2006/wordprocessingDrawing" xmlns:w10="urn:schemas-microsoft-com:office:word" xmlns:w="http://schemas.openxmlformats.org/wordprocessingml/2006/main" xmlns:w14="http://schemas.microsoft.com/office/word/2010/wordml" xmlns:w15="http://schemas.microsoft.com/office/word/2012/wordml" xmlns:w16cex="http://schemas.microsoft.com/office/word/2018/wordml/cex" xmlns:w16cid="http://schemas.microsoft.com/office/word/2016/wordml/cid" xmlns:w16="http://schemas.microsoft.com/office/word/2018/wordml" xmlns:w16sdtdh="http://schemas.microsoft.com/office/word/2020/wordml/sdtdatahash" xmlns:w16se="http://schemas.microsoft.com/office/word/2015/wordml/symex" xmlns:wpg="http://schemas.microsoft.com/office/word/2010/wordprocessingGroup" xmlns:wpi="http://schemas.microsoft.com/office/word/2010/wordprocessingInk" xmlns:wne="http://schemas.microsoft.com/office/word/2006/wordml" xmlns:wps="http://schemas.microsoft.com/office/word/2010/wordprocessingShape" mc:Ignorable="w14 w15 w16se w16cid w16 w16cex w16sdtdh wp14">
   <w:p>
     <w:pPr>
-      <w:pStyle w:val="a5"/>
+      <w:pStyle w:val="Header"/>
     </w:pPr>
     <w:r>
       <w:rPr>
@@ -9757,19 +11948,19 @@
       </w:pPr>
     </w:lvl>
   </w:abstractNum>
-  <w:num w:numId="1">
+  <w:num w:numId="1" w16cid:durableId="1098405822">
     <w:abstractNumId w:val="3"/>
   </w:num>
-  <w:num w:numId="2">
+  <w:num w:numId="2" w16cid:durableId="1099060728">
     <w:abstractNumId w:val="4"/>
   </w:num>
-  <w:num w:numId="3">
+  <w:num w:numId="3" w16cid:durableId="1362706093">
     <w:abstractNumId w:val="0"/>
   </w:num>
-  <w:num w:numId="4">
+  <w:num w:numId="4" w16cid:durableId="235289147">
     <w:abstractNumId w:val="1"/>
   </w:num>
-  <w:num w:numId="5">
+  <w:num w:numId="5" w16cid:durableId="1476527884">
     <w:abstractNumId w:val="2"/>
   </w:num>
 </w:numbering>
@@ -10171,7 +12362,7 @@
     <w:lsdException w:name="Unresolved Mention" w:semiHidden="1" w:unhideWhenUsed="1"/>
     <w:lsdException w:name="Smart Link" w:semiHidden="1" w:unhideWhenUsed="1"/>
   </w:latentStyles>
-  <w:style w:type="paragraph" w:default="1" w:styleId="a">
+  <w:style w:type="paragraph" w:default="1" w:styleId="Normal">
     <w:name w:val="Normal"/>
     <w:qFormat/>
     <w:rsid w:val="00C92D84"/>
@@ -10179,13 +12370,12 @@
       <w:contextualSpacing/>
     </w:pPr>
   </w:style>
-  <w:style w:type="character" w:default="1" w:styleId="a0">
+  <w:style w:type="character" w:default="1" w:styleId="DefaultParagraphFont">
     <w:name w:val="Default Paragraph Font"/>
     <w:uiPriority w:val="1"/>
-    <w:semiHidden/>
     <w:unhideWhenUsed/>
   </w:style>
-  <w:style w:type="table" w:default="1" w:styleId="a1">
+  <w:style w:type="table" w:default="1" w:styleId="TableNormal">
     <w:name w:val="Normal Table"/>
     <w:uiPriority w:val="99"/>
     <w:semiHidden/>
@@ -10200,15 +12390,15 @@
       </w:tblCellMar>
     </w:tblPr>
   </w:style>
-  <w:style w:type="numbering" w:default="1" w:styleId="a2">
+  <w:style w:type="numbering" w:default="1" w:styleId="NoList">
     <w:name w:val="No List"/>
     <w:uiPriority w:val="99"/>
     <w:semiHidden/>
     <w:unhideWhenUsed/>
   </w:style>
-  <w:style w:type="paragraph" w:styleId="a3">
+  <w:style w:type="paragraph" w:styleId="ListParagraph">
     <w:name w:val="List Paragraph"/>
-    <w:basedOn w:val="a"/>
+    <w:basedOn w:val="Normal"/>
     <w:uiPriority w:val="34"/>
     <w:qFormat/>
     <w:rsid w:val="009D0288"/>
@@ -10216,9 +12406,9 @@
       <w:ind w:left="720"/>
     </w:pPr>
   </w:style>
-  <w:style w:type="character" w:styleId="a4">
+  <w:style w:type="character" w:styleId="PlaceholderText">
     <w:name w:val="Placeholder Text"/>
-    <w:basedOn w:val="a0"/>
+    <w:basedOn w:val="DefaultParagraphFont"/>
     <w:uiPriority w:val="99"/>
     <w:semiHidden/>
     <w:rsid w:val="009D0288"/>
@@ -10226,10 +12416,10 @@
       <w:color w:val="808080"/>
     </w:rPr>
   </w:style>
-  <w:style w:type="paragraph" w:styleId="a5">
+  <w:style w:type="paragraph" w:styleId="Header">
     <w:name w:val="header"/>
-    <w:basedOn w:val="a"/>
-    <w:link w:val="a6"/>
+    <w:basedOn w:val="Normal"/>
+    <w:link w:val="HeaderChar"/>
     <w:uiPriority w:val="99"/>
     <w:unhideWhenUsed/>
     <w:rsid w:val="00473595"/>
@@ -10241,17 +12431,17 @@
       <w:spacing w:after="0" w:line="240" w:lineRule="auto"/>
     </w:pPr>
   </w:style>
-  <w:style w:type="character" w:customStyle="1" w:styleId="a6">
-    <w:name w:val="כותרת עליונה תו"/>
-    <w:basedOn w:val="a0"/>
-    <w:link w:val="a5"/>
+  <w:style w:type="character" w:customStyle="1" w:styleId="HeaderChar">
+    <w:name w:val="Header Char"/>
+    <w:basedOn w:val="DefaultParagraphFont"/>
+    <w:link w:val="Header"/>
     <w:uiPriority w:val="99"/>
     <w:rsid w:val="00473595"/>
   </w:style>
-  <w:style w:type="paragraph" w:styleId="a7">
+  <w:style w:type="paragraph" w:styleId="Footer">
     <w:name w:val="footer"/>
-    <w:basedOn w:val="a"/>
-    <w:link w:val="a8"/>
+    <w:basedOn w:val="Normal"/>
+    <w:link w:val="FooterChar"/>
     <w:uiPriority w:val="99"/>
     <w:unhideWhenUsed/>
     <w:rsid w:val="00473595"/>
@@ -10263,12 +12453,35 @@
       <w:spacing w:after="0" w:line="240" w:lineRule="auto"/>
     </w:pPr>
   </w:style>
-  <w:style w:type="character" w:customStyle="1" w:styleId="a8">
-    <w:name w:val="כותרת תחתונה תו"/>
-    <w:basedOn w:val="a0"/>
-    <w:link w:val="a7"/>
+  <w:style w:type="character" w:customStyle="1" w:styleId="FooterChar">
+    <w:name w:val="Footer Char"/>
+    <w:basedOn w:val="DefaultParagraphFont"/>
+    <w:link w:val="Footer"/>
     <w:uiPriority w:val="99"/>
     <w:rsid w:val="00473595"/>
+  </w:style>
+  <w:style w:type="table" w:styleId="TableGrid">
+    <w:name w:val="Table Grid"/>
+    <w:basedOn w:val="TableNormal"/>
+    <w:uiPriority w:val="39"/>
+    <w:rsid w:val="000E4185"/>
+    <w:pPr>
+      <w:bidi w:val="0"/>
+      <w:spacing w:after="0" w:line="240" w:lineRule="auto"/>
+    </w:pPr>
+    <w:rPr>
+      <w:lang w:val="en-IL" w:bidi="ar-SA"/>
+    </w:rPr>
+    <w:tblPr>
+      <w:tblBorders>
+        <w:top w:val="single" w:sz="4" w:space="0" w:color="auto"/>
+        <w:left w:val="single" w:sz="4" w:space="0" w:color="auto"/>
+        <w:bottom w:val="single" w:sz="4" w:space="0" w:color="auto"/>
+        <w:right w:val="single" w:sz="4" w:space="0" w:color="auto"/>
+        <w:insideH w:val="single" w:sz="4" w:space="0" w:color="auto"/>
+        <w:insideV w:val="single" w:sz="4" w:space="0" w:color="auto"/>
+      </w:tblBorders>
+    </w:tblPr>
   </w:style>
 </w:styles>
 </file>

</xml_diff>

<commit_message>
replaced Task1Answers to PDF. added Task2Answers as PDF.
</commit_message>
<xml_diff>
--- a/Task 2/Task 2 - Answers.docx
+++ b/Task 2/Task 2 - Answers.docx
@@ -961,7 +961,6 @@
       <w:pPr>
         <w:ind w:left="1043"/>
         <w:rPr>
-          <w:rFonts w:hint="cs"/>
           <w:b/>
           <w:bCs/>
           <w:u w:val="single"/>
@@ -1051,7 +1050,7 @@
       </w:tblGrid>
       <w:tr>
         <w:trPr>
-          <w:trHeight w:val="1321"/>
+          <w:trHeight w:val="1419"/>
         </w:trPr>
         <w:tc>
           <w:tcPr>
@@ -1060,6 +1059,7 @@
               <w:left w:w="17" w:type="dxa"/>
               <w:right w:w="17" w:type="dxa"/>
             </w:tcMar>
+            <w:vAlign w:val="center"/>
           </w:tcPr>
           <w:p>
             <w:pPr>
@@ -1067,7 +1067,7 @@
               <w:jc w:val="center"/>
               <w:rPr>
                 <w:rtl/>
-                <w:lang w:val="en-US" w:bidi="he-IL"/>
+                <w:lang w:bidi="he-IL"/>
               </w:rPr>
             </w:pPr>
             <w:r>
@@ -1121,15 +1121,15 @@
               <w:left w:w="17" w:type="dxa"/>
               <w:right w:w="17" w:type="dxa"/>
             </w:tcMar>
+            <w:vAlign w:val="center"/>
           </w:tcPr>
           <w:p>
             <w:pPr>
               <w:bidi/>
               <w:jc w:val="center"/>
               <w:rPr>
-                <w:rFonts w:hint="cs"/>
                 <w:rtl/>
-                <w:lang w:val="en-US" w:bidi="he-IL"/>
+                <w:lang w:bidi="he-IL"/>
               </w:rPr>
             </w:pPr>
             <w:r>
@@ -1183,6 +1183,7 @@
               <w:left w:w="17" w:type="dxa"/>
               <w:right w:w="17" w:type="dxa"/>
             </w:tcMar>
+            <w:vAlign w:val="center"/>
           </w:tcPr>
           <w:p>
             <w:pPr>
@@ -1190,7 +1191,7 @@
               <w:jc w:val="center"/>
               <w:rPr>
                 <w:rtl/>
-                <w:lang w:val="en-US" w:bidi="he-IL"/>
+                <w:lang w:bidi="he-IL"/>
               </w:rPr>
             </w:pPr>
             <w:r>
@@ -1244,6 +1245,7 @@
               <w:left w:w="17" w:type="dxa"/>
               <w:right w:w="17" w:type="dxa"/>
             </w:tcMar>
+            <w:vAlign w:val="center"/>
           </w:tcPr>
           <w:p>
             <w:pPr>
@@ -1251,7 +1253,7 @@
               <w:jc w:val="center"/>
               <w:rPr>
                 <w:rtl/>
-                <w:lang w:val="en-US" w:bidi="he-IL"/>
+                <w:lang w:bidi="he-IL"/>
               </w:rPr>
             </w:pPr>
             <w:r>
@@ -1301,7 +1303,7 @@
       </w:tr>
       <w:tr>
         <w:trPr>
-          <w:trHeight w:val="1243"/>
+          <w:trHeight w:val="1553"/>
         </w:trPr>
         <w:tc>
           <w:tcPr>
@@ -1310,6 +1312,7 @@
               <w:left w:w="17" w:type="dxa"/>
               <w:right w:w="17" w:type="dxa"/>
             </w:tcMar>
+            <w:vAlign w:val="center"/>
           </w:tcPr>
           <w:p>
             <w:pPr>
@@ -1317,7 +1320,7 @@
               <w:jc w:val="center"/>
               <w:rPr>
                 <w:rtl/>
-                <w:lang w:val="en-US" w:bidi="he-IL"/>
+                <w:lang w:bidi="he-IL"/>
               </w:rPr>
             </w:pPr>
             <w:r>
@@ -1371,6 +1374,7 @@
               <w:left w:w="17" w:type="dxa"/>
               <w:right w:w="17" w:type="dxa"/>
             </w:tcMar>
+            <w:vAlign w:val="center"/>
           </w:tcPr>
           <w:p>
             <w:pPr>
@@ -1378,7 +1382,7 @@
               <w:jc w:val="center"/>
               <w:rPr>
                 <w:rtl/>
-                <w:lang w:val="en-US" w:bidi="he-IL"/>
+                <w:lang w:bidi="he-IL"/>
               </w:rPr>
             </w:pPr>
             <w:r>
@@ -1432,15 +1436,15 @@
               <w:left w:w="17" w:type="dxa"/>
               <w:right w:w="17" w:type="dxa"/>
             </w:tcMar>
+            <w:vAlign w:val="center"/>
           </w:tcPr>
           <w:p>
             <w:pPr>
               <w:bidi/>
               <w:jc w:val="center"/>
               <w:rPr>
-                <w:rFonts w:hint="cs"/>
                 <w:rtl/>
-                <w:lang w:val="en-US" w:bidi="he-IL"/>
+                <w:lang w:bidi="he-IL"/>
               </w:rPr>
             </w:pPr>
             <w:r>
@@ -1494,15 +1498,15 @@
               <w:left w:w="17" w:type="dxa"/>
               <w:right w:w="17" w:type="dxa"/>
             </w:tcMar>
+            <w:vAlign w:val="center"/>
           </w:tcPr>
           <w:p>
             <w:pPr>
               <w:bidi/>
               <w:jc w:val="center"/>
               <w:rPr>
-                <w:rFonts w:hint="cs"/>
                 <w:rtl/>
-                <w:lang w:val="en-US" w:bidi="he-IL"/>
+                <w:lang w:bidi="he-IL"/>
               </w:rPr>
             </w:pPr>
             <w:r>
@@ -1554,7 +1558,7 @@
         <w:trPr>
           <w:gridAfter w:val="2"/>
           <w:wAfter w:w="3853" w:type="dxa"/>
-          <w:trHeight w:val="1184"/>
+          <w:trHeight w:val="1359"/>
         </w:trPr>
         <w:tc>
           <w:tcPr>
@@ -1563,6 +1567,7 @@
               <w:left w:w="17" w:type="dxa"/>
               <w:right w:w="17" w:type="dxa"/>
             </w:tcMar>
+            <w:vAlign w:val="center"/>
           </w:tcPr>
           <w:p>
             <w:pPr>
@@ -1570,7 +1575,7 @@
               <w:jc w:val="center"/>
               <w:rPr>
                 <w:rtl/>
-                <w:lang w:val="en-US" w:bidi="he-IL"/>
+                <w:lang w:bidi="he-IL"/>
               </w:rPr>
             </w:pPr>
             <w:r>
@@ -1624,15 +1629,15 @@
               <w:left w:w="17" w:type="dxa"/>
               <w:right w:w="17" w:type="dxa"/>
             </w:tcMar>
+            <w:vAlign w:val="center"/>
           </w:tcPr>
           <w:p>
             <w:pPr>
               <w:bidi/>
               <w:jc w:val="center"/>
               <w:rPr>
-                <w:rFonts w:hint="cs"/>
                 <w:rtl/>
-                <w:lang w:val="en-US" w:bidi="he-IL"/>
+                <w:lang w:bidi="he-IL"/>
               </w:rPr>
             </w:pPr>
             <w:r>

</xml_diff>